<commit_message>
Documentacion y refinar codigo
</commit_message>
<xml_diff>
--- a/Documentación/Proyecto bibliotecas.docx
+++ b/Documentación/Proyecto bibliotecas.docx
@@ -349,7 +349,7 @@
                     <a:blip r:embed="rId9" cstate="print">
                       <a:extLst>
                         <a:ext uri="{28A0092B-C50C-407E-A947-70E740481C1C}">
-                          <a14:useLocalDpi xmlns:a14="http://schemas.microsoft.com/office/drawing/2010/main" xmlns:wps="http://schemas.microsoft.com/office/word/2010/wordprocessingShape" xmlns:wpi="http://schemas.microsoft.com/office/word/2010/wordprocessingInk" xmlns:wpg="http://schemas.microsoft.com/office/word/2010/wordprocessingGroup" xmlns:w16se="http://schemas.microsoft.com/office/word/2015/wordml/symex" xmlns:w16sdtdh="http://schemas.microsoft.com/office/word/2020/wordml/sdtdatahash" xmlns:w16="http://schemas.microsoft.com/office/word/2018/wordml" xmlns:w16cid="http://schemas.microsoft.com/office/word/2016/wordml/cid" xmlns:w16cex="http://schemas.microsoft.com/office/word/2018/wordml/cex" xmlns:w15="http://schemas.microsoft.com/office/word/2012/wordml" xmlns:w14="http://schemas.microsoft.com/office/word/2010/wordml" xmlns:w="http://schemas.openxmlformats.org/wordprocessingml/2006/main" xmlns:w10="urn:schemas-microsoft-com:office:word" xmlns:wp14="http://schemas.microsoft.com/office/word/2010/wordprocessingDrawing" xmlns:v="urn:schemas-microsoft-com:vml" xmlns:o="urn:schemas-microsoft-com:office:office" xmlns:am3d="http://schemas.microsoft.com/office/drawing/2017/model3d" xmlns:aink="http://schemas.microsoft.com/office/drawing/2016/ink" xmlns:mc="http://schemas.openxmlformats.org/markup-compatibility/2006" xmlns:cx8="http://schemas.microsoft.com/office/drawing/2016/5/14/chartex" xmlns:cx7="http://schemas.microsoft.com/office/drawing/2016/5/13/chartex" xmlns:cx6="http://schemas.microsoft.com/office/drawing/2016/5/12/chartex" xmlns:cx5="http://schemas.microsoft.com/office/drawing/2016/5/11/chartex" xmlns:cx4="http://schemas.microsoft.com/office/drawing/2016/5/10/chartex" xmlns:cx3="http://schemas.microsoft.com/office/drawing/2016/5/9/chartex" xmlns:cx2="http://schemas.microsoft.com/office/drawing/2015/10/21/chartex" xmlns:cx1="http://schemas.microsoft.com/office/drawing/2015/9/8/chartex" xmlns:cx="http://schemas.microsoft.com/office/drawing/2014/chartex" xmlns:wpc="http://schemas.microsoft.com/office/word/2010/wordprocessingCanvas" xmlns="" val="0"/>
+                          <a14:useLocalDpi xmlns="" xmlns:wpc="http://schemas.microsoft.com/office/word/2010/wordprocessingCanvas" xmlns:cx="http://schemas.microsoft.com/office/drawing/2014/chartex" xmlns:cx1="http://schemas.microsoft.com/office/drawing/2015/9/8/chartex" xmlns:cx2="http://schemas.microsoft.com/office/drawing/2015/10/21/chartex" xmlns:cx3="http://schemas.microsoft.com/office/drawing/2016/5/9/chartex" xmlns:cx4="http://schemas.microsoft.com/office/drawing/2016/5/10/chartex" xmlns:cx5="http://schemas.microsoft.com/office/drawing/2016/5/11/chartex" xmlns:cx6="http://schemas.microsoft.com/office/drawing/2016/5/12/chartex" xmlns:cx7="http://schemas.microsoft.com/office/drawing/2016/5/13/chartex" xmlns:cx8="http://schemas.microsoft.com/office/drawing/2016/5/14/chartex" xmlns:mc="http://schemas.openxmlformats.org/markup-compatibility/2006" xmlns:aink="http://schemas.microsoft.com/office/drawing/2016/ink" xmlns:am3d="http://schemas.microsoft.com/office/drawing/2017/model3d" xmlns:o="urn:schemas-microsoft-com:office:office" xmlns:v="urn:schemas-microsoft-com:vml" xmlns:wp14="http://schemas.microsoft.com/office/word/2010/wordprocessingDrawing" xmlns:w10="urn:schemas-microsoft-com:office:word" xmlns:w="http://schemas.openxmlformats.org/wordprocessingml/2006/main" xmlns:w14="http://schemas.microsoft.com/office/word/2010/wordml" xmlns:w15="http://schemas.microsoft.com/office/word/2012/wordml" xmlns:w16cex="http://schemas.microsoft.com/office/word/2018/wordml/cex" xmlns:w16cid="http://schemas.microsoft.com/office/word/2016/wordml/cid" xmlns:w16="http://schemas.microsoft.com/office/word/2018/wordml" xmlns:w16sdtdh="http://schemas.microsoft.com/office/word/2020/wordml/sdtdatahash" xmlns:w16se="http://schemas.microsoft.com/office/word/2015/wordml/symex" xmlns:wpg="http://schemas.microsoft.com/office/word/2010/wordprocessingGroup" xmlns:wpi="http://schemas.microsoft.com/office/word/2010/wordprocessingInk" xmlns:wps="http://schemas.microsoft.com/office/word/2010/wordprocessingShape" xmlns:a14="http://schemas.microsoft.com/office/drawing/2010/main" val="0"/>
                         </a:ext>
                       </a:extLst>
                     </a:blip>
@@ -416,7 +416,7 @@
             <wp:docPr id="12" name="Gráfico 201">
               <a:extLst xmlns:a="http://schemas.openxmlformats.org/drawingml/2006/main">
                 <a:ext uri="{FF2B5EF4-FFF2-40B4-BE49-F238E27FC236}">
-                  <a16:creationId xmlns:a16="http://schemas.microsoft.com/office/drawing/2014/main" xmlns:wps="http://schemas.microsoft.com/office/word/2010/wordprocessingShape" xmlns:wpi="http://schemas.microsoft.com/office/word/2010/wordprocessingInk" xmlns:wpg="http://schemas.microsoft.com/office/word/2010/wordprocessingGroup" xmlns:w16se="http://schemas.microsoft.com/office/word/2015/wordml/symex" xmlns:w16sdtdh="http://schemas.microsoft.com/office/word/2020/wordml/sdtdatahash" xmlns:w16="http://schemas.microsoft.com/office/word/2018/wordml" xmlns:w16cid="http://schemas.microsoft.com/office/word/2016/wordml/cid" xmlns:w16cex="http://schemas.microsoft.com/office/word/2018/wordml/cex" xmlns:w15="http://schemas.microsoft.com/office/word/2012/wordml" xmlns:w14="http://schemas.microsoft.com/office/word/2010/wordml" xmlns:w="http://schemas.openxmlformats.org/wordprocessingml/2006/main" xmlns:w10="urn:schemas-microsoft-com:office:word" xmlns:wp14="http://schemas.microsoft.com/office/word/2010/wordprocessingDrawing" xmlns:v="urn:schemas-microsoft-com:vml" xmlns:o="urn:schemas-microsoft-com:office:office" xmlns:am3d="http://schemas.microsoft.com/office/drawing/2017/model3d" xmlns:aink="http://schemas.microsoft.com/office/drawing/2016/ink" xmlns:mc="http://schemas.openxmlformats.org/markup-compatibility/2006" xmlns:cx8="http://schemas.microsoft.com/office/drawing/2016/5/14/chartex" xmlns:cx7="http://schemas.microsoft.com/office/drawing/2016/5/13/chartex" xmlns:cx6="http://schemas.microsoft.com/office/drawing/2016/5/12/chartex" xmlns:cx5="http://schemas.microsoft.com/office/drawing/2016/5/11/chartex" xmlns:cx4="http://schemas.microsoft.com/office/drawing/2016/5/10/chartex" xmlns:cx3="http://schemas.microsoft.com/office/drawing/2016/5/9/chartex" xmlns:cx2="http://schemas.microsoft.com/office/drawing/2015/10/21/chartex" xmlns:cx1="http://schemas.microsoft.com/office/drawing/2015/9/8/chartex" xmlns:cx="http://schemas.microsoft.com/office/drawing/2014/chartex" xmlns:wpc="http://schemas.microsoft.com/office/word/2010/wordprocessingCanvas" xmlns="" id="{F3D65186-AB5A-4584-87C3-0FAA2992263B}"/>
+                  <a16:creationId xmlns="" xmlns:wpc="http://schemas.microsoft.com/office/word/2010/wordprocessingCanvas" xmlns:cx="http://schemas.microsoft.com/office/drawing/2014/chartex" xmlns:cx1="http://schemas.microsoft.com/office/drawing/2015/9/8/chartex" xmlns:cx2="http://schemas.microsoft.com/office/drawing/2015/10/21/chartex" xmlns:cx3="http://schemas.microsoft.com/office/drawing/2016/5/9/chartex" xmlns:cx4="http://schemas.microsoft.com/office/drawing/2016/5/10/chartex" xmlns:cx5="http://schemas.microsoft.com/office/drawing/2016/5/11/chartex" xmlns:cx6="http://schemas.microsoft.com/office/drawing/2016/5/12/chartex" xmlns:cx7="http://schemas.microsoft.com/office/drawing/2016/5/13/chartex" xmlns:cx8="http://schemas.microsoft.com/office/drawing/2016/5/14/chartex" xmlns:mc="http://schemas.openxmlformats.org/markup-compatibility/2006" xmlns:aink="http://schemas.microsoft.com/office/drawing/2016/ink" xmlns:am3d="http://schemas.microsoft.com/office/drawing/2017/model3d" xmlns:o="urn:schemas-microsoft-com:office:office" xmlns:v="urn:schemas-microsoft-com:vml" xmlns:wp14="http://schemas.microsoft.com/office/word/2010/wordprocessingDrawing" xmlns:w10="urn:schemas-microsoft-com:office:word" xmlns:w="http://schemas.openxmlformats.org/wordprocessingml/2006/main" xmlns:w14="http://schemas.microsoft.com/office/word/2010/wordml" xmlns:w15="http://schemas.microsoft.com/office/word/2012/wordml" xmlns:w16cex="http://schemas.microsoft.com/office/word/2018/wordml/cex" xmlns:w16cid="http://schemas.microsoft.com/office/word/2016/wordml/cid" xmlns:w16="http://schemas.microsoft.com/office/word/2018/wordml" xmlns:w16sdtdh="http://schemas.microsoft.com/office/word/2020/wordml/sdtdatahash" xmlns:w16se="http://schemas.microsoft.com/office/word/2015/wordml/symex" xmlns:wpg="http://schemas.microsoft.com/office/word/2010/wordprocessingGroup" xmlns:wpi="http://schemas.microsoft.com/office/word/2010/wordprocessingInk" xmlns:wps="http://schemas.microsoft.com/office/word/2010/wordprocessingShape" xmlns:a16="http://schemas.microsoft.com/office/drawing/2014/main" id="{F3D65186-AB5A-4584-87C3-0FAA2992263B}"/>
                 </a:ext>
               </a:extLst>
             </wp:docPr>
@@ -428,7 +428,7 @@
                     <pic:cNvPr id="12" name="Gráfico 201" descr="marcador-de-posición-de-logotipo">
                       <a:extLst>
                         <a:ext uri="{FF2B5EF4-FFF2-40B4-BE49-F238E27FC236}">
-                          <a16:creationId xmlns:a16="http://schemas.microsoft.com/office/drawing/2014/main" xmlns:wps="http://schemas.microsoft.com/office/word/2010/wordprocessingShape" xmlns:wpi="http://schemas.microsoft.com/office/word/2010/wordprocessingInk" xmlns:wpg="http://schemas.microsoft.com/office/word/2010/wordprocessingGroup" xmlns:w16se="http://schemas.microsoft.com/office/word/2015/wordml/symex" xmlns:w16sdtdh="http://schemas.microsoft.com/office/word/2020/wordml/sdtdatahash" xmlns:w16="http://schemas.microsoft.com/office/word/2018/wordml" xmlns:w16cid="http://schemas.microsoft.com/office/word/2016/wordml/cid" xmlns:w16cex="http://schemas.microsoft.com/office/word/2018/wordml/cex" xmlns:w15="http://schemas.microsoft.com/office/word/2012/wordml" xmlns:w14="http://schemas.microsoft.com/office/word/2010/wordml" xmlns:w="http://schemas.openxmlformats.org/wordprocessingml/2006/main" xmlns:w10="urn:schemas-microsoft-com:office:word" xmlns:wp14="http://schemas.microsoft.com/office/word/2010/wordprocessingDrawing" xmlns:v="urn:schemas-microsoft-com:vml" xmlns:o="urn:schemas-microsoft-com:office:office" xmlns:am3d="http://schemas.microsoft.com/office/drawing/2017/model3d" xmlns:aink="http://schemas.microsoft.com/office/drawing/2016/ink" xmlns:mc="http://schemas.openxmlformats.org/markup-compatibility/2006" xmlns:cx8="http://schemas.microsoft.com/office/drawing/2016/5/14/chartex" xmlns:cx7="http://schemas.microsoft.com/office/drawing/2016/5/13/chartex" xmlns:cx6="http://schemas.microsoft.com/office/drawing/2016/5/12/chartex" xmlns:cx5="http://schemas.microsoft.com/office/drawing/2016/5/11/chartex" xmlns:cx4="http://schemas.microsoft.com/office/drawing/2016/5/10/chartex" xmlns:cx3="http://schemas.microsoft.com/office/drawing/2016/5/9/chartex" xmlns:cx2="http://schemas.microsoft.com/office/drawing/2015/10/21/chartex" xmlns:cx1="http://schemas.microsoft.com/office/drawing/2015/9/8/chartex" xmlns:cx="http://schemas.microsoft.com/office/drawing/2014/chartex" xmlns:wpc="http://schemas.microsoft.com/office/word/2010/wordprocessingCanvas" xmlns="" id="{F3D65186-AB5A-4584-87C3-0FAA2992263B}"/>
+                          <a16:creationId xmlns="" xmlns:wpc="http://schemas.microsoft.com/office/word/2010/wordprocessingCanvas" xmlns:cx="http://schemas.microsoft.com/office/drawing/2014/chartex" xmlns:cx1="http://schemas.microsoft.com/office/drawing/2015/9/8/chartex" xmlns:cx2="http://schemas.microsoft.com/office/drawing/2015/10/21/chartex" xmlns:cx3="http://schemas.microsoft.com/office/drawing/2016/5/9/chartex" xmlns:cx4="http://schemas.microsoft.com/office/drawing/2016/5/10/chartex" xmlns:cx5="http://schemas.microsoft.com/office/drawing/2016/5/11/chartex" xmlns:cx6="http://schemas.microsoft.com/office/drawing/2016/5/12/chartex" xmlns:cx7="http://schemas.microsoft.com/office/drawing/2016/5/13/chartex" xmlns:cx8="http://schemas.microsoft.com/office/drawing/2016/5/14/chartex" xmlns:mc="http://schemas.openxmlformats.org/markup-compatibility/2006" xmlns:aink="http://schemas.microsoft.com/office/drawing/2016/ink" xmlns:am3d="http://schemas.microsoft.com/office/drawing/2017/model3d" xmlns:o="urn:schemas-microsoft-com:office:office" xmlns:v="urn:schemas-microsoft-com:vml" xmlns:wp14="http://schemas.microsoft.com/office/word/2010/wordprocessingDrawing" xmlns:w10="urn:schemas-microsoft-com:office:word" xmlns:w="http://schemas.openxmlformats.org/wordprocessingml/2006/main" xmlns:w14="http://schemas.microsoft.com/office/word/2010/wordml" xmlns:w15="http://schemas.microsoft.com/office/word/2012/wordml" xmlns:w16cex="http://schemas.microsoft.com/office/word/2018/wordml/cex" xmlns:w16cid="http://schemas.microsoft.com/office/word/2016/wordml/cid" xmlns:w16="http://schemas.microsoft.com/office/word/2018/wordml" xmlns:w16sdtdh="http://schemas.microsoft.com/office/word/2020/wordml/sdtdatahash" xmlns:w16se="http://schemas.microsoft.com/office/word/2015/wordml/symex" xmlns:wpg="http://schemas.microsoft.com/office/word/2010/wordprocessingGroup" xmlns:wpi="http://schemas.microsoft.com/office/word/2010/wordprocessingInk" xmlns:wps="http://schemas.microsoft.com/office/word/2010/wordprocessingShape" xmlns:a16="http://schemas.microsoft.com/office/drawing/2014/main" id="{F3D65186-AB5A-4584-87C3-0FAA2992263B}"/>
                         </a:ext>
                       </a:extLst>
                     </pic:cNvPr>
@@ -438,7 +438,7 @@
                     <a:blip r:embed="rId10" cstate="print">
                       <a:extLst>
                         <a:ext uri="{28A0092B-C50C-407E-A947-70E740481C1C}">
-                          <a14:useLocalDpi xmlns:a14="http://schemas.microsoft.com/office/drawing/2010/main" xmlns:wps="http://schemas.microsoft.com/office/word/2010/wordprocessingShape" xmlns:wpi="http://schemas.microsoft.com/office/word/2010/wordprocessingInk" xmlns:wpg="http://schemas.microsoft.com/office/word/2010/wordprocessingGroup" xmlns:w16se="http://schemas.microsoft.com/office/word/2015/wordml/symex" xmlns:w16sdtdh="http://schemas.microsoft.com/office/word/2020/wordml/sdtdatahash" xmlns:w16="http://schemas.microsoft.com/office/word/2018/wordml" xmlns:w16cid="http://schemas.microsoft.com/office/word/2016/wordml/cid" xmlns:w16cex="http://schemas.microsoft.com/office/word/2018/wordml/cex" xmlns:w15="http://schemas.microsoft.com/office/word/2012/wordml" xmlns:w14="http://schemas.microsoft.com/office/word/2010/wordml" xmlns:w="http://schemas.openxmlformats.org/wordprocessingml/2006/main" xmlns:w10="urn:schemas-microsoft-com:office:word" xmlns:wp14="http://schemas.microsoft.com/office/word/2010/wordprocessingDrawing" xmlns:v="urn:schemas-microsoft-com:vml" xmlns:o="urn:schemas-microsoft-com:office:office" xmlns:am3d="http://schemas.microsoft.com/office/drawing/2017/model3d" xmlns:aink="http://schemas.microsoft.com/office/drawing/2016/ink" xmlns:mc="http://schemas.openxmlformats.org/markup-compatibility/2006" xmlns:cx8="http://schemas.microsoft.com/office/drawing/2016/5/14/chartex" xmlns:cx7="http://schemas.microsoft.com/office/drawing/2016/5/13/chartex" xmlns:cx6="http://schemas.microsoft.com/office/drawing/2016/5/12/chartex" xmlns:cx5="http://schemas.microsoft.com/office/drawing/2016/5/11/chartex" xmlns:cx4="http://schemas.microsoft.com/office/drawing/2016/5/10/chartex" xmlns:cx3="http://schemas.microsoft.com/office/drawing/2016/5/9/chartex" xmlns:cx2="http://schemas.microsoft.com/office/drawing/2015/10/21/chartex" xmlns:cx1="http://schemas.microsoft.com/office/drawing/2015/9/8/chartex" xmlns:cx="http://schemas.microsoft.com/office/drawing/2014/chartex" xmlns:wpc="http://schemas.microsoft.com/office/word/2010/wordprocessingCanvas" xmlns="" val="0"/>
+                          <a14:useLocalDpi xmlns="" xmlns:wpc="http://schemas.microsoft.com/office/word/2010/wordprocessingCanvas" xmlns:cx="http://schemas.microsoft.com/office/drawing/2014/chartex" xmlns:cx1="http://schemas.microsoft.com/office/drawing/2015/9/8/chartex" xmlns:cx2="http://schemas.microsoft.com/office/drawing/2015/10/21/chartex" xmlns:cx3="http://schemas.microsoft.com/office/drawing/2016/5/9/chartex" xmlns:cx4="http://schemas.microsoft.com/office/drawing/2016/5/10/chartex" xmlns:cx5="http://schemas.microsoft.com/office/drawing/2016/5/11/chartex" xmlns:cx6="http://schemas.microsoft.com/office/drawing/2016/5/12/chartex" xmlns:cx7="http://schemas.microsoft.com/office/drawing/2016/5/13/chartex" xmlns:cx8="http://schemas.microsoft.com/office/drawing/2016/5/14/chartex" xmlns:mc="http://schemas.openxmlformats.org/markup-compatibility/2006" xmlns:aink="http://schemas.microsoft.com/office/drawing/2016/ink" xmlns:am3d="http://schemas.microsoft.com/office/drawing/2017/model3d" xmlns:o="urn:schemas-microsoft-com:office:office" xmlns:v="urn:schemas-microsoft-com:vml" xmlns:wp14="http://schemas.microsoft.com/office/word/2010/wordprocessingDrawing" xmlns:w10="urn:schemas-microsoft-com:office:word" xmlns:w="http://schemas.openxmlformats.org/wordprocessingml/2006/main" xmlns:w14="http://schemas.microsoft.com/office/word/2010/wordml" xmlns:w15="http://schemas.microsoft.com/office/word/2012/wordml" xmlns:w16cex="http://schemas.microsoft.com/office/word/2018/wordml/cex" xmlns:w16cid="http://schemas.microsoft.com/office/word/2016/wordml/cid" xmlns:w16="http://schemas.microsoft.com/office/word/2018/wordml" xmlns:w16sdtdh="http://schemas.microsoft.com/office/word/2020/wordml/sdtdatahash" xmlns:w16se="http://schemas.microsoft.com/office/word/2015/wordml/symex" xmlns:wpg="http://schemas.microsoft.com/office/word/2010/wordprocessingGroup" xmlns:wpi="http://schemas.microsoft.com/office/word/2010/wordprocessingInk" xmlns:wps="http://schemas.microsoft.com/office/word/2010/wordprocessingShape" xmlns:a14="http://schemas.microsoft.com/office/drawing/2010/main" val="0"/>
                         </a:ext>
                       </a:extLst>
                     </a:blip>
@@ -5497,9 +5497,9 @@
       </w:r>
     </w:p>
     <w:p/>
-    <w:bookmarkStart w:id="6" w:name="_Toc170148316" w:displacedByCustomXml="next"/>
+    <w:bookmarkStart w:id="6" w:name="_Toc170148631" w:displacedByCustomXml="next"/>
     <w:bookmarkStart w:id="7" w:name="_Toc49341785" w:displacedByCustomXml="next"/>
-    <w:bookmarkStart w:id="8" w:name="_Toc170148631" w:displacedByCustomXml="next"/>
+    <w:bookmarkStart w:id="8" w:name="_Toc170148316" w:displacedByCustomXml="next"/>
     <w:sdt>
       <w:sdtPr>
         <w:rPr>
@@ -5826,7 +5826,7 @@
                     <a:blip r:embed="rId11" cstate="print">
                       <a:extLst>
                         <a:ext uri="{28A0092B-C50C-407E-A947-70E740481C1C}">
-                          <a14:useLocalDpi xmlns:a14="http://schemas.microsoft.com/office/drawing/2010/main" xmlns:wps="http://schemas.microsoft.com/office/word/2010/wordprocessingShape" xmlns:wpi="http://schemas.microsoft.com/office/word/2010/wordprocessingInk" xmlns:wpg="http://schemas.microsoft.com/office/word/2010/wordprocessingGroup" xmlns:w16se="http://schemas.microsoft.com/office/word/2015/wordml/symex" xmlns:w16sdtdh="http://schemas.microsoft.com/office/word/2020/wordml/sdtdatahash" xmlns:w16="http://schemas.microsoft.com/office/word/2018/wordml" xmlns:w16cid="http://schemas.microsoft.com/office/word/2016/wordml/cid" xmlns:w16cex="http://schemas.microsoft.com/office/word/2018/wordml/cex" xmlns:w15="http://schemas.microsoft.com/office/word/2012/wordml" xmlns:w14="http://schemas.microsoft.com/office/word/2010/wordml" xmlns:w="http://schemas.openxmlformats.org/wordprocessingml/2006/main" xmlns:w10="urn:schemas-microsoft-com:office:word" xmlns:wp14="http://schemas.microsoft.com/office/word/2010/wordprocessingDrawing" xmlns:v="urn:schemas-microsoft-com:vml" xmlns:o="urn:schemas-microsoft-com:office:office" xmlns:am3d="http://schemas.microsoft.com/office/drawing/2017/model3d" xmlns:aink="http://schemas.microsoft.com/office/drawing/2016/ink" xmlns:mc="http://schemas.openxmlformats.org/markup-compatibility/2006" xmlns:cx8="http://schemas.microsoft.com/office/drawing/2016/5/14/chartex" xmlns:cx7="http://schemas.microsoft.com/office/drawing/2016/5/13/chartex" xmlns:cx6="http://schemas.microsoft.com/office/drawing/2016/5/12/chartex" xmlns:cx5="http://schemas.microsoft.com/office/drawing/2016/5/11/chartex" xmlns:cx4="http://schemas.microsoft.com/office/drawing/2016/5/10/chartex" xmlns:cx3="http://schemas.microsoft.com/office/drawing/2016/5/9/chartex" xmlns:cx2="http://schemas.microsoft.com/office/drawing/2015/10/21/chartex" xmlns:cx1="http://schemas.microsoft.com/office/drawing/2015/9/8/chartex" xmlns:cx="http://schemas.microsoft.com/office/drawing/2014/chartex" xmlns:wpc="http://schemas.microsoft.com/office/word/2010/wordprocessingCanvas" xmlns="" val="0"/>
+                          <a14:useLocalDpi xmlns="" xmlns:wpc="http://schemas.microsoft.com/office/word/2010/wordprocessingCanvas" xmlns:cx="http://schemas.microsoft.com/office/drawing/2014/chartex" xmlns:cx1="http://schemas.microsoft.com/office/drawing/2015/9/8/chartex" xmlns:cx2="http://schemas.microsoft.com/office/drawing/2015/10/21/chartex" xmlns:cx3="http://schemas.microsoft.com/office/drawing/2016/5/9/chartex" xmlns:cx4="http://schemas.microsoft.com/office/drawing/2016/5/10/chartex" xmlns:cx5="http://schemas.microsoft.com/office/drawing/2016/5/11/chartex" xmlns:cx6="http://schemas.microsoft.com/office/drawing/2016/5/12/chartex" xmlns:cx7="http://schemas.microsoft.com/office/drawing/2016/5/13/chartex" xmlns:cx8="http://schemas.microsoft.com/office/drawing/2016/5/14/chartex" xmlns:mc="http://schemas.openxmlformats.org/markup-compatibility/2006" xmlns:aink="http://schemas.microsoft.com/office/drawing/2016/ink" xmlns:am3d="http://schemas.microsoft.com/office/drawing/2017/model3d" xmlns:o="urn:schemas-microsoft-com:office:office" xmlns:v="urn:schemas-microsoft-com:vml" xmlns:wp14="http://schemas.microsoft.com/office/word/2010/wordprocessingDrawing" xmlns:w10="urn:schemas-microsoft-com:office:word" xmlns:w="http://schemas.openxmlformats.org/wordprocessingml/2006/main" xmlns:w14="http://schemas.microsoft.com/office/word/2010/wordml" xmlns:w15="http://schemas.microsoft.com/office/word/2012/wordml" xmlns:w16cex="http://schemas.microsoft.com/office/word/2018/wordml/cex" xmlns:w16cid="http://schemas.microsoft.com/office/word/2016/wordml/cid" xmlns:w16="http://schemas.microsoft.com/office/word/2018/wordml" xmlns:w16sdtdh="http://schemas.microsoft.com/office/word/2020/wordml/sdtdatahash" xmlns:w16se="http://schemas.microsoft.com/office/word/2015/wordml/symex" xmlns:wpg="http://schemas.microsoft.com/office/word/2010/wordprocessingGroup" xmlns:wpi="http://schemas.microsoft.com/office/word/2010/wordprocessingInk" xmlns:wps="http://schemas.microsoft.com/office/word/2010/wordprocessingShape" xmlns:a14="http://schemas.microsoft.com/office/drawing/2010/main" val="0"/>
                         </a:ext>
                       </a:extLst>
                     </a:blip>
@@ -6202,9 +6202,6 @@
           <w:color w:val="012639" w:themeColor="accent1" w:themeShade="7F"/>
         </w:rPr>
         <w:id w:val="1244526582"/>
-        <w:placeholder>
-          <w:docPart w:val="50177917DBDB46A4AC656939EB51F44B"/>
-        </w:placeholder>
       </w:sdtPr>
       <w:sdtContent>
         <w:p/>
@@ -7014,7 +7011,7 @@
                 <v:path o:extrusionok="f" gradientshapeok="t" o:connecttype="rect"/>
                 <o:lock v:ext="edit" aspectratio="t"/>
               </v:shapetype>
-              <v:shape id="_x0000_i1029" type="#_x0000_t75" style="width:465.8pt;height:205.65pt">
+              <v:shape id="_x0000_i1029" type="#_x0000_t75" style="width:465.8pt;height:206pt">
                 <v:imagedata r:id="rId14" o:title="SecuencaciónFasesProyecto"/>
               </v:shape>
             </w:pict>
@@ -7041,7 +7038,7 @@
           </w:pPr>
           <w:r>
             <w:pict>
-              <v:shape id="_x0000_i1030" type="#_x0000_t75" style="width:382.9pt;height:241.65pt">
+              <v:shape id="_x0000_i1030" type="#_x0000_t75" style="width:382.55pt;height:241.65pt">
                 <v:imagedata r:id="rId15" o:title="PlanificaciónRecursosProyectos"/>
               </v:shape>
             </w:pict>
@@ -7158,7 +7155,7 @@
                     <a:blip r:embed="rId16" cstate="print">
                       <a:extLst>
                         <a:ext uri="{28A0092B-C50C-407E-A947-70E740481C1C}">
-                          <a14:useLocalDpi xmlns:a14="http://schemas.microsoft.com/office/drawing/2010/main" xmlns:wps="http://schemas.microsoft.com/office/word/2010/wordprocessingShape" xmlns:wpi="http://schemas.microsoft.com/office/word/2010/wordprocessingInk" xmlns:wpg="http://schemas.microsoft.com/office/word/2010/wordprocessingGroup" xmlns:w16se="http://schemas.microsoft.com/office/word/2015/wordml/symex" xmlns:w16sdtdh="http://schemas.microsoft.com/office/word/2020/wordml/sdtdatahash" xmlns:w16="http://schemas.microsoft.com/office/word/2018/wordml" xmlns:w16cid="http://schemas.microsoft.com/office/word/2016/wordml/cid" xmlns:w16cex="http://schemas.microsoft.com/office/word/2018/wordml/cex" xmlns:w15="http://schemas.microsoft.com/office/word/2012/wordml" xmlns:w14="http://schemas.microsoft.com/office/word/2010/wordml" xmlns:w="http://schemas.openxmlformats.org/wordprocessingml/2006/main" xmlns:w10="urn:schemas-microsoft-com:office:word" xmlns:wp14="http://schemas.microsoft.com/office/word/2010/wordprocessingDrawing" xmlns:v="urn:schemas-microsoft-com:vml" xmlns:o="urn:schemas-microsoft-com:office:office" xmlns:am3d="http://schemas.microsoft.com/office/drawing/2017/model3d" xmlns:aink="http://schemas.microsoft.com/office/drawing/2016/ink" xmlns:mc="http://schemas.openxmlformats.org/markup-compatibility/2006" xmlns:cx8="http://schemas.microsoft.com/office/drawing/2016/5/14/chartex" xmlns:cx7="http://schemas.microsoft.com/office/drawing/2016/5/13/chartex" xmlns:cx6="http://schemas.microsoft.com/office/drawing/2016/5/12/chartex" xmlns:cx5="http://schemas.microsoft.com/office/drawing/2016/5/11/chartex" xmlns:cx4="http://schemas.microsoft.com/office/drawing/2016/5/10/chartex" xmlns:cx3="http://schemas.microsoft.com/office/drawing/2016/5/9/chartex" xmlns:cx2="http://schemas.microsoft.com/office/drawing/2015/10/21/chartex" xmlns:cx1="http://schemas.microsoft.com/office/drawing/2015/9/8/chartex" xmlns:cx="http://schemas.microsoft.com/office/drawing/2014/chartex" xmlns:wpc="http://schemas.microsoft.com/office/word/2010/wordprocessingCanvas" xmlns="" val="0"/>
+                          <a14:useLocalDpi xmlns="" xmlns:wpc="http://schemas.microsoft.com/office/word/2010/wordprocessingCanvas" xmlns:cx="http://schemas.microsoft.com/office/drawing/2014/chartex" xmlns:cx1="http://schemas.microsoft.com/office/drawing/2015/9/8/chartex" xmlns:cx2="http://schemas.microsoft.com/office/drawing/2015/10/21/chartex" xmlns:cx3="http://schemas.microsoft.com/office/drawing/2016/5/9/chartex" xmlns:cx4="http://schemas.microsoft.com/office/drawing/2016/5/10/chartex" xmlns:cx5="http://schemas.microsoft.com/office/drawing/2016/5/11/chartex" xmlns:cx6="http://schemas.microsoft.com/office/drawing/2016/5/12/chartex" xmlns:cx7="http://schemas.microsoft.com/office/drawing/2016/5/13/chartex" xmlns:cx8="http://schemas.microsoft.com/office/drawing/2016/5/14/chartex" xmlns:mc="http://schemas.openxmlformats.org/markup-compatibility/2006" xmlns:aink="http://schemas.microsoft.com/office/drawing/2016/ink" xmlns:am3d="http://schemas.microsoft.com/office/drawing/2017/model3d" xmlns:o="urn:schemas-microsoft-com:office:office" xmlns:v="urn:schemas-microsoft-com:vml" xmlns:wp14="http://schemas.microsoft.com/office/word/2010/wordprocessingDrawing" xmlns:w10="urn:schemas-microsoft-com:office:word" xmlns:w="http://schemas.openxmlformats.org/wordprocessingml/2006/main" xmlns:w14="http://schemas.microsoft.com/office/word/2010/wordml" xmlns:w15="http://schemas.microsoft.com/office/word/2012/wordml" xmlns:w16cex="http://schemas.microsoft.com/office/word/2018/wordml/cex" xmlns:w16cid="http://schemas.microsoft.com/office/word/2016/wordml/cid" xmlns:w16="http://schemas.microsoft.com/office/word/2018/wordml" xmlns:w16sdtdh="http://schemas.microsoft.com/office/word/2020/wordml/sdtdatahash" xmlns:w16se="http://schemas.microsoft.com/office/word/2015/wordml/symex" xmlns:wpg="http://schemas.microsoft.com/office/word/2010/wordprocessingGroup" xmlns:wpi="http://schemas.microsoft.com/office/word/2010/wordprocessingInk" xmlns:wps="http://schemas.microsoft.com/office/word/2010/wordprocessingShape" xmlns:a14="http://schemas.microsoft.com/office/drawing/2010/main" val="0"/>
                         </a:ext>
                       </a:extLst>
                     </a:blip>
@@ -7237,7 +7234,7 @@
                     <a:blip r:embed="rId17" cstate="print">
                       <a:extLst>
                         <a:ext uri="{28A0092B-C50C-407E-A947-70E740481C1C}">
-                          <a14:useLocalDpi xmlns:a14="http://schemas.microsoft.com/office/drawing/2010/main" xmlns:wps="http://schemas.microsoft.com/office/word/2010/wordprocessingShape" xmlns:wpi="http://schemas.microsoft.com/office/word/2010/wordprocessingInk" xmlns:wpg="http://schemas.microsoft.com/office/word/2010/wordprocessingGroup" xmlns:w16se="http://schemas.microsoft.com/office/word/2015/wordml/symex" xmlns:w16sdtdh="http://schemas.microsoft.com/office/word/2020/wordml/sdtdatahash" xmlns:w16="http://schemas.microsoft.com/office/word/2018/wordml" xmlns:w16cid="http://schemas.microsoft.com/office/word/2016/wordml/cid" xmlns:w16cex="http://schemas.microsoft.com/office/word/2018/wordml/cex" xmlns:w15="http://schemas.microsoft.com/office/word/2012/wordml" xmlns:w14="http://schemas.microsoft.com/office/word/2010/wordml" xmlns:w="http://schemas.openxmlformats.org/wordprocessingml/2006/main" xmlns:w10="urn:schemas-microsoft-com:office:word" xmlns:wp14="http://schemas.microsoft.com/office/word/2010/wordprocessingDrawing" xmlns:v="urn:schemas-microsoft-com:vml" xmlns:o="urn:schemas-microsoft-com:office:office" xmlns:am3d="http://schemas.microsoft.com/office/drawing/2017/model3d" xmlns:aink="http://schemas.microsoft.com/office/drawing/2016/ink" xmlns:mc="http://schemas.openxmlformats.org/markup-compatibility/2006" xmlns:cx8="http://schemas.microsoft.com/office/drawing/2016/5/14/chartex" xmlns:cx7="http://schemas.microsoft.com/office/drawing/2016/5/13/chartex" xmlns:cx6="http://schemas.microsoft.com/office/drawing/2016/5/12/chartex" xmlns:cx5="http://schemas.microsoft.com/office/drawing/2016/5/11/chartex" xmlns:cx4="http://schemas.microsoft.com/office/drawing/2016/5/10/chartex" xmlns:cx3="http://schemas.microsoft.com/office/drawing/2016/5/9/chartex" xmlns:cx2="http://schemas.microsoft.com/office/drawing/2015/10/21/chartex" xmlns:cx1="http://schemas.microsoft.com/office/drawing/2015/9/8/chartex" xmlns:cx="http://schemas.microsoft.com/office/drawing/2014/chartex" xmlns:wpc="http://schemas.microsoft.com/office/word/2010/wordprocessingCanvas" xmlns="" val="0"/>
+                          <a14:useLocalDpi xmlns="" xmlns:wpc="http://schemas.microsoft.com/office/word/2010/wordprocessingCanvas" xmlns:cx="http://schemas.microsoft.com/office/drawing/2014/chartex" xmlns:cx1="http://schemas.microsoft.com/office/drawing/2015/9/8/chartex" xmlns:cx2="http://schemas.microsoft.com/office/drawing/2015/10/21/chartex" xmlns:cx3="http://schemas.microsoft.com/office/drawing/2016/5/9/chartex" xmlns:cx4="http://schemas.microsoft.com/office/drawing/2016/5/10/chartex" xmlns:cx5="http://schemas.microsoft.com/office/drawing/2016/5/11/chartex" xmlns:cx6="http://schemas.microsoft.com/office/drawing/2016/5/12/chartex" xmlns:cx7="http://schemas.microsoft.com/office/drawing/2016/5/13/chartex" xmlns:cx8="http://schemas.microsoft.com/office/drawing/2016/5/14/chartex" xmlns:mc="http://schemas.openxmlformats.org/markup-compatibility/2006" xmlns:aink="http://schemas.microsoft.com/office/drawing/2016/ink" xmlns:am3d="http://schemas.microsoft.com/office/drawing/2017/model3d" xmlns:o="urn:schemas-microsoft-com:office:office" xmlns:v="urn:schemas-microsoft-com:vml" xmlns:wp14="http://schemas.microsoft.com/office/word/2010/wordprocessingDrawing" xmlns:w10="urn:schemas-microsoft-com:office:word" xmlns:w="http://schemas.openxmlformats.org/wordprocessingml/2006/main" xmlns:w14="http://schemas.microsoft.com/office/word/2010/wordml" xmlns:w15="http://schemas.microsoft.com/office/word/2012/wordml" xmlns:w16cex="http://schemas.microsoft.com/office/word/2018/wordml/cex" xmlns:w16cid="http://schemas.microsoft.com/office/word/2016/wordml/cid" xmlns:w16="http://schemas.microsoft.com/office/word/2018/wordml" xmlns:w16sdtdh="http://schemas.microsoft.com/office/word/2020/wordml/sdtdatahash" xmlns:w16se="http://schemas.microsoft.com/office/word/2015/wordml/symex" xmlns:wpg="http://schemas.microsoft.com/office/word/2010/wordprocessingGroup" xmlns:wpi="http://schemas.microsoft.com/office/word/2010/wordprocessingInk" xmlns:wps="http://schemas.microsoft.com/office/word/2010/wordprocessingShape" xmlns:a14="http://schemas.microsoft.com/office/drawing/2010/main" val="0"/>
                         </a:ext>
                       </a:extLst>
                     </a:blip>
@@ -7313,7 +7310,7 @@
                     <a:blip r:embed="rId18" cstate="print">
                       <a:extLst>
                         <a:ext uri="{28A0092B-C50C-407E-A947-70E740481C1C}">
-                          <a14:useLocalDpi xmlns:a14="http://schemas.microsoft.com/office/drawing/2010/main" xmlns:wps="http://schemas.microsoft.com/office/word/2010/wordprocessingShape" xmlns:wpi="http://schemas.microsoft.com/office/word/2010/wordprocessingInk" xmlns:wpg="http://schemas.microsoft.com/office/word/2010/wordprocessingGroup" xmlns:w16se="http://schemas.microsoft.com/office/word/2015/wordml/symex" xmlns:w16sdtdh="http://schemas.microsoft.com/office/word/2020/wordml/sdtdatahash" xmlns:w16="http://schemas.microsoft.com/office/word/2018/wordml" xmlns:w16cid="http://schemas.microsoft.com/office/word/2016/wordml/cid" xmlns:w16cex="http://schemas.microsoft.com/office/word/2018/wordml/cex" xmlns:w15="http://schemas.microsoft.com/office/word/2012/wordml" xmlns:w14="http://schemas.microsoft.com/office/word/2010/wordml" xmlns:w="http://schemas.openxmlformats.org/wordprocessingml/2006/main" xmlns:w10="urn:schemas-microsoft-com:office:word" xmlns:wp14="http://schemas.microsoft.com/office/word/2010/wordprocessingDrawing" xmlns:v="urn:schemas-microsoft-com:vml" xmlns:o="urn:schemas-microsoft-com:office:office" xmlns:am3d="http://schemas.microsoft.com/office/drawing/2017/model3d" xmlns:aink="http://schemas.microsoft.com/office/drawing/2016/ink" xmlns:mc="http://schemas.openxmlformats.org/markup-compatibility/2006" xmlns:cx8="http://schemas.microsoft.com/office/drawing/2016/5/14/chartex" xmlns:cx7="http://schemas.microsoft.com/office/drawing/2016/5/13/chartex" xmlns:cx6="http://schemas.microsoft.com/office/drawing/2016/5/12/chartex" xmlns:cx5="http://schemas.microsoft.com/office/drawing/2016/5/11/chartex" xmlns:cx4="http://schemas.microsoft.com/office/drawing/2016/5/10/chartex" xmlns:cx3="http://schemas.microsoft.com/office/drawing/2016/5/9/chartex" xmlns:cx2="http://schemas.microsoft.com/office/drawing/2015/10/21/chartex" xmlns:cx1="http://schemas.microsoft.com/office/drawing/2015/9/8/chartex" xmlns:cx="http://schemas.microsoft.com/office/drawing/2014/chartex" xmlns:wpc="http://schemas.microsoft.com/office/word/2010/wordprocessingCanvas" xmlns="" val="0"/>
+                          <a14:useLocalDpi xmlns="" xmlns:wpc="http://schemas.microsoft.com/office/word/2010/wordprocessingCanvas" xmlns:cx="http://schemas.microsoft.com/office/drawing/2014/chartex" xmlns:cx1="http://schemas.microsoft.com/office/drawing/2015/9/8/chartex" xmlns:cx2="http://schemas.microsoft.com/office/drawing/2015/10/21/chartex" xmlns:cx3="http://schemas.microsoft.com/office/drawing/2016/5/9/chartex" xmlns:cx4="http://schemas.microsoft.com/office/drawing/2016/5/10/chartex" xmlns:cx5="http://schemas.microsoft.com/office/drawing/2016/5/11/chartex" xmlns:cx6="http://schemas.microsoft.com/office/drawing/2016/5/12/chartex" xmlns:cx7="http://schemas.microsoft.com/office/drawing/2016/5/13/chartex" xmlns:cx8="http://schemas.microsoft.com/office/drawing/2016/5/14/chartex" xmlns:mc="http://schemas.openxmlformats.org/markup-compatibility/2006" xmlns:aink="http://schemas.microsoft.com/office/drawing/2016/ink" xmlns:am3d="http://schemas.microsoft.com/office/drawing/2017/model3d" xmlns:o="urn:schemas-microsoft-com:office:office" xmlns:v="urn:schemas-microsoft-com:vml" xmlns:wp14="http://schemas.microsoft.com/office/word/2010/wordprocessingDrawing" xmlns:w10="urn:schemas-microsoft-com:office:word" xmlns:w="http://schemas.openxmlformats.org/wordprocessingml/2006/main" xmlns:w14="http://schemas.microsoft.com/office/word/2010/wordml" xmlns:w15="http://schemas.microsoft.com/office/word/2012/wordml" xmlns:w16cex="http://schemas.microsoft.com/office/word/2018/wordml/cex" xmlns:w16cid="http://schemas.microsoft.com/office/word/2016/wordml/cid" xmlns:w16="http://schemas.microsoft.com/office/word/2018/wordml" xmlns:w16sdtdh="http://schemas.microsoft.com/office/word/2020/wordml/sdtdatahash" xmlns:w16se="http://schemas.microsoft.com/office/word/2015/wordml/symex" xmlns:wpg="http://schemas.microsoft.com/office/word/2010/wordprocessingGroup" xmlns:wpi="http://schemas.microsoft.com/office/word/2010/wordprocessingInk" xmlns:wps="http://schemas.microsoft.com/office/word/2010/wordprocessingShape" xmlns:a14="http://schemas.microsoft.com/office/drawing/2010/main" val="0"/>
                         </a:ext>
                       </a:extLst>
                     </a:blip>
@@ -7391,7 +7388,7 @@
                     <a:blip r:embed="rId19" cstate="print">
                       <a:extLst>
                         <a:ext uri="{28A0092B-C50C-407E-A947-70E740481C1C}">
-                          <a14:useLocalDpi xmlns:a14="http://schemas.microsoft.com/office/drawing/2010/main" xmlns:wps="http://schemas.microsoft.com/office/word/2010/wordprocessingShape" xmlns:wpi="http://schemas.microsoft.com/office/word/2010/wordprocessingInk" xmlns:wpg="http://schemas.microsoft.com/office/word/2010/wordprocessingGroup" xmlns:w16se="http://schemas.microsoft.com/office/word/2015/wordml/symex" xmlns:w16sdtdh="http://schemas.microsoft.com/office/word/2020/wordml/sdtdatahash" xmlns:w16="http://schemas.microsoft.com/office/word/2018/wordml" xmlns:w16cid="http://schemas.microsoft.com/office/word/2016/wordml/cid" xmlns:w16cex="http://schemas.microsoft.com/office/word/2018/wordml/cex" xmlns:w15="http://schemas.microsoft.com/office/word/2012/wordml" xmlns:w14="http://schemas.microsoft.com/office/word/2010/wordml" xmlns:w="http://schemas.openxmlformats.org/wordprocessingml/2006/main" xmlns:w10="urn:schemas-microsoft-com:office:word" xmlns:wp14="http://schemas.microsoft.com/office/word/2010/wordprocessingDrawing" xmlns:v="urn:schemas-microsoft-com:vml" xmlns:o="urn:schemas-microsoft-com:office:office" xmlns:am3d="http://schemas.microsoft.com/office/drawing/2017/model3d" xmlns:aink="http://schemas.microsoft.com/office/drawing/2016/ink" xmlns:mc="http://schemas.openxmlformats.org/markup-compatibility/2006" xmlns:cx8="http://schemas.microsoft.com/office/drawing/2016/5/14/chartex" xmlns:cx7="http://schemas.microsoft.com/office/drawing/2016/5/13/chartex" xmlns:cx6="http://schemas.microsoft.com/office/drawing/2016/5/12/chartex" xmlns:cx5="http://schemas.microsoft.com/office/drawing/2016/5/11/chartex" xmlns:cx4="http://schemas.microsoft.com/office/drawing/2016/5/10/chartex" xmlns:cx3="http://schemas.microsoft.com/office/drawing/2016/5/9/chartex" xmlns:cx2="http://schemas.microsoft.com/office/drawing/2015/10/21/chartex" xmlns:cx1="http://schemas.microsoft.com/office/drawing/2015/9/8/chartex" xmlns:cx="http://schemas.microsoft.com/office/drawing/2014/chartex" xmlns:wpc="http://schemas.microsoft.com/office/word/2010/wordprocessingCanvas" xmlns="" val="0"/>
+                          <a14:useLocalDpi xmlns="" xmlns:wpc="http://schemas.microsoft.com/office/word/2010/wordprocessingCanvas" xmlns:cx="http://schemas.microsoft.com/office/drawing/2014/chartex" xmlns:cx1="http://schemas.microsoft.com/office/drawing/2015/9/8/chartex" xmlns:cx2="http://schemas.microsoft.com/office/drawing/2015/10/21/chartex" xmlns:cx3="http://schemas.microsoft.com/office/drawing/2016/5/9/chartex" xmlns:cx4="http://schemas.microsoft.com/office/drawing/2016/5/10/chartex" xmlns:cx5="http://schemas.microsoft.com/office/drawing/2016/5/11/chartex" xmlns:cx6="http://schemas.microsoft.com/office/drawing/2016/5/12/chartex" xmlns:cx7="http://schemas.microsoft.com/office/drawing/2016/5/13/chartex" xmlns:cx8="http://schemas.microsoft.com/office/drawing/2016/5/14/chartex" xmlns:mc="http://schemas.openxmlformats.org/markup-compatibility/2006" xmlns:aink="http://schemas.microsoft.com/office/drawing/2016/ink" xmlns:am3d="http://schemas.microsoft.com/office/drawing/2017/model3d" xmlns:o="urn:schemas-microsoft-com:office:office" xmlns:v="urn:schemas-microsoft-com:vml" xmlns:wp14="http://schemas.microsoft.com/office/word/2010/wordprocessingDrawing" xmlns:w10="urn:schemas-microsoft-com:office:word" xmlns:w="http://schemas.openxmlformats.org/wordprocessingml/2006/main" xmlns:w14="http://schemas.microsoft.com/office/word/2010/wordml" xmlns:w15="http://schemas.microsoft.com/office/word/2012/wordml" xmlns:w16cex="http://schemas.microsoft.com/office/word/2018/wordml/cex" xmlns:w16cid="http://schemas.microsoft.com/office/word/2016/wordml/cid" xmlns:w16="http://schemas.microsoft.com/office/word/2018/wordml" xmlns:w16sdtdh="http://schemas.microsoft.com/office/word/2020/wordml/sdtdatahash" xmlns:w16se="http://schemas.microsoft.com/office/word/2015/wordml/symex" xmlns:wpg="http://schemas.microsoft.com/office/word/2010/wordprocessingGroup" xmlns:wpi="http://schemas.microsoft.com/office/word/2010/wordprocessingInk" xmlns:wps="http://schemas.microsoft.com/office/word/2010/wordprocessingShape" xmlns:a14="http://schemas.microsoft.com/office/drawing/2010/main" val="0"/>
                         </a:ext>
                       </a:extLst>
                     </a:blip>
@@ -7462,7 +7459,7 @@
                     <a:blip r:embed="rId20" cstate="print">
                       <a:extLst>
                         <a:ext uri="{28A0092B-C50C-407E-A947-70E740481C1C}">
-                          <a14:useLocalDpi xmlns:a14="http://schemas.microsoft.com/office/drawing/2010/main" xmlns:wps="http://schemas.microsoft.com/office/word/2010/wordprocessingShape" xmlns:wpi="http://schemas.microsoft.com/office/word/2010/wordprocessingInk" xmlns:wpg="http://schemas.microsoft.com/office/word/2010/wordprocessingGroup" xmlns:w16se="http://schemas.microsoft.com/office/word/2015/wordml/symex" xmlns:w16sdtdh="http://schemas.microsoft.com/office/word/2020/wordml/sdtdatahash" xmlns:w16="http://schemas.microsoft.com/office/word/2018/wordml" xmlns:w16cid="http://schemas.microsoft.com/office/word/2016/wordml/cid" xmlns:w16cex="http://schemas.microsoft.com/office/word/2018/wordml/cex" xmlns:w15="http://schemas.microsoft.com/office/word/2012/wordml" xmlns:w14="http://schemas.microsoft.com/office/word/2010/wordml" xmlns:w="http://schemas.openxmlformats.org/wordprocessingml/2006/main" xmlns:w10="urn:schemas-microsoft-com:office:word" xmlns:wp14="http://schemas.microsoft.com/office/word/2010/wordprocessingDrawing" xmlns:v="urn:schemas-microsoft-com:vml" xmlns:o="urn:schemas-microsoft-com:office:office" xmlns:am3d="http://schemas.microsoft.com/office/drawing/2017/model3d" xmlns:aink="http://schemas.microsoft.com/office/drawing/2016/ink" xmlns:mc="http://schemas.openxmlformats.org/markup-compatibility/2006" xmlns:cx8="http://schemas.microsoft.com/office/drawing/2016/5/14/chartex" xmlns:cx7="http://schemas.microsoft.com/office/drawing/2016/5/13/chartex" xmlns:cx6="http://schemas.microsoft.com/office/drawing/2016/5/12/chartex" xmlns:cx5="http://schemas.microsoft.com/office/drawing/2016/5/11/chartex" xmlns:cx4="http://schemas.microsoft.com/office/drawing/2016/5/10/chartex" xmlns:cx3="http://schemas.microsoft.com/office/drawing/2016/5/9/chartex" xmlns:cx2="http://schemas.microsoft.com/office/drawing/2015/10/21/chartex" xmlns:cx1="http://schemas.microsoft.com/office/drawing/2015/9/8/chartex" xmlns:cx="http://schemas.microsoft.com/office/drawing/2014/chartex" xmlns:wpc="http://schemas.microsoft.com/office/word/2010/wordprocessingCanvas" xmlns="" val="0"/>
+                          <a14:useLocalDpi xmlns="" xmlns:wpc="http://schemas.microsoft.com/office/word/2010/wordprocessingCanvas" xmlns:cx="http://schemas.microsoft.com/office/drawing/2014/chartex" xmlns:cx1="http://schemas.microsoft.com/office/drawing/2015/9/8/chartex" xmlns:cx2="http://schemas.microsoft.com/office/drawing/2015/10/21/chartex" xmlns:cx3="http://schemas.microsoft.com/office/drawing/2016/5/9/chartex" xmlns:cx4="http://schemas.microsoft.com/office/drawing/2016/5/10/chartex" xmlns:cx5="http://schemas.microsoft.com/office/drawing/2016/5/11/chartex" xmlns:cx6="http://schemas.microsoft.com/office/drawing/2016/5/12/chartex" xmlns:cx7="http://schemas.microsoft.com/office/drawing/2016/5/13/chartex" xmlns:cx8="http://schemas.microsoft.com/office/drawing/2016/5/14/chartex" xmlns:mc="http://schemas.openxmlformats.org/markup-compatibility/2006" xmlns:aink="http://schemas.microsoft.com/office/drawing/2016/ink" xmlns:am3d="http://schemas.microsoft.com/office/drawing/2017/model3d" xmlns:o="urn:schemas-microsoft-com:office:office" xmlns:v="urn:schemas-microsoft-com:vml" xmlns:wp14="http://schemas.microsoft.com/office/word/2010/wordprocessingDrawing" xmlns:w10="urn:schemas-microsoft-com:office:word" xmlns:w="http://schemas.openxmlformats.org/wordprocessingml/2006/main" xmlns:w14="http://schemas.microsoft.com/office/word/2010/wordml" xmlns:w15="http://schemas.microsoft.com/office/word/2012/wordml" xmlns:w16cex="http://schemas.microsoft.com/office/word/2018/wordml/cex" xmlns:w16cid="http://schemas.microsoft.com/office/word/2016/wordml/cid" xmlns:w16="http://schemas.microsoft.com/office/word/2018/wordml" xmlns:w16sdtdh="http://schemas.microsoft.com/office/word/2020/wordml/sdtdatahash" xmlns:w16se="http://schemas.microsoft.com/office/word/2015/wordml/symex" xmlns:wpg="http://schemas.microsoft.com/office/word/2010/wordprocessingGroup" xmlns:wpi="http://schemas.microsoft.com/office/word/2010/wordprocessingInk" xmlns:wps="http://schemas.microsoft.com/office/word/2010/wordprocessingShape" xmlns:a14="http://schemas.microsoft.com/office/drawing/2010/main" val="0"/>
                         </a:ext>
                       </a:extLst>
                     </a:blip>
@@ -11361,7 +11358,7 @@
                     <a:blip r:embed="rId21" cstate="print">
                       <a:extLst>
                         <a:ext uri="{28A0092B-C50C-407E-A947-70E740481C1C}">
-                          <a14:useLocalDpi xmlns:a14="http://schemas.microsoft.com/office/drawing/2010/main" xmlns:wps="http://schemas.microsoft.com/office/word/2010/wordprocessingShape" xmlns:wpi="http://schemas.microsoft.com/office/word/2010/wordprocessingInk" xmlns:wpg="http://schemas.microsoft.com/office/word/2010/wordprocessingGroup" xmlns:w16se="http://schemas.microsoft.com/office/word/2015/wordml/symex" xmlns:w16sdtdh="http://schemas.microsoft.com/office/word/2020/wordml/sdtdatahash" xmlns:w16="http://schemas.microsoft.com/office/word/2018/wordml" xmlns:w16cid="http://schemas.microsoft.com/office/word/2016/wordml/cid" xmlns:w16cex="http://schemas.microsoft.com/office/word/2018/wordml/cex" xmlns:w15="http://schemas.microsoft.com/office/word/2012/wordml" xmlns:w14="http://schemas.microsoft.com/office/word/2010/wordml" xmlns:w="http://schemas.openxmlformats.org/wordprocessingml/2006/main" xmlns:w10="urn:schemas-microsoft-com:office:word" xmlns:wp14="http://schemas.microsoft.com/office/word/2010/wordprocessingDrawing" xmlns:v="urn:schemas-microsoft-com:vml" xmlns:o="urn:schemas-microsoft-com:office:office" xmlns:am3d="http://schemas.microsoft.com/office/drawing/2017/model3d" xmlns:aink="http://schemas.microsoft.com/office/drawing/2016/ink" xmlns:mc="http://schemas.openxmlformats.org/markup-compatibility/2006" xmlns:cx8="http://schemas.microsoft.com/office/drawing/2016/5/14/chartex" xmlns:cx7="http://schemas.microsoft.com/office/drawing/2016/5/13/chartex" xmlns:cx6="http://schemas.microsoft.com/office/drawing/2016/5/12/chartex" xmlns:cx5="http://schemas.microsoft.com/office/drawing/2016/5/11/chartex" xmlns:cx4="http://schemas.microsoft.com/office/drawing/2016/5/10/chartex" xmlns:cx3="http://schemas.microsoft.com/office/drawing/2016/5/9/chartex" xmlns:cx2="http://schemas.microsoft.com/office/drawing/2015/10/21/chartex" xmlns:cx1="http://schemas.microsoft.com/office/drawing/2015/9/8/chartex" xmlns:cx="http://schemas.microsoft.com/office/drawing/2014/chartex" xmlns:wpc="http://schemas.microsoft.com/office/word/2010/wordprocessingCanvas" xmlns="" val="0"/>
+                          <a14:useLocalDpi xmlns="" xmlns:wpc="http://schemas.microsoft.com/office/word/2010/wordprocessingCanvas" xmlns:cx="http://schemas.microsoft.com/office/drawing/2014/chartex" xmlns:cx1="http://schemas.microsoft.com/office/drawing/2015/9/8/chartex" xmlns:cx2="http://schemas.microsoft.com/office/drawing/2015/10/21/chartex" xmlns:cx3="http://schemas.microsoft.com/office/drawing/2016/5/9/chartex" xmlns:cx4="http://schemas.microsoft.com/office/drawing/2016/5/10/chartex" xmlns:cx5="http://schemas.microsoft.com/office/drawing/2016/5/11/chartex" xmlns:cx6="http://schemas.microsoft.com/office/drawing/2016/5/12/chartex" xmlns:cx7="http://schemas.microsoft.com/office/drawing/2016/5/13/chartex" xmlns:cx8="http://schemas.microsoft.com/office/drawing/2016/5/14/chartex" xmlns:mc="http://schemas.openxmlformats.org/markup-compatibility/2006" xmlns:aink="http://schemas.microsoft.com/office/drawing/2016/ink" xmlns:am3d="http://schemas.microsoft.com/office/drawing/2017/model3d" xmlns:o="urn:schemas-microsoft-com:office:office" xmlns:v="urn:schemas-microsoft-com:vml" xmlns:wp14="http://schemas.microsoft.com/office/word/2010/wordprocessingDrawing" xmlns:w10="urn:schemas-microsoft-com:office:word" xmlns:w="http://schemas.openxmlformats.org/wordprocessingml/2006/main" xmlns:w14="http://schemas.microsoft.com/office/word/2010/wordml" xmlns:w15="http://schemas.microsoft.com/office/word/2012/wordml" xmlns:w16cex="http://schemas.microsoft.com/office/word/2018/wordml/cex" xmlns:w16cid="http://schemas.microsoft.com/office/word/2016/wordml/cid" xmlns:w16="http://schemas.microsoft.com/office/word/2018/wordml" xmlns:w16sdtdh="http://schemas.microsoft.com/office/word/2020/wordml/sdtdatahash" xmlns:w16se="http://schemas.microsoft.com/office/word/2015/wordml/symex" xmlns:wpg="http://schemas.microsoft.com/office/word/2010/wordprocessingGroup" xmlns:wpi="http://schemas.microsoft.com/office/word/2010/wordprocessingInk" xmlns:wps="http://schemas.microsoft.com/office/word/2010/wordprocessingShape" xmlns:a14="http://schemas.microsoft.com/office/drawing/2010/main" val="0"/>
                         </a:ext>
                       </a:extLst>
                     </a:blip>
@@ -11465,7 +11462,7 @@
                     <a:blip r:embed="rId22" cstate="print">
                       <a:extLst>
                         <a:ext uri="{28A0092B-C50C-407E-A947-70E740481C1C}">
-                          <a14:useLocalDpi xmlns:a14="http://schemas.microsoft.com/office/drawing/2010/main" xmlns:wps="http://schemas.microsoft.com/office/word/2010/wordprocessingShape" xmlns:wpi="http://schemas.microsoft.com/office/word/2010/wordprocessingInk" xmlns:wpg="http://schemas.microsoft.com/office/word/2010/wordprocessingGroup" xmlns:w16se="http://schemas.microsoft.com/office/word/2015/wordml/symex" xmlns:w16sdtdh="http://schemas.microsoft.com/office/word/2020/wordml/sdtdatahash" xmlns:w16="http://schemas.microsoft.com/office/word/2018/wordml" xmlns:w16cid="http://schemas.microsoft.com/office/word/2016/wordml/cid" xmlns:w16cex="http://schemas.microsoft.com/office/word/2018/wordml/cex" xmlns:w15="http://schemas.microsoft.com/office/word/2012/wordml" xmlns:w14="http://schemas.microsoft.com/office/word/2010/wordml" xmlns:w="http://schemas.openxmlformats.org/wordprocessingml/2006/main" xmlns:w10="urn:schemas-microsoft-com:office:word" xmlns:wp14="http://schemas.microsoft.com/office/word/2010/wordprocessingDrawing" xmlns:v="urn:schemas-microsoft-com:vml" xmlns:o="urn:schemas-microsoft-com:office:office" xmlns:am3d="http://schemas.microsoft.com/office/drawing/2017/model3d" xmlns:aink="http://schemas.microsoft.com/office/drawing/2016/ink" xmlns:mc="http://schemas.openxmlformats.org/markup-compatibility/2006" xmlns:cx8="http://schemas.microsoft.com/office/drawing/2016/5/14/chartex" xmlns:cx7="http://schemas.microsoft.com/office/drawing/2016/5/13/chartex" xmlns:cx6="http://schemas.microsoft.com/office/drawing/2016/5/12/chartex" xmlns:cx5="http://schemas.microsoft.com/office/drawing/2016/5/11/chartex" xmlns:cx4="http://schemas.microsoft.com/office/drawing/2016/5/10/chartex" xmlns:cx3="http://schemas.microsoft.com/office/drawing/2016/5/9/chartex" xmlns:cx2="http://schemas.microsoft.com/office/drawing/2015/10/21/chartex" xmlns:cx1="http://schemas.microsoft.com/office/drawing/2015/9/8/chartex" xmlns:cx="http://schemas.microsoft.com/office/drawing/2014/chartex" xmlns:wpc="http://schemas.microsoft.com/office/word/2010/wordprocessingCanvas" xmlns="" val="0"/>
+                          <a14:useLocalDpi xmlns="" xmlns:wpc="http://schemas.microsoft.com/office/word/2010/wordprocessingCanvas" xmlns:cx="http://schemas.microsoft.com/office/drawing/2014/chartex" xmlns:cx1="http://schemas.microsoft.com/office/drawing/2015/9/8/chartex" xmlns:cx2="http://schemas.microsoft.com/office/drawing/2015/10/21/chartex" xmlns:cx3="http://schemas.microsoft.com/office/drawing/2016/5/9/chartex" xmlns:cx4="http://schemas.microsoft.com/office/drawing/2016/5/10/chartex" xmlns:cx5="http://schemas.microsoft.com/office/drawing/2016/5/11/chartex" xmlns:cx6="http://schemas.microsoft.com/office/drawing/2016/5/12/chartex" xmlns:cx7="http://schemas.microsoft.com/office/drawing/2016/5/13/chartex" xmlns:cx8="http://schemas.microsoft.com/office/drawing/2016/5/14/chartex" xmlns:mc="http://schemas.openxmlformats.org/markup-compatibility/2006" xmlns:aink="http://schemas.microsoft.com/office/drawing/2016/ink" xmlns:am3d="http://schemas.microsoft.com/office/drawing/2017/model3d" xmlns:o="urn:schemas-microsoft-com:office:office" xmlns:v="urn:schemas-microsoft-com:vml" xmlns:wp14="http://schemas.microsoft.com/office/word/2010/wordprocessingDrawing" xmlns:w10="urn:schemas-microsoft-com:office:word" xmlns:w="http://schemas.openxmlformats.org/wordprocessingml/2006/main" xmlns:w14="http://schemas.microsoft.com/office/word/2010/wordml" xmlns:w15="http://schemas.microsoft.com/office/word/2012/wordml" xmlns:w16cex="http://schemas.microsoft.com/office/word/2018/wordml/cex" xmlns:w16cid="http://schemas.microsoft.com/office/word/2016/wordml/cid" xmlns:w16="http://schemas.microsoft.com/office/word/2018/wordml" xmlns:w16sdtdh="http://schemas.microsoft.com/office/word/2020/wordml/sdtdatahash" xmlns:w16se="http://schemas.microsoft.com/office/word/2015/wordml/symex" xmlns:wpg="http://schemas.microsoft.com/office/word/2010/wordprocessingGroup" xmlns:wpi="http://schemas.microsoft.com/office/word/2010/wordprocessingInk" xmlns:wps="http://schemas.microsoft.com/office/word/2010/wordprocessingShape" xmlns:a14="http://schemas.microsoft.com/office/drawing/2010/main" val="0"/>
                         </a:ext>
                       </a:extLst>
                     </a:blip>
@@ -11555,7 +11552,7 @@
       </w:pPr>
       <w:r>
         <w:pict>
-          <v:shape id="_x0000_i1031" type="#_x0000_t75" style="width:253.1pt;height:469.1pt">
+          <v:shape id="_x0000_i1031" type="#_x0000_t75" style="width:253.55pt;height:468.95pt">
             <v:imagedata r:id="rId23" o:title="DA_Login"/>
           </v:shape>
         </w:pict>
@@ -11589,7 +11586,7 @@
                     <a:blip r:embed="rId24" cstate="print">
                       <a:extLst>
                         <a:ext uri="{28A0092B-C50C-407E-A947-70E740481C1C}">
-                          <a14:useLocalDpi xmlns:a14="http://schemas.microsoft.com/office/drawing/2010/main" xmlns:wps="http://schemas.microsoft.com/office/word/2010/wordprocessingShape" xmlns:wpi="http://schemas.microsoft.com/office/word/2010/wordprocessingInk" xmlns:wpg="http://schemas.microsoft.com/office/word/2010/wordprocessingGroup" xmlns:w16se="http://schemas.microsoft.com/office/word/2015/wordml/symex" xmlns:w16sdtdh="http://schemas.microsoft.com/office/word/2020/wordml/sdtdatahash" xmlns:w16="http://schemas.microsoft.com/office/word/2018/wordml" xmlns:w16cid="http://schemas.microsoft.com/office/word/2016/wordml/cid" xmlns:w16cex="http://schemas.microsoft.com/office/word/2018/wordml/cex" xmlns:w15="http://schemas.microsoft.com/office/word/2012/wordml" xmlns:w14="http://schemas.microsoft.com/office/word/2010/wordml" xmlns:w="http://schemas.openxmlformats.org/wordprocessingml/2006/main" xmlns:w10="urn:schemas-microsoft-com:office:word" xmlns:wp14="http://schemas.microsoft.com/office/word/2010/wordprocessingDrawing" xmlns:v="urn:schemas-microsoft-com:vml" xmlns:o="urn:schemas-microsoft-com:office:office" xmlns:am3d="http://schemas.microsoft.com/office/drawing/2017/model3d" xmlns:aink="http://schemas.microsoft.com/office/drawing/2016/ink" xmlns:mc="http://schemas.openxmlformats.org/markup-compatibility/2006" xmlns:cx8="http://schemas.microsoft.com/office/drawing/2016/5/14/chartex" xmlns:cx7="http://schemas.microsoft.com/office/drawing/2016/5/13/chartex" xmlns:cx6="http://schemas.microsoft.com/office/drawing/2016/5/12/chartex" xmlns:cx5="http://schemas.microsoft.com/office/drawing/2016/5/11/chartex" xmlns:cx4="http://schemas.microsoft.com/office/drawing/2016/5/10/chartex" xmlns:cx3="http://schemas.microsoft.com/office/drawing/2016/5/9/chartex" xmlns:cx2="http://schemas.microsoft.com/office/drawing/2015/10/21/chartex" xmlns:cx1="http://schemas.microsoft.com/office/drawing/2015/9/8/chartex" xmlns:cx="http://schemas.microsoft.com/office/drawing/2014/chartex" xmlns:wpc="http://schemas.microsoft.com/office/word/2010/wordprocessingCanvas" xmlns="" val="0"/>
+                          <a14:useLocalDpi xmlns="" xmlns:wpc="http://schemas.microsoft.com/office/word/2010/wordprocessingCanvas" xmlns:cx="http://schemas.microsoft.com/office/drawing/2014/chartex" xmlns:cx1="http://schemas.microsoft.com/office/drawing/2015/9/8/chartex" xmlns:cx2="http://schemas.microsoft.com/office/drawing/2015/10/21/chartex" xmlns:cx3="http://schemas.microsoft.com/office/drawing/2016/5/9/chartex" xmlns:cx4="http://schemas.microsoft.com/office/drawing/2016/5/10/chartex" xmlns:cx5="http://schemas.microsoft.com/office/drawing/2016/5/11/chartex" xmlns:cx6="http://schemas.microsoft.com/office/drawing/2016/5/12/chartex" xmlns:cx7="http://schemas.microsoft.com/office/drawing/2016/5/13/chartex" xmlns:cx8="http://schemas.microsoft.com/office/drawing/2016/5/14/chartex" xmlns:mc="http://schemas.openxmlformats.org/markup-compatibility/2006" xmlns:aink="http://schemas.microsoft.com/office/drawing/2016/ink" xmlns:am3d="http://schemas.microsoft.com/office/drawing/2017/model3d" xmlns:o="urn:schemas-microsoft-com:office:office" xmlns:v="urn:schemas-microsoft-com:vml" xmlns:wp14="http://schemas.microsoft.com/office/word/2010/wordprocessingDrawing" xmlns:w10="urn:schemas-microsoft-com:office:word" xmlns:w="http://schemas.openxmlformats.org/wordprocessingml/2006/main" xmlns:w14="http://schemas.microsoft.com/office/word/2010/wordml" xmlns:w15="http://schemas.microsoft.com/office/word/2012/wordml" xmlns:w16cex="http://schemas.microsoft.com/office/word/2018/wordml/cex" xmlns:w16cid="http://schemas.microsoft.com/office/word/2016/wordml/cid" xmlns:w16="http://schemas.microsoft.com/office/word/2018/wordml" xmlns:w16sdtdh="http://schemas.microsoft.com/office/word/2020/wordml/sdtdatahash" xmlns:w16se="http://schemas.microsoft.com/office/word/2015/wordml/symex" xmlns:wpg="http://schemas.microsoft.com/office/word/2010/wordprocessingGroup" xmlns:wpi="http://schemas.microsoft.com/office/word/2010/wordprocessingInk" xmlns:wps="http://schemas.microsoft.com/office/word/2010/wordprocessingShape" xmlns:a14="http://schemas.microsoft.com/office/drawing/2010/main" val="0"/>
                         </a:ext>
                       </a:extLst>
                     </a:blip>
@@ -11650,7 +11647,7 @@
     <w:p>
       <w:r>
         <w:pict>
-          <v:shape id="_x0000_i1032" type="#_x0000_t75" style="width:2in;height:523.65pt">
+          <v:shape id="_x0000_i1032" type="#_x0000_t75" style="width:2in;height:523.4pt">
             <v:imagedata r:id="rId25" o:title="DA_VaciarBBDD"/>
           </v:shape>
         </w:pict>
@@ -11663,7 +11660,7 @@
       </w:r>
       <w:r>
         <w:pict>
-          <v:shape id="_x0000_i1033" type="#_x0000_t75" style="width:144.55pt;height:430.35pt">
+          <v:shape id="_x0000_i1033" type="#_x0000_t75" style="width:144.65pt;height:430.1pt">
             <v:imagedata r:id="rId26" o:title="DA_GestiónErrores"/>
           </v:shape>
         </w:pict>
@@ -11694,7 +11691,7 @@
                     <a:blip r:embed="rId27" cstate="print">
                       <a:extLst>
                         <a:ext uri="{28A0092B-C50C-407E-A947-70E740481C1C}">
-                          <a14:useLocalDpi xmlns:a14="http://schemas.microsoft.com/office/drawing/2010/main" xmlns:wps="http://schemas.microsoft.com/office/word/2010/wordprocessingShape" xmlns:wpi="http://schemas.microsoft.com/office/word/2010/wordprocessingInk" xmlns:wpg="http://schemas.microsoft.com/office/word/2010/wordprocessingGroup" xmlns:w16se="http://schemas.microsoft.com/office/word/2015/wordml/symex" xmlns:w16sdtdh="http://schemas.microsoft.com/office/word/2020/wordml/sdtdatahash" xmlns:w16="http://schemas.microsoft.com/office/word/2018/wordml" xmlns:w16cid="http://schemas.microsoft.com/office/word/2016/wordml/cid" xmlns:w16cex="http://schemas.microsoft.com/office/word/2018/wordml/cex" xmlns:w15="http://schemas.microsoft.com/office/word/2012/wordml" xmlns:w14="http://schemas.microsoft.com/office/word/2010/wordml" xmlns:w="http://schemas.openxmlformats.org/wordprocessingml/2006/main" xmlns:w10="urn:schemas-microsoft-com:office:word" xmlns:wp14="http://schemas.microsoft.com/office/word/2010/wordprocessingDrawing" xmlns:v="urn:schemas-microsoft-com:vml" xmlns:o="urn:schemas-microsoft-com:office:office" xmlns:am3d="http://schemas.microsoft.com/office/drawing/2017/model3d" xmlns:aink="http://schemas.microsoft.com/office/drawing/2016/ink" xmlns:mc="http://schemas.openxmlformats.org/markup-compatibility/2006" xmlns:cx8="http://schemas.microsoft.com/office/drawing/2016/5/14/chartex" xmlns:cx7="http://schemas.microsoft.com/office/drawing/2016/5/13/chartex" xmlns:cx6="http://schemas.microsoft.com/office/drawing/2016/5/12/chartex" xmlns:cx5="http://schemas.microsoft.com/office/drawing/2016/5/11/chartex" xmlns:cx4="http://schemas.microsoft.com/office/drawing/2016/5/10/chartex" xmlns:cx3="http://schemas.microsoft.com/office/drawing/2016/5/9/chartex" xmlns:cx2="http://schemas.microsoft.com/office/drawing/2015/10/21/chartex" xmlns:cx1="http://schemas.microsoft.com/office/drawing/2015/9/8/chartex" xmlns:cx="http://schemas.microsoft.com/office/drawing/2014/chartex" xmlns:wpc="http://schemas.microsoft.com/office/word/2010/wordprocessingCanvas" xmlns="" val="0"/>
+                          <a14:useLocalDpi xmlns="" xmlns:wpc="http://schemas.microsoft.com/office/word/2010/wordprocessingCanvas" xmlns:cx="http://schemas.microsoft.com/office/drawing/2014/chartex" xmlns:cx1="http://schemas.microsoft.com/office/drawing/2015/9/8/chartex" xmlns:cx2="http://schemas.microsoft.com/office/drawing/2015/10/21/chartex" xmlns:cx3="http://schemas.microsoft.com/office/drawing/2016/5/9/chartex" xmlns:cx4="http://schemas.microsoft.com/office/drawing/2016/5/10/chartex" xmlns:cx5="http://schemas.microsoft.com/office/drawing/2016/5/11/chartex" xmlns:cx6="http://schemas.microsoft.com/office/drawing/2016/5/12/chartex" xmlns:cx7="http://schemas.microsoft.com/office/drawing/2016/5/13/chartex" xmlns:cx8="http://schemas.microsoft.com/office/drawing/2016/5/14/chartex" xmlns:mc="http://schemas.openxmlformats.org/markup-compatibility/2006" xmlns:aink="http://schemas.microsoft.com/office/drawing/2016/ink" xmlns:am3d="http://schemas.microsoft.com/office/drawing/2017/model3d" xmlns:o="urn:schemas-microsoft-com:office:office" xmlns:v="urn:schemas-microsoft-com:vml" xmlns:wp14="http://schemas.microsoft.com/office/word/2010/wordprocessingDrawing" xmlns:w10="urn:schemas-microsoft-com:office:word" xmlns:w="http://schemas.openxmlformats.org/wordprocessingml/2006/main" xmlns:w14="http://schemas.microsoft.com/office/word/2010/wordml" xmlns:w15="http://schemas.microsoft.com/office/word/2012/wordml" xmlns:w16cex="http://schemas.microsoft.com/office/word/2018/wordml/cex" xmlns:w16cid="http://schemas.microsoft.com/office/word/2016/wordml/cid" xmlns:w16="http://schemas.microsoft.com/office/word/2018/wordml" xmlns:w16sdtdh="http://schemas.microsoft.com/office/word/2020/wordml/sdtdatahash" xmlns:w16se="http://schemas.microsoft.com/office/word/2015/wordml/symex" xmlns:wpg="http://schemas.microsoft.com/office/word/2010/wordprocessingGroup" xmlns:wpi="http://schemas.microsoft.com/office/word/2010/wordprocessingInk" xmlns:wps="http://schemas.microsoft.com/office/word/2010/wordprocessingShape" xmlns:a14="http://schemas.microsoft.com/office/drawing/2010/main" val="0"/>
                         </a:ext>
                       </a:extLst>
                     </a:blip>
@@ -11769,7 +11766,7 @@
                     <a:blip r:embed="rId28" cstate="print">
                       <a:extLst>
                         <a:ext uri="{28A0092B-C50C-407E-A947-70E740481C1C}">
-                          <a14:useLocalDpi xmlns:a14="http://schemas.microsoft.com/office/drawing/2010/main" xmlns:wps="http://schemas.microsoft.com/office/word/2010/wordprocessingShape" xmlns:wpi="http://schemas.microsoft.com/office/word/2010/wordprocessingInk" xmlns:wpg="http://schemas.microsoft.com/office/word/2010/wordprocessingGroup" xmlns:w16se="http://schemas.microsoft.com/office/word/2015/wordml/symex" xmlns:w16sdtdh="http://schemas.microsoft.com/office/word/2020/wordml/sdtdatahash" xmlns:w16="http://schemas.microsoft.com/office/word/2018/wordml" xmlns:w16cid="http://schemas.microsoft.com/office/word/2016/wordml/cid" xmlns:w16cex="http://schemas.microsoft.com/office/word/2018/wordml/cex" xmlns:w15="http://schemas.microsoft.com/office/word/2012/wordml" xmlns:w14="http://schemas.microsoft.com/office/word/2010/wordml" xmlns:w="http://schemas.openxmlformats.org/wordprocessingml/2006/main" xmlns:w10="urn:schemas-microsoft-com:office:word" xmlns:wp14="http://schemas.microsoft.com/office/word/2010/wordprocessingDrawing" xmlns:v="urn:schemas-microsoft-com:vml" xmlns:o="urn:schemas-microsoft-com:office:office" xmlns:am3d="http://schemas.microsoft.com/office/drawing/2017/model3d" xmlns:aink="http://schemas.microsoft.com/office/drawing/2016/ink" xmlns:mc="http://schemas.openxmlformats.org/markup-compatibility/2006" xmlns:cx8="http://schemas.microsoft.com/office/drawing/2016/5/14/chartex" xmlns:cx7="http://schemas.microsoft.com/office/drawing/2016/5/13/chartex" xmlns:cx6="http://schemas.microsoft.com/office/drawing/2016/5/12/chartex" xmlns:cx5="http://schemas.microsoft.com/office/drawing/2016/5/11/chartex" xmlns:cx4="http://schemas.microsoft.com/office/drawing/2016/5/10/chartex" xmlns:cx3="http://schemas.microsoft.com/office/drawing/2016/5/9/chartex" xmlns:cx2="http://schemas.microsoft.com/office/drawing/2015/10/21/chartex" xmlns:cx1="http://schemas.microsoft.com/office/drawing/2015/9/8/chartex" xmlns:cx="http://schemas.microsoft.com/office/drawing/2014/chartex" xmlns:wpc="http://schemas.microsoft.com/office/word/2010/wordprocessingCanvas" xmlns="" val="0"/>
+                          <a14:useLocalDpi xmlns="" xmlns:wpc="http://schemas.microsoft.com/office/word/2010/wordprocessingCanvas" xmlns:cx="http://schemas.microsoft.com/office/drawing/2014/chartex" xmlns:cx1="http://schemas.microsoft.com/office/drawing/2015/9/8/chartex" xmlns:cx2="http://schemas.microsoft.com/office/drawing/2015/10/21/chartex" xmlns:cx3="http://schemas.microsoft.com/office/drawing/2016/5/9/chartex" xmlns:cx4="http://schemas.microsoft.com/office/drawing/2016/5/10/chartex" xmlns:cx5="http://schemas.microsoft.com/office/drawing/2016/5/11/chartex" xmlns:cx6="http://schemas.microsoft.com/office/drawing/2016/5/12/chartex" xmlns:cx7="http://schemas.microsoft.com/office/drawing/2016/5/13/chartex" xmlns:cx8="http://schemas.microsoft.com/office/drawing/2016/5/14/chartex" xmlns:mc="http://schemas.openxmlformats.org/markup-compatibility/2006" xmlns:aink="http://schemas.microsoft.com/office/drawing/2016/ink" xmlns:am3d="http://schemas.microsoft.com/office/drawing/2017/model3d" xmlns:o="urn:schemas-microsoft-com:office:office" xmlns:v="urn:schemas-microsoft-com:vml" xmlns:wp14="http://schemas.microsoft.com/office/word/2010/wordprocessingDrawing" xmlns:w10="urn:schemas-microsoft-com:office:word" xmlns:w="http://schemas.openxmlformats.org/wordprocessingml/2006/main" xmlns:w14="http://schemas.microsoft.com/office/word/2010/wordml" xmlns:w15="http://schemas.microsoft.com/office/word/2012/wordml" xmlns:w16cex="http://schemas.microsoft.com/office/word/2018/wordml/cex" xmlns:w16cid="http://schemas.microsoft.com/office/word/2016/wordml/cid" xmlns:w16="http://schemas.microsoft.com/office/word/2018/wordml" xmlns:w16sdtdh="http://schemas.microsoft.com/office/word/2020/wordml/sdtdatahash" xmlns:w16se="http://schemas.microsoft.com/office/word/2015/wordml/symex" xmlns:wpg="http://schemas.microsoft.com/office/word/2010/wordprocessingGroup" xmlns:wpi="http://schemas.microsoft.com/office/word/2010/wordprocessingInk" xmlns:wps="http://schemas.microsoft.com/office/word/2010/wordprocessingShape" xmlns:a14="http://schemas.microsoft.com/office/drawing/2010/main" val="0"/>
                         </a:ext>
                       </a:extLst>
                     </a:blip>
@@ -11826,7 +11823,7 @@
                     <a:blip r:embed="rId29" cstate="print">
                       <a:extLst>
                         <a:ext uri="{28A0092B-C50C-407E-A947-70E740481C1C}">
-                          <a14:useLocalDpi xmlns:a14="http://schemas.microsoft.com/office/drawing/2010/main" xmlns:wps="http://schemas.microsoft.com/office/word/2010/wordprocessingShape" xmlns:wpi="http://schemas.microsoft.com/office/word/2010/wordprocessingInk" xmlns:wpg="http://schemas.microsoft.com/office/word/2010/wordprocessingGroup" xmlns:w16se="http://schemas.microsoft.com/office/word/2015/wordml/symex" xmlns:w16sdtdh="http://schemas.microsoft.com/office/word/2020/wordml/sdtdatahash" xmlns:w16="http://schemas.microsoft.com/office/word/2018/wordml" xmlns:w16cid="http://schemas.microsoft.com/office/word/2016/wordml/cid" xmlns:w16cex="http://schemas.microsoft.com/office/word/2018/wordml/cex" xmlns:w15="http://schemas.microsoft.com/office/word/2012/wordml" xmlns:w14="http://schemas.microsoft.com/office/word/2010/wordml" xmlns:w="http://schemas.openxmlformats.org/wordprocessingml/2006/main" xmlns:w10="urn:schemas-microsoft-com:office:word" xmlns:wp14="http://schemas.microsoft.com/office/word/2010/wordprocessingDrawing" xmlns:v="urn:schemas-microsoft-com:vml" xmlns:o="urn:schemas-microsoft-com:office:office" xmlns:am3d="http://schemas.microsoft.com/office/drawing/2017/model3d" xmlns:aink="http://schemas.microsoft.com/office/drawing/2016/ink" xmlns:mc="http://schemas.openxmlformats.org/markup-compatibility/2006" xmlns:cx8="http://schemas.microsoft.com/office/drawing/2016/5/14/chartex" xmlns:cx7="http://schemas.microsoft.com/office/drawing/2016/5/13/chartex" xmlns:cx6="http://schemas.microsoft.com/office/drawing/2016/5/12/chartex" xmlns:cx5="http://schemas.microsoft.com/office/drawing/2016/5/11/chartex" xmlns:cx4="http://schemas.microsoft.com/office/drawing/2016/5/10/chartex" xmlns:cx3="http://schemas.microsoft.com/office/drawing/2016/5/9/chartex" xmlns:cx2="http://schemas.microsoft.com/office/drawing/2015/10/21/chartex" xmlns:cx1="http://schemas.microsoft.com/office/drawing/2015/9/8/chartex" xmlns:cx="http://schemas.microsoft.com/office/drawing/2014/chartex" xmlns:wpc="http://schemas.microsoft.com/office/word/2010/wordprocessingCanvas" xmlns="" val="0"/>
+                          <a14:useLocalDpi xmlns="" xmlns:wpc="http://schemas.microsoft.com/office/word/2010/wordprocessingCanvas" xmlns:cx="http://schemas.microsoft.com/office/drawing/2014/chartex" xmlns:cx1="http://schemas.microsoft.com/office/drawing/2015/9/8/chartex" xmlns:cx2="http://schemas.microsoft.com/office/drawing/2015/10/21/chartex" xmlns:cx3="http://schemas.microsoft.com/office/drawing/2016/5/9/chartex" xmlns:cx4="http://schemas.microsoft.com/office/drawing/2016/5/10/chartex" xmlns:cx5="http://schemas.microsoft.com/office/drawing/2016/5/11/chartex" xmlns:cx6="http://schemas.microsoft.com/office/drawing/2016/5/12/chartex" xmlns:cx7="http://schemas.microsoft.com/office/drawing/2016/5/13/chartex" xmlns:cx8="http://schemas.microsoft.com/office/drawing/2016/5/14/chartex" xmlns:mc="http://schemas.openxmlformats.org/markup-compatibility/2006" xmlns:aink="http://schemas.microsoft.com/office/drawing/2016/ink" xmlns:am3d="http://schemas.microsoft.com/office/drawing/2017/model3d" xmlns:o="urn:schemas-microsoft-com:office:office" xmlns:v="urn:schemas-microsoft-com:vml" xmlns:wp14="http://schemas.microsoft.com/office/word/2010/wordprocessingDrawing" xmlns:w10="urn:schemas-microsoft-com:office:word" xmlns:w="http://schemas.openxmlformats.org/wordprocessingml/2006/main" xmlns:w14="http://schemas.microsoft.com/office/word/2010/wordml" xmlns:w15="http://schemas.microsoft.com/office/word/2012/wordml" xmlns:w16cex="http://schemas.microsoft.com/office/word/2018/wordml/cex" xmlns:w16cid="http://schemas.microsoft.com/office/word/2016/wordml/cid" xmlns:w16="http://schemas.microsoft.com/office/word/2018/wordml" xmlns:w16sdtdh="http://schemas.microsoft.com/office/word/2020/wordml/sdtdatahash" xmlns:w16se="http://schemas.microsoft.com/office/word/2015/wordml/symex" xmlns:wpg="http://schemas.microsoft.com/office/word/2010/wordprocessingGroup" xmlns:wpi="http://schemas.microsoft.com/office/word/2010/wordprocessingInk" xmlns:wps="http://schemas.microsoft.com/office/word/2010/wordprocessingShape" xmlns:a14="http://schemas.microsoft.com/office/drawing/2010/main" val="0"/>
                         </a:ext>
                       </a:extLst>
                     </a:blip>
@@ -11918,7 +11915,7 @@
                     <a:blip r:embed="rId30" cstate="print">
                       <a:extLst>
                         <a:ext uri="{28A0092B-C50C-407E-A947-70E740481C1C}">
-                          <a14:useLocalDpi xmlns:a14="http://schemas.microsoft.com/office/drawing/2010/main" xmlns:wps="http://schemas.microsoft.com/office/word/2010/wordprocessingShape" xmlns:wpi="http://schemas.microsoft.com/office/word/2010/wordprocessingInk" xmlns:wpg="http://schemas.microsoft.com/office/word/2010/wordprocessingGroup" xmlns:w16se="http://schemas.microsoft.com/office/word/2015/wordml/symex" xmlns:w16sdtdh="http://schemas.microsoft.com/office/word/2020/wordml/sdtdatahash" xmlns:w16="http://schemas.microsoft.com/office/word/2018/wordml" xmlns:w16cid="http://schemas.microsoft.com/office/word/2016/wordml/cid" xmlns:w16cex="http://schemas.microsoft.com/office/word/2018/wordml/cex" xmlns:w15="http://schemas.microsoft.com/office/word/2012/wordml" xmlns:w14="http://schemas.microsoft.com/office/word/2010/wordml" xmlns:w="http://schemas.openxmlformats.org/wordprocessingml/2006/main" xmlns:w10="urn:schemas-microsoft-com:office:word" xmlns:wp14="http://schemas.microsoft.com/office/word/2010/wordprocessingDrawing" xmlns:v="urn:schemas-microsoft-com:vml" xmlns:o="urn:schemas-microsoft-com:office:office" xmlns:am3d="http://schemas.microsoft.com/office/drawing/2017/model3d" xmlns:aink="http://schemas.microsoft.com/office/drawing/2016/ink" xmlns:mc="http://schemas.openxmlformats.org/markup-compatibility/2006" xmlns:cx8="http://schemas.microsoft.com/office/drawing/2016/5/14/chartex" xmlns:cx7="http://schemas.microsoft.com/office/drawing/2016/5/13/chartex" xmlns:cx6="http://schemas.microsoft.com/office/drawing/2016/5/12/chartex" xmlns:cx5="http://schemas.microsoft.com/office/drawing/2016/5/11/chartex" xmlns:cx4="http://schemas.microsoft.com/office/drawing/2016/5/10/chartex" xmlns:cx3="http://schemas.microsoft.com/office/drawing/2016/5/9/chartex" xmlns:cx2="http://schemas.microsoft.com/office/drawing/2015/10/21/chartex" xmlns:cx1="http://schemas.microsoft.com/office/drawing/2015/9/8/chartex" xmlns:cx="http://schemas.microsoft.com/office/drawing/2014/chartex" xmlns:wpc="http://schemas.microsoft.com/office/word/2010/wordprocessingCanvas" xmlns="" val="0"/>
+                          <a14:useLocalDpi xmlns="" xmlns:wpc="http://schemas.microsoft.com/office/word/2010/wordprocessingCanvas" xmlns:cx="http://schemas.microsoft.com/office/drawing/2014/chartex" xmlns:cx1="http://schemas.microsoft.com/office/drawing/2015/9/8/chartex" xmlns:cx2="http://schemas.microsoft.com/office/drawing/2015/10/21/chartex" xmlns:cx3="http://schemas.microsoft.com/office/drawing/2016/5/9/chartex" xmlns:cx4="http://schemas.microsoft.com/office/drawing/2016/5/10/chartex" xmlns:cx5="http://schemas.microsoft.com/office/drawing/2016/5/11/chartex" xmlns:cx6="http://schemas.microsoft.com/office/drawing/2016/5/12/chartex" xmlns:cx7="http://schemas.microsoft.com/office/drawing/2016/5/13/chartex" xmlns:cx8="http://schemas.microsoft.com/office/drawing/2016/5/14/chartex" xmlns:mc="http://schemas.openxmlformats.org/markup-compatibility/2006" xmlns:aink="http://schemas.microsoft.com/office/drawing/2016/ink" xmlns:am3d="http://schemas.microsoft.com/office/drawing/2017/model3d" xmlns:o="urn:schemas-microsoft-com:office:office" xmlns:v="urn:schemas-microsoft-com:vml" xmlns:wp14="http://schemas.microsoft.com/office/word/2010/wordprocessingDrawing" xmlns:w10="urn:schemas-microsoft-com:office:word" xmlns:w="http://schemas.openxmlformats.org/wordprocessingml/2006/main" xmlns:w14="http://schemas.microsoft.com/office/word/2010/wordml" xmlns:w15="http://schemas.microsoft.com/office/word/2012/wordml" xmlns:w16cex="http://schemas.microsoft.com/office/word/2018/wordml/cex" xmlns:w16cid="http://schemas.microsoft.com/office/word/2016/wordml/cid" xmlns:w16="http://schemas.microsoft.com/office/word/2018/wordml" xmlns:w16sdtdh="http://schemas.microsoft.com/office/word/2020/wordml/sdtdatahash" xmlns:w16se="http://schemas.microsoft.com/office/word/2015/wordml/symex" xmlns:wpg="http://schemas.microsoft.com/office/word/2010/wordprocessingGroup" xmlns:wpi="http://schemas.microsoft.com/office/word/2010/wordprocessingInk" xmlns:wps="http://schemas.microsoft.com/office/word/2010/wordprocessingShape" xmlns:a14="http://schemas.microsoft.com/office/drawing/2010/main" val="0"/>
                         </a:ext>
                       </a:extLst>
                     </a:blip>
@@ -12001,7 +11998,7 @@
                     <a:blip r:embed="rId31" cstate="print">
                       <a:extLst>
                         <a:ext uri="{28A0092B-C50C-407E-A947-70E740481C1C}">
-                          <a14:useLocalDpi xmlns:a14="http://schemas.microsoft.com/office/drawing/2010/main" xmlns:wps="http://schemas.microsoft.com/office/word/2010/wordprocessingShape" xmlns:wpi="http://schemas.microsoft.com/office/word/2010/wordprocessingInk" xmlns:wpg="http://schemas.microsoft.com/office/word/2010/wordprocessingGroup" xmlns:w16se="http://schemas.microsoft.com/office/word/2015/wordml/symex" xmlns:w16sdtdh="http://schemas.microsoft.com/office/word/2020/wordml/sdtdatahash" xmlns:w16="http://schemas.microsoft.com/office/word/2018/wordml" xmlns:w16cid="http://schemas.microsoft.com/office/word/2016/wordml/cid" xmlns:w16cex="http://schemas.microsoft.com/office/word/2018/wordml/cex" xmlns:w15="http://schemas.microsoft.com/office/word/2012/wordml" xmlns:w14="http://schemas.microsoft.com/office/word/2010/wordml" xmlns:w="http://schemas.openxmlformats.org/wordprocessingml/2006/main" xmlns:w10="urn:schemas-microsoft-com:office:word" xmlns:wp14="http://schemas.microsoft.com/office/word/2010/wordprocessingDrawing" xmlns:v="urn:schemas-microsoft-com:vml" xmlns:o="urn:schemas-microsoft-com:office:office" xmlns:am3d="http://schemas.microsoft.com/office/drawing/2017/model3d" xmlns:aink="http://schemas.microsoft.com/office/drawing/2016/ink" xmlns:mc="http://schemas.openxmlformats.org/markup-compatibility/2006" xmlns:cx8="http://schemas.microsoft.com/office/drawing/2016/5/14/chartex" xmlns:cx7="http://schemas.microsoft.com/office/drawing/2016/5/13/chartex" xmlns:cx6="http://schemas.microsoft.com/office/drawing/2016/5/12/chartex" xmlns:cx5="http://schemas.microsoft.com/office/drawing/2016/5/11/chartex" xmlns:cx4="http://schemas.microsoft.com/office/drawing/2016/5/10/chartex" xmlns:cx3="http://schemas.microsoft.com/office/drawing/2016/5/9/chartex" xmlns:cx2="http://schemas.microsoft.com/office/drawing/2015/10/21/chartex" xmlns:cx1="http://schemas.microsoft.com/office/drawing/2015/9/8/chartex" xmlns:cx="http://schemas.microsoft.com/office/drawing/2014/chartex" xmlns:wpc="http://schemas.microsoft.com/office/word/2010/wordprocessingCanvas" xmlns="" val="0"/>
+                          <a14:useLocalDpi xmlns="" xmlns:wpc="http://schemas.microsoft.com/office/word/2010/wordprocessingCanvas" xmlns:cx="http://schemas.microsoft.com/office/drawing/2014/chartex" xmlns:cx1="http://schemas.microsoft.com/office/drawing/2015/9/8/chartex" xmlns:cx2="http://schemas.microsoft.com/office/drawing/2015/10/21/chartex" xmlns:cx3="http://schemas.microsoft.com/office/drawing/2016/5/9/chartex" xmlns:cx4="http://schemas.microsoft.com/office/drawing/2016/5/10/chartex" xmlns:cx5="http://schemas.microsoft.com/office/drawing/2016/5/11/chartex" xmlns:cx6="http://schemas.microsoft.com/office/drawing/2016/5/12/chartex" xmlns:cx7="http://schemas.microsoft.com/office/drawing/2016/5/13/chartex" xmlns:cx8="http://schemas.microsoft.com/office/drawing/2016/5/14/chartex" xmlns:mc="http://schemas.openxmlformats.org/markup-compatibility/2006" xmlns:aink="http://schemas.microsoft.com/office/drawing/2016/ink" xmlns:am3d="http://schemas.microsoft.com/office/drawing/2017/model3d" xmlns:o="urn:schemas-microsoft-com:office:office" xmlns:v="urn:schemas-microsoft-com:vml" xmlns:wp14="http://schemas.microsoft.com/office/word/2010/wordprocessingDrawing" xmlns:w10="urn:schemas-microsoft-com:office:word" xmlns:w="http://schemas.openxmlformats.org/wordprocessingml/2006/main" xmlns:w14="http://schemas.microsoft.com/office/word/2010/wordml" xmlns:w15="http://schemas.microsoft.com/office/word/2012/wordml" xmlns:w16cex="http://schemas.microsoft.com/office/word/2018/wordml/cex" xmlns:w16cid="http://schemas.microsoft.com/office/word/2016/wordml/cid" xmlns:w16="http://schemas.microsoft.com/office/word/2018/wordml" xmlns:w16sdtdh="http://schemas.microsoft.com/office/word/2020/wordml/sdtdatahash" xmlns:w16se="http://schemas.microsoft.com/office/word/2015/wordml/symex" xmlns:wpg="http://schemas.microsoft.com/office/word/2010/wordprocessingGroup" xmlns:wpi="http://schemas.microsoft.com/office/word/2010/wordprocessingInk" xmlns:wps="http://schemas.microsoft.com/office/word/2010/wordprocessingShape" xmlns:a14="http://schemas.microsoft.com/office/drawing/2010/main" val="0"/>
                         </a:ext>
                       </a:extLst>
                     </a:blip>
@@ -12084,7 +12081,7 @@
                     <a:blip r:embed="rId32" cstate="print">
                       <a:extLst>
                         <a:ext uri="{28A0092B-C50C-407E-A947-70E740481C1C}">
-                          <a14:useLocalDpi xmlns:a14="http://schemas.microsoft.com/office/drawing/2010/main" xmlns:wps="http://schemas.microsoft.com/office/word/2010/wordprocessingShape" xmlns:wpi="http://schemas.microsoft.com/office/word/2010/wordprocessingInk" xmlns:wpg="http://schemas.microsoft.com/office/word/2010/wordprocessingGroup" xmlns:w16se="http://schemas.microsoft.com/office/word/2015/wordml/symex" xmlns:w16sdtdh="http://schemas.microsoft.com/office/word/2020/wordml/sdtdatahash" xmlns:w16="http://schemas.microsoft.com/office/word/2018/wordml" xmlns:w16cid="http://schemas.microsoft.com/office/word/2016/wordml/cid" xmlns:w16cex="http://schemas.microsoft.com/office/word/2018/wordml/cex" xmlns:w15="http://schemas.microsoft.com/office/word/2012/wordml" xmlns:w14="http://schemas.microsoft.com/office/word/2010/wordml" xmlns:w="http://schemas.openxmlformats.org/wordprocessingml/2006/main" xmlns:w10="urn:schemas-microsoft-com:office:word" xmlns:wp14="http://schemas.microsoft.com/office/word/2010/wordprocessingDrawing" xmlns:v="urn:schemas-microsoft-com:vml" xmlns:o="urn:schemas-microsoft-com:office:office" xmlns:am3d="http://schemas.microsoft.com/office/drawing/2017/model3d" xmlns:aink="http://schemas.microsoft.com/office/drawing/2016/ink" xmlns:mc="http://schemas.openxmlformats.org/markup-compatibility/2006" xmlns:cx8="http://schemas.microsoft.com/office/drawing/2016/5/14/chartex" xmlns:cx7="http://schemas.microsoft.com/office/drawing/2016/5/13/chartex" xmlns:cx6="http://schemas.microsoft.com/office/drawing/2016/5/12/chartex" xmlns:cx5="http://schemas.microsoft.com/office/drawing/2016/5/11/chartex" xmlns:cx4="http://schemas.microsoft.com/office/drawing/2016/5/10/chartex" xmlns:cx3="http://schemas.microsoft.com/office/drawing/2016/5/9/chartex" xmlns:cx2="http://schemas.microsoft.com/office/drawing/2015/10/21/chartex" xmlns:cx1="http://schemas.microsoft.com/office/drawing/2015/9/8/chartex" xmlns:cx="http://schemas.microsoft.com/office/drawing/2014/chartex" xmlns:wpc="http://schemas.microsoft.com/office/word/2010/wordprocessingCanvas" xmlns="" val="0"/>
+                          <a14:useLocalDpi xmlns="" xmlns:wpc="http://schemas.microsoft.com/office/word/2010/wordprocessingCanvas" xmlns:cx="http://schemas.microsoft.com/office/drawing/2014/chartex" xmlns:cx1="http://schemas.microsoft.com/office/drawing/2015/9/8/chartex" xmlns:cx2="http://schemas.microsoft.com/office/drawing/2015/10/21/chartex" xmlns:cx3="http://schemas.microsoft.com/office/drawing/2016/5/9/chartex" xmlns:cx4="http://schemas.microsoft.com/office/drawing/2016/5/10/chartex" xmlns:cx5="http://schemas.microsoft.com/office/drawing/2016/5/11/chartex" xmlns:cx6="http://schemas.microsoft.com/office/drawing/2016/5/12/chartex" xmlns:cx7="http://schemas.microsoft.com/office/drawing/2016/5/13/chartex" xmlns:cx8="http://schemas.microsoft.com/office/drawing/2016/5/14/chartex" xmlns:mc="http://schemas.openxmlformats.org/markup-compatibility/2006" xmlns:aink="http://schemas.microsoft.com/office/drawing/2016/ink" xmlns:am3d="http://schemas.microsoft.com/office/drawing/2017/model3d" xmlns:o="urn:schemas-microsoft-com:office:office" xmlns:v="urn:schemas-microsoft-com:vml" xmlns:wp14="http://schemas.microsoft.com/office/word/2010/wordprocessingDrawing" xmlns:w10="urn:schemas-microsoft-com:office:word" xmlns:w="http://schemas.openxmlformats.org/wordprocessingml/2006/main" xmlns:w14="http://schemas.microsoft.com/office/word/2010/wordml" xmlns:w15="http://schemas.microsoft.com/office/word/2012/wordml" xmlns:w16cex="http://schemas.microsoft.com/office/word/2018/wordml/cex" xmlns:w16cid="http://schemas.microsoft.com/office/word/2016/wordml/cid" xmlns:w16="http://schemas.microsoft.com/office/word/2018/wordml" xmlns:w16sdtdh="http://schemas.microsoft.com/office/word/2020/wordml/sdtdatahash" xmlns:w16se="http://schemas.microsoft.com/office/word/2015/wordml/symex" xmlns:wpg="http://schemas.microsoft.com/office/word/2010/wordprocessingGroup" xmlns:wpi="http://schemas.microsoft.com/office/word/2010/wordprocessingInk" xmlns:wps="http://schemas.microsoft.com/office/word/2010/wordprocessingShape" xmlns:a14="http://schemas.microsoft.com/office/drawing/2010/main" val="0"/>
                         </a:ext>
                       </a:extLst>
                     </a:blip>
@@ -12188,7 +12185,7 @@
                     <a:blip r:embed="rId33" cstate="print">
                       <a:extLst>
                         <a:ext uri="{28A0092B-C50C-407E-A947-70E740481C1C}">
-                          <a14:useLocalDpi xmlns:a14="http://schemas.microsoft.com/office/drawing/2010/main" xmlns:wps="http://schemas.microsoft.com/office/word/2010/wordprocessingShape" xmlns:wpi="http://schemas.microsoft.com/office/word/2010/wordprocessingInk" xmlns:wpg="http://schemas.microsoft.com/office/word/2010/wordprocessingGroup" xmlns:w16se="http://schemas.microsoft.com/office/word/2015/wordml/symex" xmlns:w16sdtdh="http://schemas.microsoft.com/office/word/2020/wordml/sdtdatahash" xmlns:w16="http://schemas.microsoft.com/office/word/2018/wordml" xmlns:w16cid="http://schemas.microsoft.com/office/word/2016/wordml/cid" xmlns:w16cex="http://schemas.microsoft.com/office/word/2018/wordml/cex" xmlns:w15="http://schemas.microsoft.com/office/word/2012/wordml" xmlns:w14="http://schemas.microsoft.com/office/word/2010/wordml" xmlns:w="http://schemas.openxmlformats.org/wordprocessingml/2006/main" xmlns:w10="urn:schemas-microsoft-com:office:word" xmlns:wp14="http://schemas.microsoft.com/office/word/2010/wordprocessingDrawing" xmlns:v="urn:schemas-microsoft-com:vml" xmlns:o="urn:schemas-microsoft-com:office:office" xmlns:am3d="http://schemas.microsoft.com/office/drawing/2017/model3d" xmlns:aink="http://schemas.microsoft.com/office/drawing/2016/ink" xmlns:mc="http://schemas.openxmlformats.org/markup-compatibility/2006" xmlns:cx8="http://schemas.microsoft.com/office/drawing/2016/5/14/chartex" xmlns:cx7="http://schemas.microsoft.com/office/drawing/2016/5/13/chartex" xmlns:cx6="http://schemas.microsoft.com/office/drawing/2016/5/12/chartex" xmlns:cx5="http://schemas.microsoft.com/office/drawing/2016/5/11/chartex" xmlns:cx4="http://schemas.microsoft.com/office/drawing/2016/5/10/chartex" xmlns:cx3="http://schemas.microsoft.com/office/drawing/2016/5/9/chartex" xmlns:cx2="http://schemas.microsoft.com/office/drawing/2015/10/21/chartex" xmlns:cx1="http://schemas.microsoft.com/office/drawing/2015/9/8/chartex" xmlns:cx="http://schemas.microsoft.com/office/drawing/2014/chartex" xmlns:wpc="http://schemas.microsoft.com/office/word/2010/wordprocessingCanvas" xmlns="" val="0"/>
+                          <a14:useLocalDpi xmlns="" xmlns:wpc="http://schemas.microsoft.com/office/word/2010/wordprocessingCanvas" xmlns:cx="http://schemas.microsoft.com/office/drawing/2014/chartex" xmlns:cx1="http://schemas.microsoft.com/office/drawing/2015/9/8/chartex" xmlns:cx2="http://schemas.microsoft.com/office/drawing/2015/10/21/chartex" xmlns:cx3="http://schemas.microsoft.com/office/drawing/2016/5/9/chartex" xmlns:cx4="http://schemas.microsoft.com/office/drawing/2016/5/10/chartex" xmlns:cx5="http://schemas.microsoft.com/office/drawing/2016/5/11/chartex" xmlns:cx6="http://schemas.microsoft.com/office/drawing/2016/5/12/chartex" xmlns:cx7="http://schemas.microsoft.com/office/drawing/2016/5/13/chartex" xmlns:cx8="http://schemas.microsoft.com/office/drawing/2016/5/14/chartex" xmlns:mc="http://schemas.openxmlformats.org/markup-compatibility/2006" xmlns:aink="http://schemas.microsoft.com/office/drawing/2016/ink" xmlns:am3d="http://schemas.microsoft.com/office/drawing/2017/model3d" xmlns:o="urn:schemas-microsoft-com:office:office" xmlns:v="urn:schemas-microsoft-com:vml" xmlns:wp14="http://schemas.microsoft.com/office/word/2010/wordprocessingDrawing" xmlns:w10="urn:schemas-microsoft-com:office:word" xmlns:w="http://schemas.openxmlformats.org/wordprocessingml/2006/main" xmlns:w14="http://schemas.microsoft.com/office/word/2010/wordml" xmlns:w15="http://schemas.microsoft.com/office/word/2012/wordml" xmlns:w16cex="http://schemas.microsoft.com/office/word/2018/wordml/cex" xmlns:w16cid="http://schemas.microsoft.com/office/word/2016/wordml/cid" xmlns:w16="http://schemas.microsoft.com/office/word/2018/wordml" xmlns:w16sdtdh="http://schemas.microsoft.com/office/word/2020/wordml/sdtdatahash" xmlns:w16se="http://schemas.microsoft.com/office/word/2015/wordml/symex" xmlns:wpg="http://schemas.microsoft.com/office/word/2010/wordprocessingGroup" xmlns:wpi="http://schemas.microsoft.com/office/word/2010/wordprocessingInk" xmlns:wps="http://schemas.microsoft.com/office/word/2010/wordprocessingShape" xmlns:a14="http://schemas.microsoft.com/office/drawing/2010/main" val="0"/>
                         </a:ext>
                       </a:extLst>
                     </a:blip>
@@ -18242,7 +18239,7 @@
                     <a:blip r:embed="rId35" cstate="print">
                       <a:extLst>
                         <a:ext uri="{28A0092B-C50C-407E-A947-70E740481C1C}">
-                          <a14:useLocalDpi xmlns:a14="http://schemas.microsoft.com/office/drawing/2010/main" xmlns:wps="http://schemas.microsoft.com/office/word/2010/wordprocessingShape" xmlns:wpi="http://schemas.microsoft.com/office/word/2010/wordprocessingInk" xmlns:wpg="http://schemas.microsoft.com/office/word/2010/wordprocessingGroup" xmlns:w16se="http://schemas.microsoft.com/office/word/2015/wordml/symex" xmlns:w16sdtdh="http://schemas.microsoft.com/office/word/2020/wordml/sdtdatahash" xmlns:w16="http://schemas.microsoft.com/office/word/2018/wordml" xmlns:w16cid="http://schemas.microsoft.com/office/word/2016/wordml/cid" xmlns:w16cex="http://schemas.microsoft.com/office/word/2018/wordml/cex" xmlns:w15="http://schemas.microsoft.com/office/word/2012/wordml" xmlns:w14="http://schemas.microsoft.com/office/word/2010/wordml" xmlns:w="http://schemas.openxmlformats.org/wordprocessingml/2006/main" xmlns:w10="urn:schemas-microsoft-com:office:word" xmlns:wp14="http://schemas.microsoft.com/office/word/2010/wordprocessingDrawing" xmlns:v="urn:schemas-microsoft-com:vml" xmlns:o="urn:schemas-microsoft-com:office:office" xmlns:am3d="http://schemas.microsoft.com/office/drawing/2017/model3d" xmlns:aink="http://schemas.microsoft.com/office/drawing/2016/ink" xmlns:mc="http://schemas.openxmlformats.org/markup-compatibility/2006" xmlns:cx8="http://schemas.microsoft.com/office/drawing/2016/5/14/chartex" xmlns:cx7="http://schemas.microsoft.com/office/drawing/2016/5/13/chartex" xmlns:cx6="http://schemas.microsoft.com/office/drawing/2016/5/12/chartex" xmlns:cx5="http://schemas.microsoft.com/office/drawing/2016/5/11/chartex" xmlns:cx4="http://schemas.microsoft.com/office/drawing/2016/5/10/chartex" xmlns:cx3="http://schemas.microsoft.com/office/drawing/2016/5/9/chartex" xmlns:cx2="http://schemas.microsoft.com/office/drawing/2015/10/21/chartex" xmlns:cx1="http://schemas.microsoft.com/office/drawing/2015/9/8/chartex" xmlns:cx="http://schemas.microsoft.com/office/drawing/2014/chartex" xmlns:wpc="http://schemas.microsoft.com/office/word/2010/wordprocessingCanvas" xmlns="" val="0"/>
+                          <a14:useLocalDpi xmlns="" xmlns:wpc="http://schemas.microsoft.com/office/word/2010/wordprocessingCanvas" xmlns:cx="http://schemas.microsoft.com/office/drawing/2014/chartex" xmlns:cx1="http://schemas.microsoft.com/office/drawing/2015/9/8/chartex" xmlns:cx2="http://schemas.microsoft.com/office/drawing/2015/10/21/chartex" xmlns:cx3="http://schemas.microsoft.com/office/drawing/2016/5/9/chartex" xmlns:cx4="http://schemas.microsoft.com/office/drawing/2016/5/10/chartex" xmlns:cx5="http://schemas.microsoft.com/office/drawing/2016/5/11/chartex" xmlns:cx6="http://schemas.microsoft.com/office/drawing/2016/5/12/chartex" xmlns:cx7="http://schemas.microsoft.com/office/drawing/2016/5/13/chartex" xmlns:cx8="http://schemas.microsoft.com/office/drawing/2016/5/14/chartex" xmlns:mc="http://schemas.openxmlformats.org/markup-compatibility/2006" xmlns:aink="http://schemas.microsoft.com/office/drawing/2016/ink" xmlns:am3d="http://schemas.microsoft.com/office/drawing/2017/model3d" xmlns:o="urn:schemas-microsoft-com:office:office" xmlns:v="urn:schemas-microsoft-com:vml" xmlns:wp14="http://schemas.microsoft.com/office/word/2010/wordprocessingDrawing" xmlns:w10="urn:schemas-microsoft-com:office:word" xmlns:w="http://schemas.openxmlformats.org/wordprocessingml/2006/main" xmlns:w14="http://schemas.microsoft.com/office/word/2010/wordml" xmlns:w15="http://schemas.microsoft.com/office/word/2012/wordml" xmlns:w16cex="http://schemas.microsoft.com/office/word/2018/wordml/cex" xmlns:w16cid="http://schemas.microsoft.com/office/word/2016/wordml/cid" xmlns:w16="http://schemas.microsoft.com/office/word/2018/wordml" xmlns:w16sdtdh="http://schemas.microsoft.com/office/word/2020/wordml/sdtdatahash" xmlns:w16se="http://schemas.microsoft.com/office/word/2015/wordml/symex" xmlns:wpg="http://schemas.microsoft.com/office/word/2010/wordprocessingGroup" xmlns:wpi="http://schemas.microsoft.com/office/word/2010/wordprocessingInk" xmlns:wps="http://schemas.microsoft.com/office/word/2010/wordprocessingShape" xmlns:a14="http://schemas.microsoft.com/office/drawing/2010/main" val="0"/>
                         </a:ext>
                       </a:extLst>
                     </a:blip>
@@ -26985,20 +26982,6 @@
       <w:bookmarkEnd w:id="167"/>
     </w:p>
     <w:p>
-      <w:pPr>
-        <w:rPr>
-          <w:color w:val="FF0000"/>
-        </w:rPr>
-      </w:pPr>
-      <w:r>
-        <w:rPr>
-          <w:color w:val="FF0000"/>
-        </w:rPr>
-        <w:t>Rellenar: Esto es un ejemplo NO USAR, hacer el nuestro propio en función de mi proyecto</w:t>
-      </w:r>
-    </w:p>
-    <w:p/>
-    <w:p>
       <w:r>
         <w:tab/>
       </w:r>
@@ -27039,44 +27022,471 @@
           <w:tab w:val="left" w:pos="4820"/>
           <w:tab w:val="left" w:pos="7230"/>
         </w:tabs>
+      </w:pPr>
+      <w:r>
         <w:rPr>
           <w:b/>
         </w:rPr>
-      </w:pPr>
-      <w:r>
-        <w:rPr>
-          <w:b/>
-        </w:rPr>
         <w:tab/>
-        <w:t>Instalación</w:t>
-      </w:r>
-      <w:r>
-        <w:rPr>
-          <w:b/>
-        </w:rPr>
-        <w:tab/>
-        <w:t>Configuración</w:t>
-      </w:r>
-      <w:r>
-        <w:rPr>
-          <w:b/>
-        </w:rPr>
-        <w:tab/>
-        <w:t>Pruebas</w:t>
-      </w:r>
-      <w:r>
-        <w:rPr>
-          <w:b/>
-        </w:rPr>
-        <w:tab/>
-      </w:r>
-      <w:r>
-        <w:rPr>
-          <w:b/>
-        </w:rPr>
-        <w:t>Migración</w:t>
       </w:r>
     </w:p>
+    <w:tbl>
+      <w:tblPr>
+        <w:tblStyle w:val="Sombreadomedio1-nfasis2"/>
+        <w:tblW w:w="0" w:type="auto"/>
+        <w:tblLook w:val="04A0"/>
+      </w:tblPr>
+      <w:tblGrid>
+        <w:gridCol w:w="2543"/>
+        <w:gridCol w:w="2543"/>
+        <w:gridCol w:w="2544"/>
+        <w:gridCol w:w="2544"/>
+      </w:tblGrid>
+      <w:tr>
+        <w:trPr>
+          <w:cnfStyle w:val="100000000000"/>
+        </w:trPr>
+        <w:tc>
+          <w:tcPr>
+            <w:cnfStyle w:val="001000000000"/>
+            <w:tcW w:w="2543" w:type="dxa"/>
+          </w:tcPr>
+          <w:p>
+            <w:pPr>
+              <w:tabs>
+                <w:tab w:val="left" w:pos="284"/>
+                <w:tab w:val="left" w:pos="2268"/>
+                <w:tab w:val="left" w:pos="4820"/>
+                <w:tab w:val="left" w:pos="7230"/>
+              </w:tabs>
+              <w:jc w:val="center"/>
+            </w:pPr>
+            <w:r>
+              <w:t>Instalación de Software</w:t>
+            </w:r>
+          </w:p>
+        </w:tc>
+        <w:tc>
+          <w:tcPr>
+            <w:tcW w:w="2543" w:type="dxa"/>
+          </w:tcPr>
+          <w:p>
+            <w:pPr>
+              <w:tabs>
+                <w:tab w:val="left" w:pos="284"/>
+                <w:tab w:val="left" w:pos="2268"/>
+                <w:tab w:val="left" w:pos="4820"/>
+                <w:tab w:val="left" w:pos="7230"/>
+              </w:tabs>
+              <w:jc w:val="center"/>
+              <w:cnfStyle w:val="100000000000"/>
+            </w:pPr>
+            <w:proofErr w:type="spellStart"/>
+            <w:r>
+              <w:t>Configuracion</w:t>
+            </w:r>
+            <w:proofErr w:type="spellEnd"/>
+            <w:r>
+              <w:t xml:space="preserve"> de Software</w:t>
+            </w:r>
+          </w:p>
+        </w:tc>
+        <w:tc>
+          <w:tcPr>
+            <w:tcW w:w="2544" w:type="dxa"/>
+          </w:tcPr>
+          <w:p>
+            <w:pPr>
+              <w:tabs>
+                <w:tab w:val="left" w:pos="284"/>
+                <w:tab w:val="left" w:pos="2268"/>
+                <w:tab w:val="left" w:pos="4820"/>
+                <w:tab w:val="left" w:pos="7230"/>
+              </w:tabs>
+              <w:jc w:val="center"/>
+              <w:cnfStyle w:val="100000000000"/>
+            </w:pPr>
+            <w:r>
+              <w:t>Pruebas y formación</w:t>
+            </w:r>
+          </w:p>
+        </w:tc>
+        <w:tc>
+          <w:tcPr>
+            <w:tcW w:w="2544" w:type="dxa"/>
+          </w:tcPr>
+          <w:p>
+            <w:pPr>
+              <w:tabs>
+                <w:tab w:val="left" w:pos="284"/>
+                <w:tab w:val="left" w:pos="2268"/>
+                <w:tab w:val="left" w:pos="4820"/>
+                <w:tab w:val="left" w:pos="7230"/>
+              </w:tabs>
+              <w:jc w:val="center"/>
+              <w:cnfStyle w:val="100000000000"/>
+            </w:pPr>
+            <w:r>
+              <w:t>Migración</w:t>
+            </w:r>
+          </w:p>
+        </w:tc>
+      </w:tr>
+      <w:tr>
+        <w:trPr>
+          <w:cnfStyle w:val="000000100000"/>
+        </w:trPr>
+        <w:tc>
+          <w:tcPr>
+            <w:cnfStyle w:val="001000000000"/>
+            <w:tcW w:w="2543" w:type="dxa"/>
+          </w:tcPr>
+          <w:p>
+            <w:pPr>
+              <w:tabs>
+                <w:tab w:val="left" w:pos="284"/>
+                <w:tab w:val="left" w:pos="2268"/>
+                <w:tab w:val="left" w:pos="4820"/>
+                <w:tab w:val="left" w:pos="7230"/>
+              </w:tabs>
+            </w:pPr>
+            <w:r>
+              <w:t>Semana 1-2 – Mañana</w:t>
+            </w:r>
+          </w:p>
+        </w:tc>
+        <w:tc>
+          <w:tcPr>
+            <w:tcW w:w="2543" w:type="dxa"/>
+          </w:tcPr>
+          <w:p>
+            <w:pPr>
+              <w:tabs>
+                <w:tab w:val="left" w:pos="284"/>
+                <w:tab w:val="left" w:pos="2268"/>
+                <w:tab w:val="left" w:pos="4820"/>
+                <w:tab w:val="left" w:pos="7230"/>
+              </w:tabs>
+              <w:cnfStyle w:val="000000100000"/>
+              <w:rPr>
+                <w:b/>
+              </w:rPr>
+            </w:pPr>
+            <w:r>
+              <w:rPr>
+                <w:b/>
+              </w:rPr>
+              <w:t>Semana 3</w:t>
+            </w:r>
+            <w:r>
+              <w:rPr>
+                <w:b/>
+              </w:rPr>
+              <w:t xml:space="preserve">-6 </w:t>
+            </w:r>
+            <w:r>
+              <w:rPr>
+                <w:b/>
+              </w:rPr>
+              <w:t>- Mañana</w:t>
+            </w:r>
+          </w:p>
+        </w:tc>
+        <w:tc>
+          <w:tcPr>
+            <w:tcW w:w="2544" w:type="dxa"/>
+          </w:tcPr>
+          <w:p>
+            <w:pPr>
+              <w:tabs>
+                <w:tab w:val="left" w:pos="284"/>
+                <w:tab w:val="left" w:pos="2268"/>
+                <w:tab w:val="left" w:pos="4820"/>
+                <w:tab w:val="left" w:pos="7230"/>
+              </w:tabs>
+              <w:cnfStyle w:val="000000100000"/>
+              <w:rPr>
+                <w:b/>
+              </w:rPr>
+            </w:pPr>
+            <w:r>
+              <w:rPr>
+                <w:b/>
+              </w:rPr>
+              <w:t>Semana 7 – Mañana</w:t>
+            </w:r>
+          </w:p>
+        </w:tc>
+        <w:tc>
+          <w:tcPr>
+            <w:tcW w:w="2544" w:type="dxa"/>
+          </w:tcPr>
+          <w:p>
+            <w:pPr>
+              <w:tabs>
+                <w:tab w:val="left" w:pos="284"/>
+                <w:tab w:val="left" w:pos="2268"/>
+                <w:tab w:val="left" w:pos="4820"/>
+                <w:tab w:val="left" w:pos="7230"/>
+              </w:tabs>
+              <w:cnfStyle w:val="000000100000"/>
+              <w:rPr>
+                <w:b/>
+              </w:rPr>
+            </w:pPr>
+            <w:r>
+              <w:rPr>
+                <w:b/>
+              </w:rPr>
+              <w:t>Semana 8 - Noche</w:t>
+            </w:r>
+          </w:p>
+        </w:tc>
+      </w:tr>
+      <w:tr>
+        <w:trPr>
+          <w:cnfStyle w:val="000000010000"/>
+        </w:trPr>
+        <w:tc>
+          <w:tcPr>
+            <w:cnfStyle w:val="001000000000"/>
+            <w:tcW w:w="2543" w:type="dxa"/>
+          </w:tcPr>
+          <w:p>
+            <w:pPr>
+              <w:tabs>
+                <w:tab w:val="left" w:pos="284"/>
+                <w:tab w:val="left" w:pos="2268"/>
+                <w:tab w:val="left" w:pos="4820"/>
+                <w:tab w:val="left" w:pos="7230"/>
+              </w:tabs>
+            </w:pPr>
+            <w:proofErr w:type="spellStart"/>
+            <w:r>
+              <w:t>Instalacion</w:t>
+            </w:r>
+            <w:proofErr w:type="spellEnd"/>
+            <w:r>
+              <w:t xml:space="preserve"> de entorno (</w:t>
+            </w:r>
+            <w:proofErr w:type="spellStart"/>
+            <w:r>
+              <w:t>Python</w:t>
+            </w:r>
+            <w:proofErr w:type="spellEnd"/>
+            <w:r>
+              <w:t xml:space="preserve">, bases de datos locales o remotas, </w:t>
+            </w:r>
+            <w:proofErr w:type="spellStart"/>
+            <w:r>
+              <w:t>librerias</w:t>
+            </w:r>
+            <w:proofErr w:type="spellEnd"/>
+            <w:r>
+              <w:t>)</w:t>
+            </w:r>
+          </w:p>
+        </w:tc>
+        <w:tc>
+          <w:tcPr>
+            <w:tcW w:w="2543" w:type="dxa"/>
+          </w:tcPr>
+          <w:p>
+            <w:pPr>
+              <w:tabs>
+                <w:tab w:val="left" w:pos="284"/>
+                <w:tab w:val="left" w:pos="2268"/>
+                <w:tab w:val="left" w:pos="4820"/>
+                <w:tab w:val="left" w:pos="7230"/>
+              </w:tabs>
+              <w:cnfStyle w:val="000000010000"/>
+              <w:rPr>
+                <w:b/>
+              </w:rPr>
+            </w:pPr>
+            <w:r>
+              <w:rPr>
+                <w:b/>
+              </w:rPr>
+              <w:t>Ajuste de parámetros, carga de datos de prueba, pruebas del sistema</w:t>
+            </w:r>
+          </w:p>
+        </w:tc>
+        <w:tc>
+          <w:tcPr>
+            <w:tcW w:w="2544" w:type="dxa"/>
+          </w:tcPr>
+          <w:p>
+            <w:pPr>
+              <w:tabs>
+                <w:tab w:val="left" w:pos="284"/>
+                <w:tab w:val="left" w:pos="2268"/>
+                <w:tab w:val="left" w:pos="4820"/>
+                <w:tab w:val="left" w:pos="7230"/>
+              </w:tabs>
+              <w:cnfStyle w:val="000000010000"/>
+              <w:rPr>
+                <w:b/>
+              </w:rPr>
+            </w:pPr>
+            <w:proofErr w:type="spellStart"/>
+            <w:r>
+              <w:rPr>
+                <w:b/>
+              </w:rPr>
+              <w:t>Formacion</w:t>
+            </w:r>
+            <w:proofErr w:type="spellEnd"/>
+            <w:r>
+              <w:rPr>
+                <w:b/>
+              </w:rPr>
+              <w:t xml:space="preserve"> del personal sobre el uso básico de la aplicación. Se prueban casos reales</w:t>
+            </w:r>
+          </w:p>
+        </w:tc>
+        <w:tc>
+          <w:tcPr>
+            <w:tcW w:w="2544" w:type="dxa"/>
+          </w:tcPr>
+          <w:p>
+            <w:pPr>
+              <w:tabs>
+                <w:tab w:val="left" w:pos="284"/>
+                <w:tab w:val="left" w:pos="2268"/>
+                <w:tab w:val="left" w:pos="4820"/>
+                <w:tab w:val="left" w:pos="7230"/>
+              </w:tabs>
+              <w:cnfStyle w:val="000000010000"/>
+              <w:rPr>
+                <w:b/>
+              </w:rPr>
+            </w:pPr>
+            <w:r>
+              <w:rPr>
+                <w:b/>
+              </w:rPr>
+              <w:t>Carga de datos reales en el sistema</w:t>
+            </w:r>
+          </w:p>
+        </w:tc>
+      </w:tr>
+      <w:tr>
+        <w:trPr>
+          <w:cnfStyle w:val="000000100000"/>
+        </w:trPr>
+        <w:tc>
+          <w:tcPr>
+            <w:cnfStyle w:val="001000000000"/>
+            <w:tcW w:w="2543" w:type="dxa"/>
+          </w:tcPr>
+          <w:p>
+            <w:pPr>
+              <w:tabs>
+                <w:tab w:val="left" w:pos="284"/>
+                <w:tab w:val="left" w:pos="2268"/>
+                <w:tab w:val="left" w:pos="4820"/>
+                <w:tab w:val="left" w:pos="7230"/>
+              </w:tabs>
+            </w:pPr>
+            <w:r>
+              <w:t>Revisar el script de inicio</w:t>
+            </w:r>
+          </w:p>
+        </w:tc>
+        <w:tc>
+          <w:tcPr>
+            <w:tcW w:w="2543" w:type="dxa"/>
+          </w:tcPr>
+          <w:p>
+            <w:pPr>
+              <w:tabs>
+                <w:tab w:val="left" w:pos="284"/>
+                <w:tab w:val="left" w:pos="2268"/>
+                <w:tab w:val="left" w:pos="4820"/>
+                <w:tab w:val="left" w:pos="7230"/>
+              </w:tabs>
+              <w:cnfStyle w:val="000000100000"/>
+              <w:rPr>
+                <w:b/>
+              </w:rPr>
+            </w:pPr>
+            <w:r>
+              <w:rPr>
+                <w:b/>
+              </w:rPr>
+              <w:t>Verificar rutas de archivos</w:t>
+            </w:r>
+          </w:p>
+        </w:tc>
+        <w:tc>
+          <w:tcPr>
+            <w:tcW w:w="2544" w:type="dxa"/>
+          </w:tcPr>
+          <w:p>
+            <w:pPr>
+              <w:tabs>
+                <w:tab w:val="left" w:pos="284"/>
+                <w:tab w:val="left" w:pos="2268"/>
+                <w:tab w:val="left" w:pos="4820"/>
+                <w:tab w:val="left" w:pos="7230"/>
+              </w:tabs>
+              <w:cnfStyle w:val="000000100000"/>
+              <w:rPr>
+                <w:b/>
+              </w:rPr>
+            </w:pPr>
+            <w:proofErr w:type="spellStart"/>
+            <w:r>
+              <w:rPr>
+                <w:b/>
+              </w:rPr>
+              <w:t>Feedback</w:t>
+            </w:r>
+            <w:proofErr w:type="spellEnd"/>
+            <w:r>
+              <w:rPr>
+                <w:b/>
+              </w:rPr>
+              <w:t xml:space="preserve"> del personal para corregir errores</w:t>
+            </w:r>
+          </w:p>
+        </w:tc>
+        <w:tc>
+          <w:tcPr>
+            <w:tcW w:w="2544" w:type="dxa"/>
+          </w:tcPr>
+          <w:p>
+            <w:pPr>
+              <w:tabs>
+                <w:tab w:val="left" w:pos="284"/>
+                <w:tab w:val="left" w:pos="2268"/>
+                <w:tab w:val="left" w:pos="4820"/>
+                <w:tab w:val="left" w:pos="7230"/>
+              </w:tabs>
+              <w:cnfStyle w:val="000000100000"/>
+              <w:rPr>
+                <w:b/>
+              </w:rPr>
+            </w:pPr>
+            <w:proofErr w:type="spellStart"/>
+            <w:r>
+              <w:rPr>
+                <w:b/>
+              </w:rPr>
+              <w:t>Verificacion</w:t>
+            </w:r>
+            <w:proofErr w:type="spellEnd"/>
+            <w:r>
+              <w:rPr>
+                <w:b/>
+              </w:rPr>
+              <w:t xml:space="preserve"> de funcionamiento y validación por parte del usuario</w:t>
+            </w:r>
+          </w:p>
+        </w:tc>
+      </w:tr>
+    </w:tbl>
     <w:p>
       <w:pPr>
         <w:tabs>
@@ -27085,185 +27495,7 @@
           <w:tab w:val="left" w:pos="4820"/>
           <w:tab w:val="left" w:pos="7230"/>
         </w:tabs>
-        <w:rPr>
-          <w:b/>
-        </w:rPr>
-      </w:pPr>
-      <w:r>
-        <w:rPr>
-          <w:b/>
-        </w:rPr>
-        <w:tab/>
-        <w:t>Software</w:t>
-      </w:r>
-      <w:r>
-        <w:rPr>
-          <w:b/>
-        </w:rPr>
-        <w:tab/>
-        <w:t>Software</w:t>
-      </w:r>
-      <w:r>
-        <w:rPr>
-          <w:b/>
-        </w:rPr>
-        <w:tab/>
-        <w:t>Formación</w:t>
-      </w:r>
-    </w:p>
-    <w:p>
-      <w:pPr>
-        <w:tabs>
-          <w:tab w:val="left" w:pos="284"/>
-          <w:tab w:val="left" w:pos="2268"/>
-          <w:tab w:val="left" w:pos="4820"/>
-          <w:tab w:val="left" w:pos="7230"/>
-        </w:tabs>
-      </w:pPr>
-      <w:r>
-        <w:tab/>
-      </w:r>
-      <w:r>
-        <w:t>2</w:t>
-      </w:r>
-      <w:r>
-        <w:t>2</w:t>
-      </w:r>
-      <w:r>
-        <w:t xml:space="preserve"> día</w:t>
-      </w:r>
-      <w:r>
-        <w:tab/>
-      </w:r>
-      <w:r>
-        <w:t>3</w:t>
-      </w:r>
-      <w:r>
-        <w:t>3</w:t>
-      </w:r>
-      <w:r>
-        <w:t xml:space="preserve"> día</w:t>
-      </w:r>
-      <w:r>
-        <w:tab/>
-      </w:r>
-      <w:r>
-        <w:t>5</w:t>
-      </w:r>
-      <w:r>
-        <w:t>5</w:t>
-      </w:r>
-      <w:r>
-        <w:t xml:space="preserve"> días</w:t>
-      </w:r>
-      <w:r>
-        <w:tab/>
-      </w:r>
-      <w:r>
-        <w:t>5</w:t>
-      </w:r>
-      <w:r>
-        <w:t>5</w:t>
-      </w:r>
-      <w:r>
-        <w:t xml:space="preserve"> días</w:t>
-      </w:r>
-    </w:p>
-    <w:p>
-      <w:pPr>
-        <w:tabs>
-          <w:tab w:val="left" w:pos="284"/>
-          <w:tab w:val="left" w:pos="2268"/>
-          <w:tab w:val="left" w:pos="4820"/>
-          <w:tab w:val="left" w:pos="7230"/>
-        </w:tabs>
-      </w:pPr>
-      <w:r>
-        <w:tab/>
-      </w:r>
-      <w:r>
-        <w:t>m</w:t>
-      </w:r>
-      <w:r>
-        <w:t>añana</w:t>
-      </w:r>
-      <w:r>
-        <w:tab/>
-        <w:t>mañana</w:t>
-      </w:r>
-      <w:r>
-        <w:tab/>
-        <w:t>mañana</w:t>
-      </w:r>
-      <w:r>
-        <w:tab/>
-        <w:t xml:space="preserve">noche </w:t>
-      </w:r>
-      <w:r>
-        <w:t>–</w:t>
-      </w:r>
-      <w:r>
-        <w:t xml:space="preserve"> mañana</w:t>
-      </w:r>
-    </w:p>
-    <w:p>
-      <w:pPr>
-        <w:tabs>
-          <w:tab w:val="left" w:pos="284"/>
-          <w:tab w:val="left" w:pos="2268"/>
-          <w:tab w:val="left" w:pos="4820"/>
-          <w:tab w:val="left" w:pos="7230"/>
-        </w:tabs>
-      </w:pPr>
-      <w:r>
-        <w:tab/>
-      </w:r>
-      <w:r>
-        <w:tab/>
-        <w:t>Pruebas de sistema</w:t>
-      </w:r>
-      <w:r>
-        <w:tab/>
-        <w:t>Pruebas de usuario</w:t>
-      </w:r>
-      <w:r>
-        <w:tab/>
-        <w:t>Pruebas de funcionamiento</w:t>
-      </w:r>
-    </w:p>
-    <w:p>
-      <w:pPr>
-        <w:tabs>
-          <w:tab w:val="left" w:pos="284"/>
-          <w:tab w:val="left" w:pos="2268"/>
-          <w:tab w:val="left" w:pos="4820"/>
-          <w:tab w:val="left" w:pos="7230"/>
-        </w:tabs>
-      </w:pPr>
-      <w:r>
-        <w:tab/>
-      </w:r>
-      <w:r>
-        <w:tab/>
-        <w:t>Instalador</w:t>
-      </w:r>
-      <w:r>
-        <w:tab/>
-        <w:t>Instalador</w:t>
-      </w:r>
-      <w:r>
-        <w:tab/>
-        <w:t>Usuario</w:t>
-      </w:r>
-      <w:r>
-        <w:tab/>
-      </w:r>
-      <w:r>
-        <w:tab/>
-      </w:r>
-      <w:r>
-        <w:tab/>
-      </w:r>
+      </w:pPr>
     </w:p>
     <w:p>
       <w:pPr>
@@ -27440,6 +27672,7 @@
       </w:pPr>
       <w:bookmarkStart w:id="180" w:name="_Toc170148691"/>
       <w:r>
+        <w:lastRenderedPageBreak/>
         <w:t>Manual de usuario</w:t>
       </w:r>
       <w:bookmarkEnd w:id="178"/>
@@ -27447,130 +27680,50 @@
       <w:bookmarkEnd w:id="180"/>
     </w:p>
     <w:p>
-      <w:pPr>
-        <w:rPr>
-          <w:color w:val="FF0000"/>
-        </w:rPr>
-      </w:pPr>
-      <w:r>
-        <w:rPr>
-          <w:color w:val="FF0000"/>
-        </w:rPr>
+      <w:r>
         <w:t xml:space="preserve">Al ejecutar la aplicación, se debe de </w:t>
       </w:r>
       <w:proofErr w:type="spellStart"/>
       <w:r>
-        <w:rPr>
-          <w:color w:val="FF0000"/>
-        </w:rPr>
         <w:t>instroducir</w:t>
       </w:r>
       <w:proofErr w:type="spellEnd"/>
       <w:r>
-        <w:rPr>
-          <w:color w:val="FF0000"/>
-        </w:rPr>
         <w:t xml:space="preserve"> las credenciales de Usuario y Contraseña </w:t>
       </w:r>
       <w:proofErr w:type="spellStart"/>
       <w:r>
-        <w:rPr>
-          <w:color w:val="FF0000"/>
-        </w:rPr>
         <w:t>correctamentes</w:t>
       </w:r>
       <w:proofErr w:type="spellEnd"/>
       <w:r>
-        <w:rPr>
-          <w:color w:val="FF0000"/>
-        </w:rPr>
         <w:t xml:space="preserve"> para poder ingresar al sistema de gestión de biblioteca.</w:t>
       </w:r>
     </w:p>
+    <w:p/>
     <w:p>
-      <w:pPr>
-        <w:rPr>
-          <w:color w:val="FF0000"/>
-        </w:rPr>
-      </w:pPr>
+      <w:r>
+        <w:t>Una vez dentro, se deberá ingresar un número que corresponde a la opción del menú que se muestra en pantalla. Si se ingresa un parámetro distinto a las opciones del menú saltará un mensaje de error y solicitará de nuevo ingresar una opción</w:t>
+      </w:r>
     </w:p>
+    <w:p/>
     <w:p>
-      <w:pPr>
-        <w:rPr>
-          <w:color w:val="FF0000"/>
-        </w:rPr>
-      </w:pPr>
-      <w:r>
-        <w:rPr>
-          <w:color w:val="FF0000"/>
-        </w:rPr>
-        <w:lastRenderedPageBreak/>
-        <w:t>Una vez dentro, se deberá ingresar un número que corresponde a la opción del menú que se muestra en pantalla. Si se ingresa un parámetro distinto a las opciones del menú saltará un mensaje de error y solicitará de nuevo ingresar una opción</w:t>
+      <w:r>
+        <w:t>Según la opción, se deben de ingresar unos parámetros u otros,</w:t>
       </w:r>
     </w:p>
+    <w:p/>
     <w:p>
-      <w:pPr>
-        <w:rPr>
-          <w:color w:val="FF0000"/>
-        </w:rPr>
-      </w:pPr>
+      <w:r>
+        <w:t xml:space="preserve">Para añadir libros o alumnos, se deben de rellenar los campos con cadenas de texto. (AVISO: CUIDADO AL AÑADIR NUMEROS, LOS AÑADIRA COMO CARACTERES). </w:t>
+      </w:r>
     </w:p>
+    <w:p/>
     <w:p>
-      <w:pPr>
-        <w:rPr>
-          <w:color w:val="FF0000"/>
-        </w:rPr>
-      </w:pPr>
-      <w:r>
-        <w:rPr>
-          <w:color w:val="FF0000"/>
-        </w:rPr>
-        <w:t>Según la opción, se deben de ingresar unos parámetros u otros,</w:t>
-      </w:r>
-    </w:p>
-    <w:p>
-      <w:pPr>
-        <w:rPr>
-          <w:color w:val="FF0000"/>
-        </w:rPr>
-      </w:pPr>
-    </w:p>
-    <w:p>
-      <w:pPr>
-        <w:rPr>
-          <w:color w:val="FF0000"/>
-        </w:rPr>
-      </w:pPr>
-      <w:r>
-        <w:rPr>
-          <w:color w:val="FF0000"/>
-        </w:rPr>
-        <w:t xml:space="preserve">Para añadir libros o alumnos, se deben de rellenar los campos con cadenas de texto. (AVISO: CUIDADO AL AÑADIR NUMEROS, LOS AÑADIRA COMO CARACTERES). </w:t>
-      </w:r>
-    </w:p>
-    <w:p>
-      <w:pPr>
-        <w:rPr>
-          <w:color w:val="FF0000"/>
-        </w:rPr>
-      </w:pPr>
-    </w:p>
-    <w:p>
-      <w:pPr>
-        <w:rPr>
-          <w:color w:val="FF0000"/>
-        </w:rPr>
-      </w:pPr>
-      <w:r>
-        <w:rPr>
-          <w:color w:val="FF0000"/>
-        </w:rPr>
+      <w:r>
         <w:t xml:space="preserve">Los campos de fechas deberán de seguir el formato </w:t>
       </w:r>
       <w:r>
-        <w:rPr>
-          <w:color w:val="FF0000"/>
-        </w:rPr>
         <w:t>indicado en el programa (YYYY-MM-DD)</w:t>
       </w:r>
     </w:p>
@@ -27711,7 +27864,7 @@
                         <a:blip r:embed="rId36" cstate="print">
                           <a:extLst>
                             <a:ext uri="{28A0092B-C50C-407E-A947-70E740481C1C}">
-                              <a14:useLocalDpi xmlns:a14="http://schemas.microsoft.com/office/drawing/2010/main" xmlns:wps="http://schemas.microsoft.com/office/word/2010/wordprocessingShape" xmlns:wpi="http://schemas.microsoft.com/office/word/2010/wordprocessingInk" xmlns:wpg="http://schemas.microsoft.com/office/word/2010/wordprocessingGroup" xmlns:w16se="http://schemas.microsoft.com/office/word/2015/wordml/symex" xmlns:w16sdtdh="http://schemas.microsoft.com/office/word/2020/wordml/sdtdatahash" xmlns:w16="http://schemas.microsoft.com/office/word/2018/wordml" xmlns:w16cid="http://schemas.microsoft.com/office/word/2016/wordml/cid" xmlns:w16cex="http://schemas.microsoft.com/office/word/2018/wordml/cex" xmlns:w15="http://schemas.microsoft.com/office/word/2012/wordml" xmlns:w14="http://schemas.microsoft.com/office/word/2010/wordml" xmlns:w="http://schemas.openxmlformats.org/wordprocessingml/2006/main" xmlns:w10="urn:schemas-microsoft-com:office:word" xmlns:wp14="http://schemas.microsoft.com/office/word/2010/wordprocessingDrawing" xmlns:v="urn:schemas-microsoft-com:vml" xmlns:o="urn:schemas-microsoft-com:office:office" xmlns:am3d="http://schemas.microsoft.com/office/drawing/2017/model3d" xmlns:aink="http://schemas.microsoft.com/office/drawing/2016/ink" xmlns:mc="http://schemas.openxmlformats.org/markup-compatibility/2006" xmlns:cx8="http://schemas.microsoft.com/office/drawing/2016/5/14/chartex" xmlns:cx7="http://schemas.microsoft.com/office/drawing/2016/5/13/chartex" xmlns:cx6="http://schemas.microsoft.com/office/drawing/2016/5/12/chartex" xmlns:cx5="http://schemas.microsoft.com/office/drawing/2016/5/11/chartex" xmlns:cx4="http://schemas.microsoft.com/office/drawing/2016/5/10/chartex" xmlns:cx3="http://schemas.microsoft.com/office/drawing/2016/5/9/chartex" xmlns:cx2="http://schemas.microsoft.com/office/drawing/2015/10/21/chartex" xmlns:cx1="http://schemas.microsoft.com/office/drawing/2015/9/8/chartex" xmlns:cx="http://schemas.microsoft.com/office/drawing/2014/chartex" xmlns:wpc="http://schemas.microsoft.com/office/word/2010/wordprocessingCanvas" xmlns="" val="0"/>
+                              <a14:useLocalDpi xmlns="" xmlns:wpc="http://schemas.microsoft.com/office/word/2010/wordprocessingCanvas" xmlns:cx="http://schemas.microsoft.com/office/drawing/2014/chartex" xmlns:cx1="http://schemas.microsoft.com/office/drawing/2015/9/8/chartex" xmlns:cx2="http://schemas.microsoft.com/office/drawing/2015/10/21/chartex" xmlns:cx3="http://schemas.microsoft.com/office/drawing/2016/5/9/chartex" xmlns:cx4="http://schemas.microsoft.com/office/drawing/2016/5/10/chartex" xmlns:cx5="http://schemas.microsoft.com/office/drawing/2016/5/11/chartex" xmlns:cx6="http://schemas.microsoft.com/office/drawing/2016/5/12/chartex" xmlns:cx7="http://schemas.microsoft.com/office/drawing/2016/5/13/chartex" xmlns:cx8="http://schemas.microsoft.com/office/drawing/2016/5/14/chartex" xmlns:mc="http://schemas.openxmlformats.org/markup-compatibility/2006" xmlns:aink="http://schemas.microsoft.com/office/drawing/2016/ink" xmlns:am3d="http://schemas.microsoft.com/office/drawing/2017/model3d" xmlns:o="urn:schemas-microsoft-com:office:office" xmlns:v="urn:schemas-microsoft-com:vml" xmlns:wp14="http://schemas.microsoft.com/office/word/2010/wordprocessingDrawing" xmlns:w10="urn:schemas-microsoft-com:office:word" xmlns:w="http://schemas.openxmlformats.org/wordprocessingml/2006/main" xmlns:w14="http://schemas.microsoft.com/office/word/2010/wordml" xmlns:w15="http://schemas.microsoft.com/office/word/2012/wordml" xmlns:w16cex="http://schemas.microsoft.com/office/word/2018/wordml/cex" xmlns:w16cid="http://schemas.microsoft.com/office/word/2016/wordml/cid" xmlns:w16="http://schemas.microsoft.com/office/word/2018/wordml" xmlns:w16sdtdh="http://schemas.microsoft.com/office/word/2020/wordml/sdtdatahash" xmlns:w16se="http://schemas.microsoft.com/office/word/2015/wordml/symex" xmlns:wpg="http://schemas.microsoft.com/office/word/2010/wordprocessingGroup" xmlns:wpi="http://schemas.microsoft.com/office/word/2010/wordprocessingInk" xmlns:wps="http://schemas.microsoft.com/office/word/2010/wordprocessingShape" xmlns:a14="http://schemas.microsoft.com/office/drawing/2010/main" val="0"/>
                             </a:ext>
                           </a:extLst>
                         </a:blip>
@@ -27804,7 +27957,7 @@
                         <a:blip r:embed="rId37" cstate="print">
                           <a:extLst>
                             <a:ext uri="{28A0092B-C50C-407E-A947-70E740481C1C}">
-                              <a14:useLocalDpi xmlns:a14="http://schemas.microsoft.com/office/drawing/2010/main" xmlns:wps="http://schemas.microsoft.com/office/word/2010/wordprocessingShape" xmlns:wpi="http://schemas.microsoft.com/office/word/2010/wordprocessingInk" xmlns:wpg="http://schemas.microsoft.com/office/word/2010/wordprocessingGroup" xmlns:w16se="http://schemas.microsoft.com/office/word/2015/wordml/symex" xmlns:w16sdtdh="http://schemas.microsoft.com/office/word/2020/wordml/sdtdatahash" xmlns:w16="http://schemas.microsoft.com/office/word/2018/wordml" xmlns:w16cid="http://schemas.microsoft.com/office/word/2016/wordml/cid" xmlns:w16cex="http://schemas.microsoft.com/office/word/2018/wordml/cex" xmlns:w15="http://schemas.microsoft.com/office/word/2012/wordml" xmlns:w14="http://schemas.microsoft.com/office/word/2010/wordml" xmlns:w="http://schemas.openxmlformats.org/wordprocessingml/2006/main" xmlns:w10="urn:schemas-microsoft-com:office:word" xmlns:wp14="http://schemas.microsoft.com/office/word/2010/wordprocessingDrawing" xmlns:v="urn:schemas-microsoft-com:vml" xmlns:o="urn:schemas-microsoft-com:office:office" xmlns:am3d="http://schemas.microsoft.com/office/drawing/2017/model3d" xmlns:aink="http://schemas.microsoft.com/office/drawing/2016/ink" xmlns:mc="http://schemas.openxmlformats.org/markup-compatibility/2006" xmlns:cx8="http://schemas.microsoft.com/office/drawing/2016/5/14/chartex" xmlns:cx7="http://schemas.microsoft.com/office/drawing/2016/5/13/chartex" xmlns:cx6="http://schemas.microsoft.com/office/drawing/2016/5/12/chartex" xmlns:cx5="http://schemas.microsoft.com/office/drawing/2016/5/11/chartex" xmlns:cx4="http://schemas.microsoft.com/office/drawing/2016/5/10/chartex" xmlns:cx3="http://schemas.microsoft.com/office/drawing/2016/5/9/chartex" xmlns:cx2="http://schemas.microsoft.com/office/drawing/2015/10/21/chartex" xmlns:cx1="http://schemas.microsoft.com/office/drawing/2015/9/8/chartex" xmlns:cx="http://schemas.microsoft.com/office/drawing/2014/chartex" xmlns:wpc="http://schemas.microsoft.com/office/word/2010/wordprocessingCanvas" xmlns="" val="0"/>
+                              <a14:useLocalDpi xmlns="" xmlns:wpc="http://schemas.microsoft.com/office/word/2010/wordprocessingCanvas" xmlns:cx="http://schemas.microsoft.com/office/drawing/2014/chartex" xmlns:cx1="http://schemas.microsoft.com/office/drawing/2015/9/8/chartex" xmlns:cx2="http://schemas.microsoft.com/office/drawing/2015/10/21/chartex" xmlns:cx3="http://schemas.microsoft.com/office/drawing/2016/5/9/chartex" xmlns:cx4="http://schemas.microsoft.com/office/drawing/2016/5/10/chartex" xmlns:cx5="http://schemas.microsoft.com/office/drawing/2016/5/11/chartex" xmlns:cx6="http://schemas.microsoft.com/office/drawing/2016/5/12/chartex" xmlns:cx7="http://schemas.microsoft.com/office/drawing/2016/5/13/chartex" xmlns:cx8="http://schemas.microsoft.com/office/drawing/2016/5/14/chartex" xmlns:mc="http://schemas.openxmlformats.org/markup-compatibility/2006" xmlns:aink="http://schemas.microsoft.com/office/drawing/2016/ink" xmlns:am3d="http://schemas.microsoft.com/office/drawing/2017/model3d" xmlns:o="urn:schemas-microsoft-com:office:office" xmlns:v="urn:schemas-microsoft-com:vml" xmlns:wp14="http://schemas.microsoft.com/office/word/2010/wordprocessingDrawing" xmlns:w10="urn:schemas-microsoft-com:office:word" xmlns:w="http://schemas.openxmlformats.org/wordprocessingml/2006/main" xmlns:w14="http://schemas.microsoft.com/office/word/2010/wordml" xmlns:w15="http://schemas.microsoft.com/office/word/2012/wordml" xmlns:w16cex="http://schemas.microsoft.com/office/word/2018/wordml/cex" xmlns:w16cid="http://schemas.microsoft.com/office/word/2016/wordml/cid" xmlns:w16="http://schemas.microsoft.com/office/word/2018/wordml" xmlns:w16sdtdh="http://schemas.microsoft.com/office/word/2020/wordml/sdtdatahash" xmlns:w16se="http://schemas.microsoft.com/office/word/2015/wordml/symex" xmlns:wpg="http://schemas.microsoft.com/office/word/2010/wordprocessingGroup" xmlns:wpi="http://schemas.microsoft.com/office/word/2010/wordprocessingInk" xmlns:wps="http://schemas.microsoft.com/office/word/2010/wordprocessingShape" xmlns:a14="http://schemas.microsoft.com/office/drawing/2010/main" val="0"/>
                             </a:ext>
                           </a:extLst>
                         </a:blip>
@@ -35718,7 +35871,7 @@
         <w:noProof/>
         <w:color w:val="024F75" w:themeColor="accent1"/>
       </w:rPr>
-      <w:t>40</w:t>
+      <w:t>47</w:t>
     </w:r>
     <w:r>
       <w:rPr>
@@ -38868,6 +39021,1925 @@
       <w:shd w:val="clear" w:color="auto" w:fill="E1DFDD"/>
     </w:rPr>
   </w:style>
+  <w:style w:type="table" w:styleId="Sombreadoclaro-nfasis2">
+    <w:name w:val="Light Shading Accent 2"/>
+    <w:basedOn w:val="Tablanormal"/>
+    <w:uiPriority w:val="60"/>
+    <w:rsid w:val="0046032D"/>
+    <w:pPr>
+      <w:spacing w:after="0" w:line="240" w:lineRule="auto"/>
+    </w:pPr>
+    <w:rPr>
+      <w:color w:val="256D9D" w:themeColor="accent2" w:themeShade="BF"/>
+    </w:rPr>
+    <w:tblPr>
+      <w:tblStyleRowBandSize w:val="1"/>
+      <w:tblStyleColBandSize w:val="1"/>
+      <w:tblInd w:w="0" w:type="dxa"/>
+      <w:tblBorders>
+        <w:top w:val="single" w:sz="8" w:space="0" w:color="3592CF" w:themeColor="accent2"/>
+        <w:bottom w:val="single" w:sz="8" w:space="0" w:color="3592CF" w:themeColor="accent2"/>
+      </w:tblBorders>
+      <w:tblCellMar>
+        <w:top w:w="0" w:type="dxa"/>
+        <w:left w:w="108" w:type="dxa"/>
+        <w:bottom w:w="0" w:type="dxa"/>
+        <w:right w:w="108" w:type="dxa"/>
+      </w:tblCellMar>
+    </w:tblPr>
+    <w:tblStylePr w:type="firstRow">
+      <w:pPr>
+        <w:spacing w:before="0" w:after="0" w:line="240" w:lineRule="auto"/>
+      </w:pPr>
+      <w:rPr>
+        <w:b/>
+        <w:bCs/>
+      </w:rPr>
+      <w:tblPr/>
+      <w:tcPr>
+        <w:tcBorders>
+          <w:top w:val="single" w:sz="8" w:space="0" w:color="3592CF" w:themeColor="accent2"/>
+          <w:left w:val="nil"/>
+          <w:bottom w:val="single" w:sz="8" w:space="0" w:color="3592CF" w:themeColor="accent2"/>
+          <w:right w:val="nil"/>
+          <w:insideH w:val="nil"/>
+          <w:insideV w:val="nil"/>
+        </w:tcBorders>
+      </w:tcPr>
+    </w:tblStylePr>
+    <w:tblStylePr w:type="lastRow">
+      <w:pPr>
+        <w:spacing w:before="0" w:after="0" w:line="240" w:lineRule="auto"/>
+      </w:pPr>
+      <w:rPr>
+        <w:b/>
+        <w:bCs/>
+      </w:rPr>
+      <w:tblPr/>
+      <w:tcPr>
+        <w:tcBorders>
+          <w:top w:val="single" w:sz="8" w:space="0" w:color="3592CF" w:themeColor="accent2"/>
+          <w:left w:val="nil"/>
+          <w:bottom w:val="single" w:sz="8" w:space="0" w:color="3592CF" w:themeColor="accent2"/>
+          <w:right w:val="nil"/>
+          <w:insideH w:val="nil"/>
+          <w:insideV w:val="nil"/>
+        </w:tcBorders>
+      </w:tcPr>
+    </w:tblStylePr>
+    <w:tblStylePr w:type="firstCol">
+      <w:rPr>
+        <w:b/>
+        <w:bCs/>
+      </w:rPr>
+    </w:tblStylePr>
+    <w:tblStylePr w:type="lastCol">
+      <w:rPr>
+        <w:b/>
+        <w:bCs/>
+      </w:rPr>
+    </w:tblStylePr>
+    <w:tblStylePr w:type="band1Vert">
+      <w:tblPr/>
+      <w:tcPr>
+        <w:tcBorders>
+          <w:left w:val="nil"/>
+          <w:right w:val="nil"/>
+          <w:insideH w:val="nil"/>
+          <w:insideV w:val="nil"/>
+        </w:tcBorders>
+        <w:shd w:val="clear" w:color="auto" w:fill="CCE3F3" w:themeFill="accent2" w:themeFillTint="3F"/>
+      </w:tcPr>
+    </w:tblStylePr>
+    <w:tblStylePr w:type="band1Horz">
+      <w:tblPr/>
+      <w:tcPr>
+        <w:tcBorders>
+          <w:left w:val="nil"/>
+          <w:right w:val="nil"/>
+          <w:insideH w:val="nil"/>
+          <w:insideV w:val="nil"/>
+        </w:tcBorders>
+        <w:shd w:val="clear" w:color="auto" w:fill="CCE3F3" w:themeFill="accent2" w:themeFillTint="3F"/>
+      </w:tcPr>
+    </w:tblStylePr>
+  </w:style>
+  <w:style w:type="table" w:styleId="Sombreadoclaro-nfasis3">
+    <w:name w:val="Light Shading Accent 3"/>
+    <w:basedOn w:val="Tablanormal"/>
+    <w:uiPriority w:val="60"/>
+    <w:rsid w:val="0046032D"/>
+    <w:pPr>
+      <w:spacing w:after="0" w:line="240" w:lineRule="auto"/>
+    </w:pPr>
+    <w:rPr>
+      <w:color w:val="278079" w:themeColor="accent3" w:themeShade="BF"/>
+    </w:rPr>
+    <w:tblPr>
+      <w:tblStyleRowBandSize w:val="1"/>
+      <w:tblStyleColBandSize w:val="1"/>
+      <w:tblInd w:w="0" w:type="dxa"/>
+      <w:tblBorders>
+        <w:top w:val="single" w:sz="8" w:space="0" w:color="34ABA2" w:themeColor="accent3"/>
+        <w:bottom w:val="single" w:sz="8" w:space="0" w:color="34ABA2" w:themeColor="accent3"/>
+      </w:tblBorders>
+      <w:tblCellMar>
+        <w:top w:w="0" w:type="dxa"/>
+        <w:left w:w="108" w:type="dxa"/>
+        <w:bottom w:w="0" w:type="dxa"/>
+        <w:right w:w="108" w:type="dxa"/>
+      </w:tblCellMar>
+    </w:tblPr>
+    <w:tblStylePr w:type="firstRow">
+      <w:pPr>
+        <w:spacing w:before="0" w:after="0" w:line="240" w:lineRule="auto"/>
+      </w:pPr>
+      <w:rPr>
+        <w:b/>
+        <w:bCs/>
+      </w:rPr>
+      <w:tblPr/>
+      <w:tcPr>
+        <w:tcBorders>
+          <w:top w:val="single" w:sz="8" w:space="0" w:color="34ABA2" w:themeColor="accent3"/>
+          <w:left w:val="nil"/>
+          <w:bottom w:val="single" w:sz="8" w:space="0" w:color="34ABA2" w:themeColor="accent3"/>
+          <w:right w:val="nil"/>
+          <w:insideH w:val="nil"/>
+          <w:insideV w:val="nil"/>
+        </w:tcBorders>
+      </w:tcPr>
+    </w:tblStylePr>
+    <w:tblStylePr w:type="lastRow">
+      <w:pPr>
+        <w:spacing w:before="0" w:after="0" w:line="240" w:lineRule="auto"/>
+      </w:pPr>
+      <w:rPr>
+        <w:b/>
+        <w:bCs/>
+      </w:rPr>
+      <w:tblPr/>
+      <w:tcPr>
+        <w:tcBorders>
+          <w:top w:val="single" w:sz="8" w:space="0" w:color="34ABA2" w:themeColor="accent3"/>
+          <w:left w:val="nil"/>
+          <w:bottom w:val="single" w:sz="8" w:space="0" w:color="34ABA2" w:themeColor="accent3"/>
+          <w:right w:val="nil"/>
+          <w:insideH w:val="nil"/>
+          <w:insideV w:val="nil"/>
+        </w:tcBorders>
+      </w:tcPr>
+    </w:tblStylePr>
+    <w:tblStylePr w:type="firstCol">
+      <w:rPr>
+        <w:b/>
+        <w:bCs/>
+      </w:rPr>
+    </w:tblStylePr>
+    <w:tblStylePr w:type="lastCol">
+      <w:rPr>
+        <w:b/>
+        <w:bCs/>
+      </w:rPr>
+    </w:tblStylePr>
+    <w:tblStylePr w:type="band1Vert">
+      <w:tblPr/>
+      <w:tcPr>
+        <w:tcBorders>
+          <w:left w:val="nil"/>
+          <w:right w:val="nil"/>
+          <w:insideH w:val="nil"/>
+          <w:insideV w:val="nil"/>
+        </w:tcBorders>
+        <w:shd w:val="clear" w:color="auto" w:fill="C8EEEB" w:themeFill="accent3" w:themeFillTint="3F"/>
+      </w:tcPr>
+    </w:tblStylePr>
+    <w:tblStylePr w:type="band1Horz">
+      <w:tblPr/>
+      <w:tcPr>
+        <w:tcBorders>
+          <w:left w:val="nil"/>
+          <w:right w:val="nil"/>
+          <w:insideH w:val="nil"/>
+          <w:insideV w:val="nil"/>
+        </w:tcBorders>
+        <w:shd w:val="clear" w:color="auto" w:fill="C8EEEB" w:themeFill="accent3" w:themeFillTint="3F"/>
+      </w:tcPr>
+    </w:tblStylePr>
+  </w:style>
+  <w:style w:type="table" w:styleId="Sombreadoclaro-nfasis4">
+    <w:name w:val="Light Shading Accent 4"/>
+    <w:basedOn w:val="Tablanormal"/>
+    <w:uiPriority w:val="60"/>
+    <w:rsid w:val="0046032D"/>
+    <w:pPr>
+      <w:spacing w:after="0" w:line="240" w:lineRule="auto"/>
+    </w:pPr>
+    <w:rPr>
+      <w:color w:val="3A8EA9" w:themeColor="accent4" w:themeShade="BF"/>
+    </w:rPr>
+    <w:tblPr>
+      <w:tblStyleRowBandSize w:val="1"/>
+      <w:tblStyleColBandSize w:val="1"/>
+      <w:tblInd w:w="0" w:type="dxa"/>
+      <w:tblBorders>
+        <w:top w:val="single" w:sz="8" w:space="0" w:color="66B2CA" w:themeColor="accent4"/>
+        <w:bottom w:val="single" w:sz="8" w:space="0" w:color="66B2CA" w:themeColor="accent4"/>
+      </w:tblBorders>
+      <w:tblCellMar>
+        <w:top w:w="0" w:type="dxa"/>
+        <w:left w:w="108" w:type="dxa"/>
+        <w:bottom w:w="0" w:type="dxa"/>
+        <w:right w:w="108" w:type="dxa"/>
+      </w:tblCellMar>
+    </w:tblPr>
+    <w:tblStylePr w:type="firstRow">
+      <w:pPr>
+        <w:spacing w:before="0" w:after="0" w:line="240" w:lineRule="auto"/>
+      </w:pPr>
+      <w:rPr>
+        <w:b/>
+        <w:bCs/>
+      </w:rPr>
+      <w:tblPr/>
+      <w:tcPr>
+        <w:tcBorders>
+          <w:top w:val="single" w:sz="8" w:space="0" w:color="66B2CA" w:themeColor="accent4"/>
+          <w:left w:val="nil"/>
+          <w:bottom w:val="single" w:sz="8" w:space="0" w:color="66B2CA" w:themeColor="accent4"/>
+          <w:right w:val="nil"/>
+          <w:insideH w:val="nil"/>
+          <w:insideV w:val="nil"/>
+        </w:tcBorders>
+      </w:tcPr>
+    </w:tblStylePr>
+    <w:tblStylePr w:type="lastRow">
+      <w:pPr>
+        <w:spacing w:before="0" w:after="0" w:line="240" w:lineRule="auto"/>
+      </w:pPr>
+      <w:rPr>
+        <w:b/>
+        <w:bCs/>
+      </w:rPr>
+      <w:tblPr/>
+      <w:tcPr>
+        <w:tcBorders>
+          <w:top w:val="single" w:sz="8" w:space="0" w:color="66B2CA" w:themeColor="accent4"/>
+          <w:left w:val="nil"/>
+          <w:bottom w:val="single" w:sz="8" w:space="0" w:color="66B2CA" w:themeColor="accent4"/>
+          <w:right w:val="nil"/>
+          <w:insideH w:val="nil"/>
+          <w:insideV w:val="nil"/>
+        </w:tcBorders>
+      </w:tcPr>
+    </w:tblStylePr>
+    <w:tblStylePr w:type="firstCol">
+      <w:rPr>
+        <w:b/>
+        <w:bCs/>
+      </w:rPr>
+    </w:tblStylePr>
+    <w:tblStylePr w:type="lastCol">
+      <w:rPr>
+        <w:b/>
+        <w:bCs/>
+      </w:rPr>
+    </w:tblStylePr>
+    <w:tblStylePr w:type="band1Vert">
+      <w:tblPr/>
+      <w:tcPr>
+        <w:tcBorders>
+          <w:left w:val="nil"/>
+          <w:right w:val="nil"/>
+          <w:insideH w:val="nil"/>
+          <w:insideV w:val="nil"/>
+        </w:tcBorders>
+        <w:shd w:val="clear" w:color="auto" w:fill="D9EBF2" w:themeFill="accent4" w:themeFillTint="3F"/>
+      </w:tcPr>
+    </w:tblStylePr>
+    <w:tblStylePr w:type="band1Horz">
+      <w:tblPr/>
+      <w:tcPr>
+        <w:tcBorders>
+          <w:left w:val="nil"/>
+          <w:right w:val="nil"/>
+          <w:insideH w:val="nil"/>
+          <w:insideV w:val="nil"/>
+        </w:tcBorders>
+        <w:shd w:val="clear" w:color="auto" w:fill="D9EBF2" w:themeFill="accent4" w:themeFillTint="3F"/>
+      </w:tcPr>
+    </w:tblStylePr>
+  </w:style>
+  <w:style w:type="table" w:styleId="Listaclara-nfasis3">
+    <w:name w:val="Light List Accent 3"/>
+    <w:basedOn w:val="Tablanormal"/>
+    <w:uiPriority w:val="61"/>
+    <w:rsid w:val="0046032D"/>
+    <w:pPr>
+      <w:spacing w:after="0" w:line="240" w:lineRule="auto"/>
+    </w:pPr>
+    <w:tblPr>
+      <w:tblStyleRowBandSize w:val="1"/>
+      <w:tblStyleColBandSize w:val="1"/>
+      <w:tblInd w:w="0" w:type="dxa"/>
+      <w:tblBorders>
+        <w:top w:val="single" w:sz="8" w:space="0" w:color="34ABA2" w:themeColor="accent3"/>
+        <w:left w:val="single" w:sz="8" w:space="0" w:color="34ABA2" w:themeColor="accent3"/>
+        <w:bottom w:val="single" w:sz="8" w:space="0" w:color="34ABA2" w:themeColor="accent3"/>
+        <w:right w:val="single" w:sz="8" w:space="0" w:color="34ABA2" w:themeColor="accent3"/>
+      </w:tblBorders>
+      <w:tblCellMar>
+        <w:top w:w="0" w:type="dxa"/>
+        <w:left w:w="108" w:type="dxa"/>
+        <w:bottom w:w="0" w:type="dxa"/>
+        <w:right w:w="108" w:type="dxa"/>
+      </w:tblCellMar>
+    </w:tblPr>
+    <w:tblStylePr w:type="firstRow">
+      <w:pPr>
+        <w:spacing w:before="0" w:after="0" w:line="240" w:lineRule="auto"/>
+      </w:pPr>
+      <w:rPr>
+        <w:b/>
+        <w:bCs/>
+        <w:color w:val="FFFFFF" w:themeColor="background1"/>
+      </w:rPr>
+      <w:tblPr/>
+      <w:tcPr>
+        <w:shd w:val="clear" w:color="auto" w:fill="34ABA2" w:themeFill="accent3"/>
+      </w:tcPr>
+    </w:tblStylePr>
+    <w:tblStylePr w:type="lastRow">
+      <w:pPr>
+        <w:spacing w:before="0" w:after="0" w:line="240" w:lineRule="auto"/>
+      </w:pPr>
+      <w:rPr>
+        <w:b/>
+        <w:bCs/>
+      </w:rPr>
+      <w:tblPr/>
+      <w:tcPr>
+        <w:tcBorders>
+          <w:top w:val="double" w:sz="6" w:space="0" w:color="34ABA2" w:themeColor="accent3"/>
+          <w:left w:val="single" w:sz="8" w:space="0" w:color="34ABA2" w:themeColor="accent3"/>
+          <w:bottom w:val="single" w:sz="8" w:space="0" w:color="34ABA2" w:themeColor="accent3"/>
+          <w:right w:val="single" w:sz="8" w:space="0" w:color="34ABA2" w:themeColor="accent3"/>
+        </w:tcBorders>
+      </w:tcPr>
+    </w:tblStylePr>
+    <w:tblStylePr w:type="firstCol">
+      <w:rPr>
+        <w:b/>
+        <w:bCs/>
+      </w:rPr>
+    </w:tblStylePr>
+    <w:tblStylePr w:type="lastCol">
+      <w:rPr>
+        <w:b/>
+        <w:bCs/>
+      </w:rPr>
+    </w:tblStylePr>
+    <w:tblStylePr w:type="band1Vert">
+      <w:tblPr/>
+      <w:tcPr>
+        <w:tcBorders>
+          <w:top w:val="single" w:sz="8" w:space="0" w:color="34ABA2" w:themeColor="accent3"/>
+          <w:left w:val="single" w:sz="8" w:space="0" w:color="34ABA2" w:themeColor="accent3"/>
+          <w:bottom w:val="single" w:sz="8" w:space="0" w:color="34ABA2" w:themeColor="accent3"/>
+          <w:right w:val="single" w:sz="8" w:space="0" w:color="34ABA2" w:themeColor="accent3"/>
+        </w:tcBorders>
+      </w:tcPr>
+    </w:tblStylePr>
+    <w:tblStylePr w:type="band1Horz">
+      <w:tblPr/>
+      <w:tcPr>
+        <w:tcBorders>
+          <w:top w:val="single" w:sz="8" w:space="0" w:color="34ABA2" w:themeColor="accent3"/>
+          <w:left w:val="single" w:sz="8" w:space="0" w:color="34ABA2" w:themeColor="accent3"/>
+          <w:bottom w:val="single" w:sz="8" w:space="0" w:color="34ABA2" w:themeColor="accent3"/>
+          <w:right w:val="single" w:sz="8" w:space="0" w:color="34ABA2" w:themeColor="accent3"/>
+        </w:tcBorders>
+      </w:tcPr>
+    </w:tblStylePr>
+  </w:style>
+  <w:style w:type="table" w:styleId="Listaclara-nfasis2">
+    <w:name w:val="Light List Accent 2"/>
+    <w:basedOn w:val="Tablanormal"/>
+    <w:uiPriority w:val="61"/>
+    <w:rsid w:val="0046032D"/>
+    <w:pPr>
+      <w:spacing w:after="0" w:line="240" w:lineRule="auto"/>
+    </w:pPr>
+    <w:tblPr>
+      <w:tblStyleRowBandSize w:val="1"/>
+      <w:tblStyleColBandSize w:val="1"/>
+      <w:tblInd w:w="0" w:type="dxa"/>
+      <w:tblBorders>
+        <w:top w:val="single" w:sz="8" w:space="0" w:color="3592CF" w:themeColor="accent2"/>
+        <w:left w:val="single" w:sz="8" w:space="0" w:color="3592CF" w:themeColor="accent2"/>
+        <w:bottom w:val="single" w:sz="8" w:space="0" w:color="3592CF" w:themeColor="accent2"/>
+        <w:right w:val="single" w:sz="8" w:space="0" w:color="3592CF" w:themeColor="accent2"/>
+      </w:tblBorders>
+      <w:tblCellMar>
+        <w:top w:w="0" w:type="dxa"/>
+        <w:left w:w="108" w:type="dxa"/>
+        <w:bottom w:w="0" w:type="dxa"/>
+        <w:right w:w="108" w:type="dxa"/>
+      </w:tblCellMar>
+    </w:tblPr>
+    <w:tblStylePr w:type="firstRow">
+      <w:pPr>
+        <w:spacing w:before="0" w:after="0" w:line="240" w:lineRule="auto"/>
+      </w:pPr>
+      <w:rPr>
+        <w:b/>
+        <w:bCs/>
+        <w:color w:val="FFFFFF" w:themeColor="background1"/>
+      </w:rPr>
+      <w:tblPr/>
+      <w:tcPr>
+        <w:shd w:val="clear" w:color="auto" w:fill="3592CF" w:themeFill="accent2"/>
+      </w:tcPr>
+    </w:tblStylePr>
+    <w:tblStylePr w:type="lastRow">
+      <w:pPr>
+        <w:spacing w:before="0" w:after="0" w:line="240" w:lineRule="auto"/>
+      </w:pPr>
+      <w:rPr>
+        <w:b/>
+        <w:bCs/>
+      </w:rPr>
+      <w:tblPr/>
+      <w:tcPr>
+        <w:tcBorders>
+          <w:top w:val="double" w:sz="6" w:space="0" w:color="3592CF" w:themeColor="accent2"/>
+          <w:left w:val="single" w:sz="8" w:space="0" w:color="3592CF" w:themeColor="accent2"/>
+          <w:bottom w:val="single" w:sz="8" w:space="0" w:color="3592CF" w:themeColor="accent2"/>
+          <w:right w:val="single" w:sz="8" w:space="0" w:color="3592CF" w:themeColor="accent2"/>
+        </w:tcBorders>
+      </w:tcPr>
+    </w:tblStylePr>
+    <w:tblStylePr w:type="firstCol">
+      <w:rPr>
+        <w:b/>
+        <w:bCs/>
+      </w:rPr>
+    </w:tblStylePr>
+    <w:tblStylePr w:type="lastCol">
+      <w:rPr>
+        <w:b/>
+        <w:bCs/>
+      </w:rPr>
+    </w:tblStylePr>
+    <w:tblStylePr w:type="band1Vert">
+      <w:tblPr/>
+      <w:tcPr>
+        <w:tcBorders>
+          <w:top w:val="single" w:sz="8" w:space="0" w:color="3592CF" w:themeColor="accent2"/>
+          <w:left w:val="single" w:sz="8" w:space="0" w:color="3592CF" w:themeColor="accent2"/>
+          <w:bottom w:val="single" w:sz="8" w:space="0" w:color="3592CF" w:themeColor="accent2"/>
+          <w:right w:val="single" w:sz="8" w:space="0" w:color="3592CF" w:themeColor="accent2"/>
+        </w:tcBorders>
+      </w:tcPr>
+    </w:tblStylePr>
+    <w:tblStylePr w:type="band1Horz">
+      <w:tblPr/>
+      <w:tcPr>
+        <w:tcBorders>
+          <w:top w:val="single" w:sz="8" w:space="0" w:color="3592CF" w:themeColor="accent2"/>
+          <w:left w:val="single" w:sz="8" w:space="0" w:color="3592CF" w:themeColor="accent2"/>
+          <w:bottom w:val="single" w:sz="8" w:space="0" w:color="3592CF" w:themeColor="accent2"/>
+          <w:right w:val="single" w:sz="8" w:space="0" w:color="3592CF" w:themeColor="accent2"/>
+        </w:tcBorders>
+      </w:tcPr>
+    </w:tblStylePr>
+  </w:style>
+  <w:style w:type="table" w:styleId="Sombreadoclaro-nfasis6">
+    <w:name w:val="Light Shading Accent 6"/>
+    <w:basedOn w:val="Tablanormal"/>
+    <w:uiPriority w:val="60"/>
+    <w:rsid w:val="0046032D"/>
+    <w:pPr>
+      <w:spacing w:after="0" w:line="240" w:lineRule="auto"/>
+    </w:pPr>
+    <w:rPr>
+      <w:color w:val="278079" w:themeColor="accent6" w:themeShade="BF"/>
+    </w:rPr>
+    <w:tblPr>
+      <w:tblStyleRowBandSize w:val="1"/>
+      <w:tblStyleColBandSize w:val="1"/>
+      <w:tblInd w:w="0" w:type="dxa"/>
+      <w:tblBorders>
+        <w:top w:val="single" w:sz="8" w:space="0" w:color="34ABA2" w:themeColor="accent6"/>
+        <w:bottom w:val="single" w:sz="8" w:space="0" w:color="34ABA2" w:themeColor="accent6"/>
+      </w:tblBorders>
+      <w:tblCellMar>
+        <w:top w:w="0" w:type="dxa"/>
+        <w:left w:w="108" w:type="dxa"/>
+        <w:bottom w:w="0" w:type="dxa"/>
+        <w:right w:w="108" w:type="dxa"/>
+      </w:tblCellMar>
+    </w:tblPr>
+    <w:tblStylePr w:type="firstRow">
+      <w:pPr>
+        <w:spacing w:before="0" w:after="0" w:line="240" w:lineRule="auto"/>
+      </w:pPr>
+      <w:rPr>
+        <w:b/>
+        <w:bCs/>
+      </w:rPr>
+      <w:tblPr/>
+      <w:tcPr>
+        <w:tcBorders>
+          <w:top w:val="single" w:sz="8" w:space="0" w:color="34ABA2" w:themeColor="accent6"/>
+          <w:left w:val="nil"/>
+          <w:bottom w:val="single" w:sz="8" w:space="0" w:color="34ABA2" w:themeColor="accent6"/>
+          <w:right w:val="nil"/>
+          <w:insideH w:val="nil"/>
+          <w:insideV w:val="nil"/>
+        </w:tcBorders>
+      </w:tcPr>
+    </w:tblStylePr>
+    <w:tblStylePr w:type="lastRow">
+      <w:pPr>
+        <w:spacing w:before="0" w:after="0" w:line="240" w:lineRule="auto"/>
+      </w:pPr>
+      <w:rPr>
+        <w:b/>
+        <w:bCs/>
+      </w:rPr>
+      <w:tblPr/>
+      <w:tcPr>
+        <w:tcBorders>
+          <w:top w:val="single" w:sz="8" w:space="0" w:color="34ABA2" w:themeColor="accent6"/>
+          <w:left w:val="nil"/>
+          <w:bottom w:val="single" w:sz="8" w:space="0" w:color="34ABA2" w:themeColor="accent6"/>
+          <w:right w:val="nil"/>
+          <w:insideH w:val="nil"/>
+          <w:insideV w:val="nil"/>
+        </w:tcBorders>
+      </w:tcPr>
+    </w:tblStylePr>
+    <w:tblStylePr w:type="firstCol">
+      <w:rPr>
+        <w:b/>
+        <w:bCs/>
+      </w:rPr>
+    </w:tblStylePr>
+    <w:tblStylePr w:type="lastCol">
+      <w:rPr>
+        <w:b/>
+        <w:bCs/>
+      </w:rPr>
+    </w:tblStylePr>
+    <w:tblStylePr w:type="band1Vert">
+      <w:tblPr/>
+      <w:tcPr>
+        <w:tcBorders>
+          <w:left w:val="nil"/>
+          <w:right w:val="nil"/>
+          <w:insideH w:val="nil"/>
+          <w:insideV w:val="nil"/>
+        </w:tcBorders>
+        <w:shd w:val="clear" w:color="auto" w:fill="C8EEEB" w:themeFill="accent6" w:themeFillTint="3F"/>
+      </w:tcPr>
+    </w:tblStylePr>
+    <w:tblStylePr w:type="band1Horz">
+      <w:tblPr/>
+      <w:tcPr>
+        <w:tcBorders>
+          <w:left w:val="nil"/>
+          <w:right w:val="nil"/>
+          <w:insideH w:val="nil"/>
+          <w:insideV w:val="nil"/>
+        </w:tcBorders>
+        <w:shd w:val="clear" w:color="auto" w:fill="C8EEEB" w:themeFill="accent6" w:themeFillTint="3F"/>
+      </w:tcPr>
+    </w:tblStylePr>
+  </w:style>
+  <w:style w:type="table" w:styleId="Sombreadoclaro-nfasis5">
+    <w:name w:val="Light Shading Accent 5"/>
+    <w:basedOn w:val="Tablanormal"/>
+    <w:uiPriority w:val="60"/>
+    <w:rsid w:val="0046032D"/>
+    <w:pPr>
+      <w:spacing w:after="0" w:line="240" w:lineRule="auto"/>
+    </w:pPr>
+    <w:rPr>
+      <w:color w:val="81B295" w:themeColor="accent5" w:themeShade="BF"/>
+    </w:rPr>
+    <w:tblPr>
+      <w:tblStyleRowBandSize w:val="1"/>
+      <w:tblStyleColBandSize w:val="1"/>
+      <w:tblInd w:w="0" w:type="dxa"/>
+      <w:tblBorders>
+        <w:top w:val="single" w:sz="8" w:space="0" w:color="C1D9CB" w:themeColor="accent5"/>
+        <w:bottom w:val="single" w:sz="8" w:space="0" w:color="C1D9CB" w:themeColor="accent5"/>
+      </w:tblBorders>
+      <w:tblCellMar>
+        <w:top w:w="0" w:type="dxa"/>
+        <w:left w:w="108" w:type="dxa"/>
+        <w:bottom w:w="0" w:type="dxa"/>
+        <w:right w:w="108" w:type="dxa"/>
+      </w:tblCellMar>
+    </w:tblPr>
+    <w:tblStylePr w:type="firstRow">
+      <w:pPr>
+        <w:spacing w:before="0" w:after="0" w:line="240" w:lineRule="auto"/>
+      </w:pPr>
+      <w:rPr>
+        <w:b/>
+        <w:bCs/>
+      </w:rPr>
+      <w:tblPr/>
+      <w:tcPr>
+        <w:tcBorders>
+          <w:top w:val="single" w:sz="8" w:space="0" w:color="C1D9CB" w:themeColor="accent5"/>
+          <w:left w:val="nil"/>
+          <w:bottom w:val="single" w:sz="8" w:space="0" w:color="C1D9CB" w:themeColor="accent5"/>
+          <w:right w:val="nil"/>
+          <w:insideH w:val="nil"/>
+          <w:insideV w:val="nil"/>
+        </w:tcBorders>
+      </w:tcPr>
+    </w:tblStylePr>
+    <w:tblStylePr w:type="lastRow">
+      <w:pPr>
+        <w:spacing w:before="0" w:after="0" w:line="240" w:lineRule="auto"/>
+      </w:pPr>
+      <w:rPr>
+        <w:b/>
+        <w:bCs/>
+      </w:rPr>
+      <w:tblPr/>
+      <w:tcPr>
+        <w:tcBorders>
+          <w:top w:val="single" w:sz="8" w:space="0" w:color="C1D9CB" w:themeColor="accent5"/>
+          <w:left w:val="nil"/>
+          <w:bottom w:val="single" w:sz="8" w:space="0" w:color="C1D9CB" w:themeColor="accent5"/>
+          <w:right w:val="nil"/>
+          <w:insideH w:val="nil"/>
+          <w:insideV w:val="nil"/>
+        </w:tcBorders>
+      </w:tcPr>
+    </w:tblStylePr>
+    <w:tblStylePr w:type="firstCol">
+      <w:rPr>
+        <w:b/>
+        <w:bCs/>
+      </w:rPr>
+    </w:tblStylePr>
+    <w:tblStylePr w:type="lastCol">
+      <w:rPr>
+        <w:b/>
+        <w:bCs/>
+      </w:rPr>
+    </w:tblStylePr>
+    <w:tblStylePr w:type="band1Vert">
+      <w:tblPr/>
+      <w:tcPr>
+        <w:tcBorders>
+          <w:left w:val="nil"/>
+          <w:right w:val="nil"/>
+          <w:insideH w:val="nil"/>
+          <w:insideV w:val="nil"/>
+        </w:tcBorders>
+        <w:shd w:val="clear" w:color="auto" w:fill="EFF5F1" w:themeFill="accent5" w:themeFillTint="3F"/>
+      </w:tcPr>
+    </w:tblStylePr>
+    <w:tblStylePr w:type="band1Horz">
+      <w:tblPr/>
+      <w:tcPr>
+        <w:tcBorders>
+          <w:left w:val="nil"/>
+          <w:right w:val="nil"/>
+          <w:insideH w:val="nil"/>
+          <w:insideV w:val="nil"/>
+        </w:tcBorders>
+        <w:shd w:val="clear" w:color="auto" w:fill="EFF5F1" w:themeFill="accent5" w:themeFillTint="3F"/>
+      </w:tcPr>
+    </w:tblStylePr>
+  </w:style>
+  <w:style w:type="table" w:styleId="Cuadrculaclara-nfasis2">
+    <w:name w:val="Light Grid Accent 2"/>
+    <w:basedOn w:val="Tablanormal"/>
+    <w:uiPriority w:val="62"/>
+    <w:rsid w:val="0046032D"/>
+    <w:pPr>
+      <w:spacing w:after="0" w:line="240" w:lineRule="auto"/>
+    </w:pPr>
+    <w:tblPr>
+      <w:tblStyleRowBandSize w:val="1"/>
+      <w:tblStyleColBandSize w:val="1"/>
+      <w:tblInd w:w="0" w:type="dxa"/>
+      <w:tblBorders>
+        <w:top w:val="single" w:sz="8" w:space="0" w:color="3592CF" w:themeColor="accent2"/>
+        <w:left w:val="single" w:sz="8" w:space="0" w:color="3592CF" w:themeColor="accent2"/>
+        <w:bottom w:val="single" w:sz="8" w:space="0" w:color="3592CF" w:themeColor="accent2"/>
+        <w:right w:val="single" w:sz="8" w:space="0" w:color="3592CF" w:themeColor="accent2"/>
+        <w:insideH w:val="single" w:sz="8" w:space="0" w:color="3592CF" w:themeColor="accent2"/>
+        <w:insideV w:val="single" w:sz="8" w:space="0" w:color="3592CF" w:themeColor="accent2"/>
+      </w:tblBorders>
+      <w:tblCellMar>
+        <w:top w:w="0" w:type="dxa"/>
+        <w:left w:w="108" w:type="dxa"/>
+        <w:bottom w:w="0" w:type="dxa"/>
+        <w:right w:w="108" w:type="dxa"/>
+      </w:tblCellMar>
+    </w:tblPr>
+    <w:tblStylePr w:type="firstRow">
+      <w:pPr>
+        <w:spacing w:before="0" w:after="0" w:line="240" w:lineRule="auto"/>
+      </w:pPr>
+      <w:rPr>
+        <w:rFonts w:asciiTheme="majorHAnsi" w:eastAsiaTheme="majorEastAsia" w:hAnsiTheme="majorHAnsi" w:cstheme="majorBidi"/>
+        <w:b/>
+        <w:bCs/>
+      </w:rPr>
+      <w:tblPr/>
+      <w:tcPr>
+        <w:tcBorders>
+          <w:top w:val="single" w:sz="8" w:space="0" w:color="3592CF" w:themeColor="accent2"/>
+          <w:left w:val="single" w:sz="8" w:space="0" w:color="3592CF" w:themeColor="accent2"/>
+          <w:bottom w:val="single" w:sz="18" w:space="0" w:color="3592CF" w:themeColor="accent2"/>
+          <w:right w:val="single" w:sz="8" w:space="0" w:color="3592CF" w:themeColor="accent2"/>
+          <w:insideH w:val="nil"/>
+          <w:insideV w:val="single" w:sz="8" w:space="0" w:color="3592CF" w:themeColor="accent2"/>
+        </w:tcBorders>
+      </w:tcPr>
+    </w:tblStylePr>
+    <w:tblStylePr w:type="lastRow">
+      <w:pPr>
+        <w:spacing w:before="0" w:after="0" w:line="240" w:lineRule="auto"/>
+      </w:pPr>
+      <w:rPr>
+        <w:rFonts w:asciiTheme="majorHAnsi" w:eastAsiaTheme="majorEastAsia" w:hAnsiTheme="majorHAnsi" w:cstheme="majorBidi"/>
+        <w:b/>
+        <w:bCs/>
+      </w:rPr>
+      <w:tblPr/>
+      <w:tcPr>
+        <w:tcBorders>
+          <w:top w:val="double" w:sz="6" w:space="0" w:color="3592CF" w:themeColor="accent2"/>
+          <w:left w:val="single" w:sz="8" w:space="0" w:color="3592CF" w:themeColor="accent2"/>
+          <w:bottom w:val="single" w:sz="8" w:space="0" w:color="3592CF" w:themeColor="accent2"/>
+          <w:right w:val="single" w:sz="8" w:space="0" w:color="3592CF" w:themeColor="accent2"/>
+          <w:insideH w:val="nil"/>
+          <w:insideV w:val="single" w:sz="8" w:space="0" w:color="3592CF" w:themeColor="accent2"/>
+        </w:tcBorders>
+      </w:tcPr>
+    </w:tblStylePr>
+    <w:tblStylePr w:type="firstCol">
+      <w:rPr>
+        <w:rFonts w:asciiTheme="majorHAnsi" w:eastAsiaTheme="majorEastAsia" w:hAnsiTheme="majorHAnsi" w:cstheme="majorBidi"/>
+        <w:b/>
+        <w:bCs/>
+      </w:rPr>
+    </w:tblStylePr>
+    <w:tblStylePr w:type="lastCol">
+      <w:rPr>
+        <w:rFonts w:asciiTheme="majorHAnsi" w:eastAsiaTheme="majorEastAsia" w:hAnsiTheme="majorHAnsi" w:cstheme="majorBidi"/>
+        <w:b/>
+        <w:bCs/>
+      </w:rPr>
+      <w:tblPr/>
+      <w:tcPr>
+        <w:tcBorders>
+          <w:top w:val="single" w:sz="8" w:space="0" w:color="3592CF" w:themeColor="accent2"/>
+          <w:left w:val="single" w:sz="8" w:space="0" w:color="3592CF" w:themeColor="accent2"/>
+          <w:bottom w:val="single" w:sz="8" w:space="0" w:color="3592CF" w:themeColor="accent2"/>
+          <w:right w:val="single" w:sz="8" w:space="0" w:color="3592CF" w:themeColor="accent2"/>
+        </w:tcBorders>
+      </w:tcPr>
+    </w:tblStylePr>
+    <w:tblStylePr w:type="band1Vert">
+      <w:tblPr/>
+      <w:tcPr>
+        <w:tcBorders>
+          <w:top w:val="single" w:sz="8" w:space="0" w:color="3592CF" w:themeColor="accent2"/>
+          <w:left w:val="single" w:sz="8" w:space="0" w:color="3592CF" w:themeColor="accent2"/>
+          <w:bottom w:val="single" w:sz="8" w:space="0" w:color="3592CF" w:themeColor="accent2"/>
+          <w:right w:val="single" w:sz="8" w:space="0" w:color="3592CF" w:themeColor="accent2"/>
+        </w:tcBorders>
+        <w:shd w:val="clear" w:color="auto" w:fill="CCE3F3" w:themeFill="accent2" w:themeFillTint="3F"/>
+      </w:tcPr>
+    </w:tblStylePr>
+    <w:tblStylePr w:type="band1Horz">
+      <w:tblPr/>
+      <w:tcPr>
+        <w:tcBorders>
+          <w:top w:val="single" w:sz="8" w:space="0" w:color="3592CF" w:themeColor="accent2"/>
+          <w:left w:val="single" w:sz="8" w:space="0" w:color="3592CF" w:themeColor="accent2"/>
+          <w:bottom w:val="single" w:sz="8" w:space="0" w:color="3592CF" w:themeColor="accent2"/>
+          <w:right w:val="single" w:sz="8" w:space="0" w:color="3592CF" w:themeColor="accent2"/>
+          <w:insideV w:val="single" w:sz="8" w:space="0" w:color="3592CF" w:themeColor="accent2"/>
+        </w:tcBorders>
+        <w:shd w:val="clear" w:color="auto" w:fill="CCE3F3" w:themeFill="accent2" w:themeFillTint="3F"/>
+      </w:tcPr>
+    </w:tblStylePr>
+    <w:tblStylePr w:type="band2Horz">
+      <w:tblPr/>
+      <w:tcPr>
+        <w:tcBorders>
+          <w:top w:val="single" w:sz="8" w:space="0" w:color="3592CF" w:themeColor="accent2"/>
+          <w:left w:val="single" w:sz="8" w:space="0" w:color="3592CF" w:themeColor="accent2"/>
+          <w:bottom w:val="single" w:sz="8" w:space="0" w:color="3592CF" w:themeColor="accent2"/>
+          <w:right w:val="single" w:sz="8" w:space="0" w:color="3592CF" w:themeColor="accent2"/>
+          <w:insideV w:val="single" w:sz="8" w:space="0" w:color="3592CF" w:themeColor="accent2"/>
+        </w:tcBorders>
+      </w:tcPr>
+    </w:tblStylePr>
+  </w:style>
+  <w:style w:type="table" w:styleId="Listaclara-nfasis6">
+    <w:name w:val="Light List Accent 6"/>
+    <w:basedOn w:val="Tablanormal"/>
+    <w:uiPriority w:val="61"/>
+    <w:rsid w:val="0046032D"/>
+    <w:pPr>
+      <w:spacing w:after="0" w:line="240" w:lineRule="auto"/>
+    </w:pPr>
+    <w:tblPr>
+      <w:tblStyleRowBandSize w:val="1"/>
+      <w:tblStyleColBandSize w:val="1"/>
+      <w:tblInd w:w="0" w:type="dxa"/>
+      <w:tblBorders>
+        <w:top w:val="single" w:sz="8" w:space="0" w:color="34ABA2" w:themeColor="accent6"/>
+        <w:left w:val="single" w:sz="8" w:space="0" w:color="34ABA2" w:themeColor="accent6"/>
+        <w:bottom w:val="single" w:sz="8" w:space="0" w:color="34ABA2" w:themeColor="accent6"/>
+        <w:right w:val="single" w:sz="8" w:space="0" w:color="34ABA2" w:themeColor="accent6"/>
+      </w:tblBorders>
+      <w:tblCellMar>
+        <w:top w:w="0" w:type="dxa"/>
+        <w:left w:w="108" w:type="dxa"/>
+        <w:bottom w:w="0" w:type="dxa"/>
+        <w:right w:w="108" w:type="dxa"/>
+      </w:tblCellMar>
+    </w:tblPr>
+    <w:tblStylePr w:type="firstRow">
+      <w:pPr>
+        <w:spacing w:before="0" w:after="0" w:line="240" w:lineRule="auto"/>
+      </w:pPr>
+      <w:rPr>
+        <w:b/>
+        <w:bCs/>
+        <w:color w:val="FFFFFF" w:themeColor="background1"/>
+      </w:rPr>
+      <w:tblPr/>
+      <w:tcPr>
+        <w:shd w:val="clear" w:color="auto" w:fill="34ABA2" w:themeFill="accent6"/>
+      </w:tcPr>
+    </w:tblStylePr>
+    <w:tblStylePr w:type="lastRow">
+      <w:pPr>
+        <w:spacing w:before="0" w:after="0" w:line="240" w:lineRule="auto"/>
+      </w:pPr>
+      <w:rPr>
+        <w:b/>
+        <w:bCs/>
+      </w:rPr>
+      <w:tblPr/>
+      <w:tcPr>
+        <w:tcBorders>
+          <w:top w:val="double" w:sz="6" w:space="0" w:color="34ABA2" w:themeColor="accent6"/>
+          <w:left w:val="single" w:sz="8" w:space="0" w:color="34ABA2" w:themeColor="accent6"/>
+          <w:bottom w:val="single" w:sz="8" w:space="0" w:color="34ABA2" w:themeColor="accent6"/>
+          <w:right w:val="single" w:sz="8" w:space="0" w:color="34ABA2" w:themeColor="accent6"/>
+        </w:tcBorders>
+      </w:tcPr>
+    </w:tblStylePr>
+    <w:tblStylePr w:type="firstCol">
+      <w:rPr>
+        <w:b/>
+        <w:bCs/>
+      </w:rPr>
+    </w:tblStylePr>
+    <w:tblStylePr w:type="lastCol">
+      <w:rPr>
+        <w:b/>
+        <w:bCs/>
+      </w:rPr>
+    </w:tblStylePr>
+    <w:tblStylePr w:type="band1Vert">
+      <w:tblPr/>
+      <w:tcPr>
+        <w:tcBorders>
+          <w:top w:val="single" w:sz="8" w:space="0" w:color="34ABA2" w:themeColor="accent6"/>
+          <w:left w:val="single" w:sz="8" w:space="0" w:color="34ABA2" w:themeColor="accent6"/>
+          <w:bottom w:val="single" w:sz="8" w:space="0" w:color="34ABA2" w:themeColor="accent6"/>
+          <w:right w:val="single" w:sz="8" w:space="0" w:color="34ABA2" w:themeColor="accent6"/>
+        </w:tcBorders>
+      </w:tcPr>
+    </w:tblStylePr>
+    <w:tblStylePr w:type="band1Horz">
+      <w:tblPr/>
+      <w:tcPr>
+        <w:tcBorders>
+          <w:top w:val="single" w:sz="8" w:space="0" w:color="34ABA2" w:themeColor="accent6"/>
+          <w:left w:val="single" w:sz="8" w:space="0" w:color="34ABA2" w:themeColor="accent6"/>
+          <w:bottom w:val="single" w:sz="8" w:space="0" w:color="34ABA2" w:themeColor="accent6"/>
+          <w:right w:val="single" w:sz="8" w:space="0" w:color="34ABA2" w:themeColor="accent6"/>
+        </w:tcBorders>
+      </w:tcPr>
+    </w:tblStylePr>
+  </w:style>
+  <w:style w:type="table" w:styleId="Listaclara-nfasis5">
+    <w:name w:val="Light List Accent 5"/>
+    <w:basedOn w:val="Tablanormal"/>
+    <w:uiPriority w:val="61"/>
+    <w:rsid w:val="0046032D"/>
+    <w:pPr>
+      <w:spacing w:after="0" w:line="240" w:lineRule="auto"/>
+    </w:pPr>
+    <w:tblPr>
+      <w:tblStyleRowBandSize w:val="1"/>
+      <w:tblStyleColBandSize w:val="1"/>
+      <w:tblInd w:w="0" w:type="dxa"/>
+      <w:tblBorders>
+        <w:top w:val="single" w:sz="8" w:space="0" w:color="C1D9CB" w:themeColor="accent5"/>
+        <w:left w:val="single" w:sz="8" w:space="0" w:color="C1D9CB" w:themeColor="accent5"/>
+        <w:bottom w:val="single" w:sz="8" w:space="0" w:color="C1D9CB" w:themeColor="accent5"/>
+        <w:right w:val="single" w:sz="8" w:space="0" w:color="C1D9CB" w:themeColor="accent5"/>
+      </w:tblBorders>
+      <w:tblCellMar>
+        <w:top w:w="0" w:type="dxa"/>
+        <w:left w:w="108" w:type="dxa"/>
+        <w:bottom w:w="0" w:type="dxa"/>
+        <w:right w:w="108" w:type="dxa"/>
+      </w:tblCellMar>
+    </w:tblPr>
+    <w:tblStylePr w:type="firstRow">
+      <w:pPr>
+        <w:spacing w:before="0" w:after="0" w:line="240" w:lineRule="auto"/>
+      </w:pPr>
+      <w:rPr>
+        <w:b/>
+        <w:bCs/>
+        <w:color w:val="FFFFFF" w:themeColor="background1"/>
+      </w:rPr>
+      <w:tblPr/>
+      <w:tcPr>
+        <w:shd w:val="clear" w:color="auto" w:fill="C1D9CB" w:themeFill="accent5"/>
+      </w:tcPr>
+    </w:tblStylePr>
+    <w:tblStylePr w:type="lastRow">
+      <w:pPr>
+        <w:spacing w:before="0" w:after="0" w:line="240" w:lineRule="auto"/>
+      </w:pPr>
+      <w:rPr>
+        <w:b/>
+        <w:bCs/>
+      </w:rPr>
+      <w:tblPr/>
+      <w:tcPr>
+        <w:tcBorders>
+          <w:top w:val="double" w:sz="6" w:space="0" w:color="C1D9CB" w:themeColor="accent5"/>
+          <w:left w:val="single" w:sz="8" w:space="0" w:color="C1D9CB" w:themeColor="accent5"/>
+          <w:bottom w:val="single" w:sz="8" w:space="0" w:color="C1D9CB" w:themeColor="accent5"/>
+          <w:right w:val="single" w:sz="8" w:space="0" w:color="C1D9CB" w:themeColor="accent5"/>
+        </w:tcBorders>
+      </w:tcPr>
+    </w:tblStylePr>
+    <w:tblStylePr w:type="firstCol">
+      <w:rPr>
+        <w:b/>
+        <w:bCs/>
+      </w:rPr>
+    </w:tblStylePr>
+    <w:tblStylePr w:type="lastCol">
+      <w:rPr>
+        <w:b/>
+        <w:bCs/>
+      </w:rPr>
+    </w:tblStylePr>
+    <w:tblStylePr w:type="band1Vert">
+      <w:tblPr/>
+      <w:tcPr>
+        <w:tcBorders>
+          <w:top w:val="single" w:sz="8" w:space="0" w:color="C1D9CB" w:themeColor="accent5"/>
+          <w:left w:val="single" w:sz="8" w:space="0" w:color="C1D9CB" w:themeColor="accent5"/>
+          <w:bottom w:val="single" w:sz="8" w:space="0" w:color="C1D9CB" w:themeColor="accent5"/>
+          <w:right w:val="single" w:sz="8" w:space="0" w:color="C1D9CB" w:themeColor="accent5"/>
+        </w:tcBorders>
+      </w:tcPr>
+    </w:tblStylePr>
+    <w:tblStylePr w:type="band1Horz">
+      <w:tblPr/>
+      <w:tcPr>
+        <w:tcBorders>
+          <w:top w:val="single" w:sz="8" w:space="0" w:color="C1D9CB" w:themeColor="accent5"/>
+          <w:left w:val="single" w:sz="8" w:space="0" w:color="C1D9CB" w:themeColor="accent5"/>
+          <w:bottom w:val="single" w:sz="8" w:space="0" w:color="C1D9CB" w:themeColor="accent5"/>
+          <w:right w:val="single" w:sz="8" w:space="0" w:color="C1D9CB" w:themeColor="accent5"/>
+        </w:tcBorders>
+      </w:tcPr>
+    </w:tblStylePr>
+  </w:style>
+  <w:style w:type="table" w:styleId="Listaclara-nfasis4">
+    <w:name w:val="Light List Accent 4"/>
+    <w:basedOn w:val="Tablanormal"/>
+    <w:uiPriority w:val="61"/>
+    <w:rsid w:val="0046032D"/>
+    <w:pPr>
+      <w:spacing w:after="0" w:line="240" w:lineRule="auto"/>
+    </w:pPr>
+    <w:tblPr>
+      <w:tblStyleRowBandSize w:val="1"/>
+      <w:tblStyleColBandSize w:val="1"/>
+      <w:tblInd w:w="0" w:type="dxa"/>
+      <w:tblBorders>
+        <w:top w:val="single" w:sz="8" w:space="0" w:color="66B2CA" w:themeColor="accent4"/>
+        <w:left w:val="single" w:sz="8" w:space="0" w:color="66B2CA" w:themeColor="accent4"/>
+        <w:bottom w:val="single" w:sz="8" w:space="0" w:color="66B2CA" w:themeColor="accent4"/>
+        <w:right w:val="single" w:sz="8" w:space="0" w:color="66B2CA" w:themeColor="accent4"/>
+      </w:tblBorders>
+      <w:tblCellMar>
+        <w:top w:w="0" w:type="dxa"/>
+        <w:left w:w="108" w:type="dxa"/>
+        <w:bottom w:w="0" w:type="dxa"/>
+        <w:right w:w="108" w:type="dxa"/>
+      </w:tblCellMar>
+    </w:tblPr>
+    <w:tblStylePr w:type="firstRow">
+      <w:pPr>
+        <w:spacing w:before="0" w:after="0" w:line="240" w:lineRule="auto"/>
+      </w:pPr>
+      <w:rPr>
+        <w:b/>
+        <w:bCs/>
+        <w:color w:val="FFFFFF" w:themeColor="background1"/>
+      </w:rPr>
+      <w:tblPr/>
+      <w:tcPr>
+        <w:shd w:val="clear" w:color="auto" w:fill="66B2CA" w:themeFill="accent4"/>
+      </w:tcPr>
+    </w:tblStylePr>
+    <w:tblStylePr w:type="lastRow">
+      <w:pPr>
+        <w:spacing w:before="0" w:after="0" w:line="240" w:lineRule="auto"/>
+      </w:pPr>
+      <w:rPr>
+        <w:b/>
+        <w:bCs/>
+      </w:rPr>
+      <w:tblPr/>
+      <w:tcPr>
+        <w:tcBorders>
+          <w:top w:val="double" w:sz="6" w:space="0" w:color="66B2CA" w:themeColor="accent4"/>
+          <w:left w:val="single" w:sz="8" w:space="0" w:color="66B2CA" w:themeColor="accent4"/>
+          <w:bottom w:val="single" w:sz="8" w:space="0" w:color="66B2CA" w:themeColor="accent4"/>
+          <w:right w:val="single" w:sz="8" w:space="0" w:color="66B2CA" w:themeColor="accent4"/>
+        </w:tcBorders>
+      </w:tcPr>
+    </w:tblStylePr>
+    <w:tblStylePr w:type="firstCol">
+      <w:rPr>
+        <w:b/>
+        <w:bCs/>
+      </w:rPr>
+    </w:tblStylePr>
+    <w:tblStylePr w:type="lastCol">
+      <w:rPr>
+        <w:b/>
+        <w:bCs/>
+      </w:rPr>
+    </w:tblStylePr>
+    <w:tblStylePr w:type="band1Vert">
+      <w:tblPr/>
+      <w:tcPr>
+        <w:tcBorders>
+          <w:top w:val="single" w:sz="8" w:space="0" w:color="66B2CA" w:themeColor="accent4"/>
+          <w:left w:val="single" w:sz="8" w:space="0" w:color="66B2CA" w:themeColor="accent4"/>
+          <w:bottom w:val="single" w:sz="8" w:space="0" w:color="66B2CA" w:themeColor="accent4"/>
+          <w:right w:val="single" w:sz="8" w:space="0" w:color="66B2CA" w:themeColor="accent4"/>
+        </w:tcBorders>
+      </w:tcPr>
+    </w:tblStylePr>
+    <w:tblStylePr w:type="band1Horz">
+      <w:tblPr/>
+      <w:tcPr>
+        <w:tcBorders>
+          <w:top w:val="single" w:sz="8" w:space="0" w:color="66B2CA" w:themeColor="accent4"/>
+          <w:left w:val="single" w:sz="8" w:space="0" w:color="66B2CA" w:themeColor="accent4"/>
+          <w:bottom w:val="single" w:sz="8" w:space="0" w:color="66B2CA" w:themeColor="accent4"/>
+          <w:right w:val="single" w:sz="8" w:space="0" w:color="66B2CA" w:themeColor="accent4"/>
+        </w:tcBorders>
+      </w:tcPr>
+    </w:tblStylePr>
+  </w:style>
+  <w:style w:type="table" w:styleId="Cuadrculaclara-nfasis6">
+    <w:name w:val="Light Grid Accent 6"/>
+    <w:basedOn w:val="Tablanormal"/>
+    <w:uiPriority w:val="62"/>
+    <w:rsid w:val="0046032D"/>
+    <w:pPr>
+      <w:spacing w:after="0" w:line="240" w:lineRule="auto"/>
+    </w:pPr>
+    <w:tblPr>
+      <w:tblStyleRowBandSize w:val="1"/>
+      <w:tblStyleColBandSize w:val="1"/>
+      <w:tblInd w:w="0" w:type="dxa"/>
+      <w:tblBorders>
+        <w:top w:val="single" w:sz="8" w:space="0" w:color="34ABA2" w:themeColor="accent6"/>
+        <w:left w:val="single" w:sz="8" w:space="0" w:color="34ABA2" w:themeColor="accent6"/>
+        <w:bottom w:val="single" w:sz="8" w:space="0" w:color="34ABA2" w:themeColor="accent6"/>
+        <w:right w:val="single" w:sz="8" w:space="0" w:color="34ABA2" w:themeColor="accent6"/>
+        <w:insideH w:val="single" w:sz="8" w:space="0" w:color="34ABA2" w:themeColor="accent6"/>
+        <w:insideV w:val="single" w:sz="8" w:space="0" w:color="34ABA2" w:themeColor="accent6"/>
+      </w:tblBorders>
+      <w:tblCellMar>
+        <w:top w:w="0" w:type="dxa"/>
+        <w:left w:w="108" w:type="dxa"/>
+        <w:bottom w:w="0" w:type="dxa"/>
+        <w:right w:w="108" w:type="dxa"/>
+      </w:tblCellMar>
+    </w:tblPr>
+    <w:tblStylePr w:type="firstRow">
+      <w:pPr>
+        <w:spacing w:before="0" w:after="0" w:line="240" w:lineRule="auto"/>
+      </w:pPr>
+      <w:rPr>
+        <w:rFonts w:asciiTheme="majorHAnsi" w:eastAsiaTheme="majorEastAsia" w:hAnsiTheme="majorHAnsi" w:cstheme="majorBidi"/>
+        <w:b/>
+        <w:bCs/>
+      </w:rPr>
+      <w:tblPr/>
+      <w:tcPr>
+        <w:tcBorders>
+          <w:top w:val="single" w:sz="8" w:space="0" w:color="34ABA2" w:themeColor="accent6"/>
+          <w:left w:val="single" w:sz="8" w:space="0" w:color="34ABA2" w:themeColor="accent6"/>
+          <w:bottom w:val="single" w:sz="18" w:space="0" w:color="34ABA2" w:themeColor="accent6"/>
+          <w:right w:val="single" w:sz="8" w:space="0" w:color="34ABA2" w:themeColor="accent6"/>
+          <w:insideH w:val="nil"/>
+          <w:insideV w:val="single" w:sz="8" w:space="0" w:color="34ABA2" w:themeColor="accent6"/>
+        </w:tcBorders>
+      </w:tcPr>
+    </w:tblStylePr>
+    <w:tblStylePr w:type="lastRow">
+      <w:pPr>
+        <w:spacing w:before="0" w:after="0" w:line="240" w:lineRule="auto"/>
+      </w:pPr>
+      <w:rPr>
+        <w:rFonts w:asciiTheme="majorHAnsi" w:eastAsiaTheme="majorEastAsia" w:hAnsiTheme="majorHAnsi" w:cstheme="majorBidi"/>
+        <w:b/>
+        <w:bCs/>
+      </w:rPr>
+      <w:tblPr/>
+      <w:tcPr>
+        <w:tcBorders>
+          <w:top w:val="double" w:sz="6" w:space="0" w:color="34ABA2" w:themeColor="accent6"/>
+          <w:left w:val="single" w:sz="8" w:space="0" w:color="34ABA2" w:themeColor="accent6"/>
+          <w:bottom w:val="single" w:sz="8" w:space="0" w:color="34ABA2" w:themeColor="accent6"/>
+          <w:right w:val="single" w:sz="8" w:space="0" w:color="34ABA2" w:themeColor="accent6"/>
+          <w:insideH w:val="nil"/>
+          <w:insideV w:val="single" w:sz="8" w:space="0" w:color="34ABA2" w:themeColor="accent6"/>
+        </w:tcBorders>
+      </w:tcPr>
+    </w:tblStylePr>
+    <w:tblStylePr w:type="firstCol">
+      <w:rPr>
+        <w:rFonts w:asciiTheme="majorHAnsi" w:eastAsiaTheme="majorEastAsia" w:hAnsiTheme="majorHAnsi" w:cstheme="majorBidi"/>
+        <w:b/>
+        <w:bCs/>
+      </w:rPr>
+    </w:tblStylePr>
+    <w:tblStylePr w:type="lastCol">
+      <w:rPr>
+        <w:rFonts w:asciiTheme="majorHAnsi" w:eastAsiaTheme="majorEastAsia" w:hAnsiTheme="majorHAnsi" w:cstheme="majorBidi"/>
+        <w:b/>
+        <w:bCs/>
+      </w:rPr>
+      <w:tblPr/>
+      <w:tcPr>
+        <w:tcBorders>
+          <w:top w:val="single" w:sz="8" w:space="0" w:color="34ABA2" w:themeColor="accent6"/>
+          <w:left w:val="single" w:sz="8" w:space="0" w:color="34ABA2" w:themeColor="accent6"/>
+          <w:bottom w:val="single" w:sz="8" w:space="0" w:color="34ABA2" w:themeColor="accent6"/>
+          <w:right w:val="single" w:sz="8" w:space="0" w:color="34ABA2" w:themeColor="accent6"/>
+        </w:tcBorders>
+      </w:tcPr>
+    </w:tblStylePr>
+    <w:tblStylePr w:type="band1Vert">
+      <w:tblPr/>
+      <w:tcPr>
+        <w:tcBorders>
+          <w:top w:val="single" w:sz="8" w:space="0" w:color="34ABA2" w:themeColor="accent6"/>
+          <w:left w:val="single" w:sz="8" w:space="0" w:color="34ABA2" w:themeColor="accent6"/>
+          <w:bottom w:val="single" w:sz="8" w:space="0" w:color="34ABA2" w:themeColor="accent6"/>
+          <w:right w:val="single" w:sz="8" w:space="0" w:color="34ABA2" w:themeColor="accent6"/>
+        </w:tcBorders>
+        <w:shd w:val="clear" w:color="auto" w:fill="C8EEEB" w:themeFill="accent6" w:themeFillTint="3F"/>
+      </w:tcPr>
+    </w:tblStylePr>
+    <w:tblStylePr w:type="band1Horz">
+      <w:tblPr/>
+      <w:tcPr>
+        <w:tcBorders>
+          <w:top w:val="single" w:sz="8" w:space="0" w:color="34ABA2" w:themeColor="accent6"/>
+          <w:left w:val="single" w:sz="8" w:space="0" w:color="34ABA2" w:themeColor="accent6"/>
+          <w:bottom w:val="single" w:sz="8" w:space="0" w:color="34ABA2" w:themeColor="accent6"/>
+          <w:right w:val="single" w:sz="8" w:space="0" w:color="34ABA2" w:themeColor="accent6"/>
+          <w:insideV w:val="single" w:sz="8" w:space="0" w:color="34ABA2" w:themeColor="accent6"/>
+        </w:tcBorders>
+        <w:shd w:val="clear" w:color="auto" w:fill="C8EEEB" w:themeFill="accent6" w:themeFillTint="3F"/>
+      </w:tcPr>
+    </w:tblStylePr>
+    <w:tblStylePr w:type="band2Horz">
+      <w:tblPr/>
+      <w:tcPr>
+        <w:tcBorders>
+          <w:top w:val="single" w:sz="8" w:space="0" w:color="34ABA2" w:themeColor="accent6"/>
+          <w:left w:val="single" w:sz="8" w:space="0" w:color="34ABA2" w:themeColor="accent6"/>
+          <w:bottom w:val="single" w:sz="8" w:space="0" w:color="34ABA2" w:themeColor="accent6"/>
+          <w:right w:val="single" w:sz="8" w:space="0" w:color="34ABA2" w:themeColor="accent6"/>
+          <w:insideV w:val="single" w:sz="8" w:space="0" w:color="34ABA2" w:themeColor="accent6"/>
+        </w:tcBorders>
+      </w:tcPr>
+    </w:tblStylePr>
+  </w:style>
+  <w:style w:type="table" w:styleId="Cuadrculaclara-nfasis5">
+    <w:name w:val="Light Grid Accent 5"/>
+    <w:basedOn w:val="Tablanormal"/>
+    <w:uiPriority w:val="62"/>
+    <w:rsid w:val="0046032D"/>
+    <w:pPr>
+      <w:spacing w:after="0" w:line="240" w:lineRule="auto"/>
+    </w:pPr>
+    <w:tblPr>
+      <w:tblStyleRowBandSize w:val="1"/>
+      <w:tblStyleColBandSize w:val="1"/>
+      <w:tblInd w:w="0" w:type="dxa"/>
+      <w:tblBorders>
+        <w:top w:val="single" w:sz="8" w:space="0" w:color="C1D9CB" w:themeColor="accent5"/>
+        <w:left w:val="single" w:sz="8" w:space="0" w:color="C1D9CB" w:themeColor="accent5"/>
+        <w:bottom w:val="single" w:sz="8" w:space="0" w:color="C1D9CB" w:themeColor="accent5"/>
+        <w:right w:val="single" w:sz="8" w:space="0" w:color="C1D9CB" w:themeColor="accent5"/>
+        <w:insideH w:val="single" w:sz="8" w:space="0" w:color="C1D9CB" w:themeColor="accent5"/>
+        <w:insideV w:val="single" w:sz="8" w:space="0" w:color="C1D9CB" w:themeColor="accent5"/>
+      </w:tblBorders>
+      <w:tblCellMar>
+        <w:top w:w="0" w:type="dxa"/>
+        <w:left w:w="108" w:type="dxa"/>
+        <w:bottom w:w="0" w:type="dxa"/>
+        <w:right w:w="108" w:type="dxa"/>
+      </w:tblCellMar>
+    </w:tblPr>
+    <w:tblStylePr w:type="firstRow">
+      <w:pPr>
+        <w:spacing w:before="0" w:after="0" w:line="240" w:lineRule="auto"/>
+      </w:pPr>
+      <w:rPr>
+        <w:rFonts w:asciiTheme="majorHAnsi" w:eastAsiaTheme="majorEastAsia" w:hAnsiTheme="majorHAnsi" w:cstheme="majorBidi"/>
+        <w:b/>
+        <w:bCs/>
+      </w:rPr>
+      <w:tblPr/>
+      <w:tcPr>
+        <w:tcBorders>
+          <w:top w:val="single" w:sz="8" w:space="0" w:color="C1D9CB" w:themeColor="accent5"/>
+          <w:left w:val="single" w:sz="8" w:space="0" w:color="C1D9CB" w:themeColor="accent5"/>
+          <w:bottom w:val="single" w:sz="18" w:space="0" w:color="C1D9CB" w:themeColor="accent5"/>
+          <w:right w:val="single" w:sz="8" w:space="0" w:color="C1D9CB" w:themeColor="accent5"/>
+          <w:insideH w:val="nil"/>
+          <w:insideV w:val="single" w:sz="8" w:space="0" w:color="C1D9CB" w:themeColor="accent5"/>
+        </w:tcBorders>
+      </w:tcPr>
+    </w:tblStylePr>
+    <w:tblStylePr w:type="lastRow">
+      <w:pPr>
+        <w:spacing w:before="0" w:after="0" w:line="240" w:lineRule="auto"/>
+      </w:pPr>
+      <w:rPr>
+        <w:rFonts w:asciiTheme="majorHAnsi" w:eastAsiaTheme="majorEastAsia" w:hAnsiTheme="majorHAnsi" w:cstheme="majorBidi"/>
+        <w:b/>
+        <w:bCs/>
+      </w:rPr>
+      <w:tblPr/>
+      <w:tcPr>
+        <w:tcBorders>
+          <w:top w:val="double" w:sz="6" w:space="0" w:color="C1D9CB" w:themeColor="accent5"/>
+          <w:left w:val="single" w:sz="8" w:space="0" w:color="C1D9CB" w:themeColor="accent5"/>
+          <w:bottom w:val="single" w:sz="8" w:space="0" w:color="C1D9CB" w:themeColor="accent5"/>
+          <w:right w:val="single" w:sz="8" w:space="0" w:color="C1D9CB" w:themeColor="accent5"/>
+          <w:insideH w:val="nil"/>
+          <w:insideV w:val="single" w:sz="8" w:space="0" w:color="C1D9CB" w:themeColor="accent5"/>
+        </w:tcBorders>
+      </w:tcPr>
+    </w:tblStylePr>
+    <w:tblStylePr w:type="firstCol">
+      <w:rPr>
+        <w:rFonts w:asciiTheme="majorHAnsi" w:eastAsiaTheme="majorEastAsia" w:hAnsiTheme="majorHAnsi" w:cstheme="majorBidi"/>
+        <w:b/>
+        <w:bCs/>
+      </w:rPr>
+    </w:tblStylePr>
+    <w:tblStylePr w:type="lastCol">
+      <w:rPr>
+        <w:rFonts w:asciiTheme="majorHAnsi" w:eastAsiaTheme="majorEastAsia" w:hAnsiTheme="majorHAnsi" w:cstheme="majorBidi"/>
+        <w:b/>
+        <w:bCs/>
+      </w:rPr>
+      <w:tblPr/>
+      <w:tcPr>
+        <w:tcBorders>
+          <w:top w:val="single" w:sz="8" w:space="0" w:color="C1D9CB" w:themeColor="accent5"/>
+          <w:left w:val="single" w:sz="8" w:space="0" w:color="C1D9CB" w:themeColor="accent5"/>
+          <w:bottom w:val="single" w:sz="8" w:space="0" w:color="C1D9CB" w:themeColor="accent5"/>
+          <w:right w:val="single" w:sz="8" w:space="0" w:color="C1D9CB" w:themeColor="accent5"/>
+        </w:tcBorders>
+      </w:tcPr>
+    </w:tblStylePr>
+    <w:tblStylePr w:type="band1Vert">
+      <w:tblPr/>
+      <w:tcPr>
+        <w:tcBorders>
+          <w:top w:val="single" w:sz="8" w:space="0" w:color="C1D9CB" w:themeColor="accent5"/>
+          <w:left w:val="single" w:sz="8" w:space="0" w:color="C1D9CB" w:themeColor="accent5"/>
+          <w:bottom w:val="single" w:sz="8" w:space="0" w:color="C1D9CB" w:themeColor="accent5"/>
+          <w:right w:val="single" w:sz="8" w:space="0" w:color="C1D9CB" w:themeColor="accent5"/>
+        </w:tcBorders>
+        <w:shd w:val="clear" w:color="auto" w:fill="EFF5F1" w:themeFill="accent5" w:themeFillTint="3F"/>
+      </w:tcPr>
+    </w:tblStylePr>
+    <w:tblStylePr w:type="band1Horz">
+      <w:tblPr/>
+      <w:tcPr>
+        <w:tcBorders>
+          <w:top w:val="single" w:sz="8" w:space="0" w:color="C1D9CB" w:themeColor="accent5"/>
+          <w:left w:val="single" w:sz="8" w:space="0" w:color="C1D9CB" w:themeColor="accent5"/>
+          <w:bottom w:val="single" w:sz="8" w:space="0" w:color="C1D9CB" w:themeColor="accent5"/>
+          <w:right w:val="single" w:sz="8" w:space="0" w:color="C1D9CB" w:themeColor="accent5"/>
+          <w:insideV w:val="single" w:sz="8" w:space="0" w:color="C1D9CB" w:themeColor="accent5"/>
+        </w:tcBorders>
+        <w:shd w:val="clear" w:color="auto" w:fill="EFF5F1" w:themeFill="accent5" w:themeFillTint="3F"/>
+      </w:tcPr>
+    </w:tblStylePr>
+    <w:tblStylePr w:type="band2Horz">
+      <w:tblPr/>
+      <w:tcPr>
+        <w:tcBorders>
+          <w:top w:val="single" w:sz="8" w:space="0" w:color="C1D9CB" w:themeColor="accent5"/>
+          <w:left w:val="single" w:sz="8" w:space="0" w:color="C1D9CB" w:themeColor="accent5"/>
+          <w:bottom w:val="single" w:sz="8" w:space="0" w:color="C1D9CB" w:themeColor="accent5"/>
+          <w:right w:val="single" w:sz="8" w:space="0" w:color="C1D9CB" w:themeColor="accent5"/>
+          <w:insideV w:val="single" w:sz="8" w:space="0" w:color="C1D9CB" w:themeColor="accent5"/>
+        </w:tcBorders>
+      </w:tcPr>
+    </w:tblStylePr>
+  </w:style>
+  <w:style w:type="table" w:styleId="Cuadrculaclara-nfasis3">
+    <w:name w:val="Light Grid Accent 3"/>
+    <w:basedOn w:val="Tablanormal"/>
+    <w:uiPriority w:val="62"/>
+    <w:rsid w:val="0046032D"/>
+    <w:pPr>
+      <w:spacing w:after="0" w:line="240" w:lineRule="auto"/>
+    </w:pPr>
+    <w:tblPr>
+      <w:tblStyleRowBandSize w:val="1"/>
+      <w:tblStyleColBandSize w:val="1"/>
+      <w:tblInd w:w="0" w:type="dxa"/>
+      <w:tblBorders>
+        <w:top w:val="single" w:sz="8" w:space="0" w:color="34ABA2" w:themeColor="accent3"/>
+        <w:left w:val="single" w:sz="8" w:space="0" w:color="34ABA2" w:themeColor="accent3"/>
+        <w:bottom w:val="single" w:sz="8" w:space="0" w:color="34ABA2" w:themeColor="accent3"/>
+        <w:right w:val="single" w:sz="8" w:space="0" w:color="34ABA2" w:themeColor="accent3"/>
+        <w:insideH w:val="single" w:sz="8" w:space="0" w:color="34ABA2" w:themeColor="accent3"/>
+        <w:insideV w:val="single" w:sz="8" w:space="0" w:color="34ABA2" w:themeColor="accent3"/>
+      </w:tblBorders>
+      <w:tblCellMar>
+        <w:top w:w="0" w:type="dxa"/>
+        <w:left w:w="108" w:type="dxa"/>
+        <w:bottom w:w="0" w:type="dxa"/>
+        <w:right w:w="108" w:type="dxa"/>
+      </w:tblCellMar>
+    </w:tblPr>
+    <w:tblStylePr w:type="firstRow">
+      <w:pPr>
+        <w:spacing w:before="0" w:after="0" w:line="240" w:lineRule="auto"/>
+      </w:pPr>
+      <w:rPr>
+        <w:rFonts w:asciiTheme="majorHAnsi" w:eastAsiaTheme="majorEastAsia" w:hAnsiTheme="majorHAnsi" w:cstheme="majorBidi"/>
+        <w:b/>
+        <w:bCs/>
+      </w:rPr>
+      <w:tblPr/>
+      <w:tcPr>
+        <w:tcBorders>
+          <w:top w:val="single" w:sz="8" w:space="0" w:color="34ABA2" w:themeColor="accent3"/>
+          <w:left w:val="single" w:sz="8" w:space="0" w:color="34ABA2" w:themeColor="accent3"/>
+          <w:bottom w:val="single" w:sz="18" w:space="0" w:color="34ABA2" w:themeColor="accent3"/>
+          <w:right w:val="single" w:sz="8" w:space="0" w:color="34ABA2" w:themeColor="accent3"/>
+          <w:insideH w:val="nil"/>
+          <w:insideV w:val="single" w:sz="8" w:space="0" w:color="34ABA2" w:themeColor="accent3"/>
+        </w:tcBorders>
+      </w:tcPr>
+    </w:tblStylePr>
+    <w:tblStylePr w:type="lastRow">
+      <w:pPr>
+        <w:spacing w:before="0" w:after="0" w:line="240" w:lineRule="auto"/>
+      </w:pPr>
+      <w:rPr>
+        <w:rFonts w:asciiTheme="majorHAnsi" w:eastAsiaTheme="majorEastAsia" w:hAnsiTheme="majorHAnsi" w:cstheme="majorBidi"/>
+        <w:b/>
+        <w:bCs/>
+      </w:rPr>
+      <w:tblPr/>
+      <w:tcPr>
+        <w:tcBorders>
+          <w:top w:val="double" w:sz="6" w:space="0" w:color="34ABA2" w:themeColor="accent3"/>
+          <w:left w:val="single" w:sz="8" w:space="0" w:color="34ABA2" w:themeColor="accent3"/>
+          <w:bottom w:val="single" w:sz="8" w:space="0" w:color="34ABA2" w:themeColor="accent3"/>
+          <w:right w:val="single" w:sz="8" w:space="0" w:color="34ABA2" w:themeColor="accent3"/>
+          <w:insideH w:val="nil"/>
+          <w:insideV w:val="single" w:sz="8" w:space="0" w:color="34ABA2" w:themeColor="accent3"/>
+        </w:tcBorders>
+      </w:tcPr>
+    </w:tblStylePr>
+    <w:tblStylePr w:type="firstCol">
+      <w:rPr>
+        <w:rFonts w:asciiTheme="majorHAnsi" w:eastAsiaTheme="majorEastAsia" w:hAnsiTheme="majorHAnsi" w:cstheme="majorBidi"/>
+        <w:b/>
+        <w:bCs/>
+      </w:rPr>
+    </w:tblStylePr>
+    <w:tblStylePr w:type="lastCol">
+      <w:rPr>
+        <w:rFonts w:asciiTheme="majorHAnsi" w:eastAsiaTheme="majorEastAsia" w:hAnsiTheme="majorHAnsi" w:cstheme="majorBidi"/>
+        <w:b/>
+        <w:bCs/>
+      </w:rPr>
+      <w:tblPr/>
+      <w:tcPr>
+        <w:tcBorders>
+          <w:top w:val="single" w:sz="8" w:space="0" w:color="34ABA2" w:themeColor="accent3"/>
+          <w:left w:val="single" w:sz="8" w:space="0" w:color="34ABA2" w:themeColor="accent3"/>
+          <w:bottom w:val="single" w:sz="8" w:space="0" w:color="34ABA2" w:themeColor="accent3"/>
+          <w:right w:val="single" w:sz="8" w:space="0" w:color="34ABA2" w:themeColor="accent3"/>
+        </w:tcBorders>
+      </w:tcPr>
+    </w:tblStylePr>
+    <w:tblStylePr w:type="band1Vert">
+      <w:tblPr/>
+      <w:tcPr>
+        <w:tcBorders>
+          <w:top w:val="single" w:sz="8" w:space="0" w:color="34ABA2" w:themeColor="accent3"/>
+          <w:left w:val="single" w:sz="8" w:space="0" w:color="34ABA2" w:themeColor="accent3"/>
+          <w:bottom w:val="single" w:sz="8" w:space="0" w:color="34ABA2" w:themeColor="accent3"/>
+          <w:right w:val="single" w:sz="8" w:space="0" w:color="34ABA2" w:themeColor="accent3"/>
+        </w:tcBorders>
+        <w:shd w:val="clear" w:color="auto" w:fill="C8EEEB" w:themeFill="accent3" w:themeFillTint="3F"/>
+      </w:tcPr>
+    </w:tblStylePr>
+    <w:tblStylePr w:type="band1Horz">
+      <w:tblPr/>
+      <w:tcPr>
+        <w:tcBorders>
+          <w:top w:val="single" w:sz="8" w:space="0" w:color="34ABA2" w:themeColor="accent3"/>
+          <w:left w:val="single" w:sz="8" w:space="0" w:color="34ABA2" w:themeColor="accent3"/>
+          <w:bottom w:val="single" w:sz="8" w:space="0" w:color="34ABA2" w:themeColor="accent3"/>
+          <w:right w:val="single" w:sz="8" w:space="0" w:color="34ABA2" w:themeColor="accent3"/>
+          <w:insideV w:val="single" w:sz="8" w:space="0" w:color="34ABA2" w:themeColor="accent3"/>
+        </w:tcBorders>
+        <w:shd w:val="clear" w:color="auto" w:fill="C8EEEB" w:themeFill="accent3" w:themeFillTint="3F"/>
+      </w:tcPr>
+    </w:tblStylePr>
+    <w:tblStylePr w:type="band2Horz">
+      <w:tblPr/>
+      <w:tcPr>
+        <w:tcBorders>
+          <w:top w:val="single" w:sz="8" w:space="0" w:color="34ABA2" w:themeColor="accent3"/>
+          <w:left w:val="single" w:sz="8" w:space="0" w:color="34ABA2" w:themeColor="accent3"/>
+          <w:bottom w:val="single" w:sz="8" w:space="0" w:color="34ABA2" w:themeColor="accent3"/>
+          <w:right w:val="single" w:sz="8" w:space="0" w:color="34ABA2" w:themeColor="accent3"/>
+          <w:insideV w:val="single" w:sz="8" w:space="0" w:color="34ABA2" w:themeColor="accent3"/>
+        </w:tcBorders>
+      </w:tcPr>
+    </w:tblStylePr>
+  </w:style>
+  <w:style w:type="table" w:styleId="Sombreadomedio1-nfasis4">
+    <w:name w:val="Medium Shading 1 Accent 4"/>
+    <w:basedOn w:val="Tablanormal"/>
+    <w:uiPriority w:val="63"/>
+    <w:rsid w:val="0046032D"/>
+    <w:pPr>
+      <w:spacing w:after="0" w:line="240" w:lineRule="auto"/>
+    </w:pPr>
+    <w:tblPr>
+      <w:tblStyleRowBandSize w:val="1"/>
+      <w:tblStyleColBandSize w:val="1"/>
+      <w:tblInd w:w="0" w:type="dxa"/>
+      <w:tblBorders>
+        <w:top w:val="single" w:sz="8" w:space="0" w:color="8CC5D7" w:themeColor="accent4" w:themeTint="BF"/>
+        <w:left w:val="single" w:sz="8" w:space="0" w:color="8CC5D7" w:themeColor="accent4" w:themeTint="BF"/>
+        <w:bottom w:val="single" w:sz="8" w:space="0" w:color="8CC5D7" w:themeColor="accent4" w:themeTint="BF"/>
+        <w:right w:val="single" w:sz="8" w:space="0" w:color="8CC5D7" w:themeColor="accent4" w:themeTint="BF"/>
+        <w:insideH w:val="single" w:sz="8" w:space="0" w:color="8CC5D7" w:themeColor="accent4" w:themeTint="BF"/>
+      </w:tblBorders>
+      <w:tblCellMar>
+        <w:top w:w="0" w:type="dxa"/>
+        <w:left w:w="108" w:type="dxa"/>
+        <w:bottom w:w="0" w:type="dxa"/>
+        <w:right w:w="108" w:type="dxa"/>
+      </w:tblCellMar>
+    </w:tblPr>
+    <w:tblStylePr w:type="firstRow">
+      <w:pPr>
+        <w:spacing w:before="0" w:after="0" w:line="240" w:lineRule="auto"/>
+      </w:pPr>
+      <w:rPr>
+        <w:b/>
+        <w:bCs/>
+        <w:color w:val="FFFFFF" w:themeColor="background1"/>
+      </w:rPr>
+      <w:tblPr/>
+      <w:tcPr>
+        <w:tcBorders>
+          <w:top w:val="single" w:sz="8" w:space="0" w:color="8CC5D7" w:themeColor="accent4" w:themeTint="BF"/>
+          <w:left w:val="single" w:sz="8" w:space="0" w:color="8CC5D7" w:themeColor="accent4" w:themeTint="BF"/>
+          <w:bottom w:val="single" w:sz="8" w:space="0" w:color="8CC5D7" w:themeColor="accent4" w:themeTint="BF"/>
+          <w:right w:val="single" w:sz="8" w:space="0" w:color="8CC5D7" w:themeColor="accent4" w:themeTint="BF"/>
+          <w:insideH w:val="nil"/>
+          <w:insideV w:val="nil"/>
+        </w:tcBorders>
+        <w:shd w:val="clear" w:color="auto" w:fill="66B2CA" w:themeFill="accent4"/>
+      </w:tcPr>
+    </w:tblStylePr>
+    <w:tblStylePr w:type="lastRow">
+      <w:pPr>
+        <w:spacing w:before="0" w:after="0" w:line="240" w:lineRule="auto"/>
+      </w:pPr>
+      <w:rPr>
+        <w:b/>
+        <w:bCs/>
+      </w:rPr>
+      <w:tblPr/>
+      <w:tcPr>
+        <w:tcBorders>
+          <w:top w:val="double" w:sz="6" w:space="0" w:color="8CC5D7" w:themeColor="accent4" w:themeTint="BF"/>
+          <w:left w:val="single" w:sz="8" w:space="0" w:color="8CC5D7" w:themeColor="accent4" w:themeTint="BF"/>
+          <w:bottom w:val="single" w:sz="8" w:space="0" w:color="8CC5D7" w:themeColor="accent4" w:themeTint="BF"/>
+          <w:right w:val="single" w:sz="8" w:space="0" w:color="8CC5D7" w:themeColor="accent4" w:themeTint="BF"/>
+          <w:insideH w:val="nil"/>
+          <w:insideV w:val="nil"/>
+        </w:tcBorders>
+      </w:tcPr>
+    </w:tblStylePr>
+    <w:tblStylePr w:type="firstCol">
+      <w:rPr>
+        <w:b/>
+        <w:bCs/>
+      </w:rPr>
+    </w:tblStylePr>
+    <w:tblStylePr w:type="lastCol">
+      <w:rPr>
+        <w:b/>
+        <w:bCs/>
+      </w:rPr>
+    </w:tblStylePr>
+    <w:tblStylePr w:type="band1Vert">
+      <w:tblPr/>
+      <w:tcPr>
+        <w:shd w:val="clear" w:color="auto" w:fill="D9EBF2" w:themeFill="accent4" w:themeFillTint="3F"/>
+      </w:tcPr>
+    </w:tblStylePr>
+    <w:tblStylePr w:type="band1Horz">
+      <w:tblPr/>
+      <w:tcPr>
+        <w:tcBorders>
+          <w:insideH w:val="nil"/>
+          <w:insideV w:val="nil"/>
+        </w:tcBorders>
+        <w:shd w:val="clear" w:color="auto" w:fill="D9EBF2" w:themeFill="accent4" w:themeFillTint="3F"/>
+      </w:tcPr>
+    </w:tblStylePr>
+    <w:tblStylePr w:type="band2Horz">
+      <w:tblPr/>
+      <w:tcPr>
+        <w:tcBorders>
+          <w:insideH w:val="nil"/>
+          <w:insideV w:val="nil"/>
+        </w:tcBorders>
+      </w:tcPr>
+    </w:tblStylePr>
+  </w:style>
+  <w:style w:type="table" w:styleId="Sombreadomedio1-nfasis5">
+    <w:name w:val="Medium Shading 1 Accent 5"/>
+    <w:basedOn w:val="Tablanormal"/>
+    <w:uiPriority w:val="63"/>
+    <w:rsid w:val="0046032D"/>
+    <w:pPr>
+      <w:spacing w:after="0" w:line="240" w:lineRule="auto"/>
+    </w:pPr>
+    <w:tblPr>
+      <w:tblStyleRowBandSize w:val="1"/>
+      <w:tblStyleColBandSize w:val="1"/>
+      <w:tblInd w:w="0" w:type="dxa"/>
+      <w:tblBorders>
+        <w:top w:val="single" w:sz="8" w:space="0" w:color="D0E2D7" w:themeColor="accent5" w:themeTint="BF"/>
+        <w:left w:val="single" w:sz="8" w:space="0" w:color="D0E2D7" w:themeColor="accent5" w:themeTint="BF"/>
+        <w:bottom w:val="single" w:sz="8" w:space="0" w:color="D0E2D7" w:themeColor="accent5" w:themeTint="BF"/>
+        <w:right w:val="single" w:sz="8" w:space="0" w:color="D0E2D7" w:themeColor="accent5" w:themeTint="BF"/>
+        <w:insideH w:val="single" w:sz="8" w:space="0" w:color="D0E2D7" w:themeColor="accent5" w:themeTint="BF"/>
+      </w:tblBorders>
+      <w:tblCellMar>
+        <w:top w:w="0" w:type="dxa"/>
+        <w:left w:w="108" w:type="dxa"/>
+        <w:bottom w:w="0" w:type="dxa"/>
+        <w:right w:w="108" w:type="dxa"/>
+      </w:tblCellMar>
+    </w:tblPr>
+    <w:tblStylePr w:type="firstRow">
+      <w:pPr>
+        <w:spacing w:before="0" w:after="0" w:line="240" w:lineRule="auto"/>
+      </w:pPr>
+      <w:rPr>
+        <w:b/>
+        <w:bCs/>
+        <w:color w:val="FFFFFF" w:themeColor="background1"/>
+      </w:rPr>
+      <w:tblPr/>
+      <w:tcPr>
+        <w:tcBorders>
+          <w:top w:val="single" w:sz="8" w:space="0" w:color="D0E2D7" w:themeColor="accent5" w:themeTint="BF"/>
+          <w:left w:val="single" w:sz="8" w:space="0" w:color="D0E2D7" w:themeColor="accent5" w:themeTint="BF"/>
+          <w:bottom w:val="single" w:sz="8" w:space="0" w:color="D0E2D7" w:themeColor="accent5" w:themeTint="BF"/>
+          <w:right w:val="single" w:sz="8" w:space="0" w:color="D0E2D7" w:themeColor="accent5" w:themeTint="BF"/>
+          <w:insideH w:val="nil"/>
+          <w:insideV w:val="nil"/>
+        </w:tcBorders>
+        <w:shd w:val="clear" w:color="auto" w:fill="C1D9CB" w:themeFill="accent5"/>
+      </w:tcPr>
+    </w:tblStylePr>
+    <w:tblStylePr w:type="lastRow">
+      <w:pPr>
+        <w:spacing w:before="0" w:after="0" w:line="240" w:lineRule="auto"/>
+      </w:pPr>
+      <w:rPr>
+        <w:b/>
+        <w:bCs/>
+      </w:rPr>
+      <w:tblPr/>
+      <w:tcPr>
+        <w:tcBorders>
+          <w:top w:val="double" w:sz="6" w:space="0" w:color="D0E2D7" w:themeColor="accent5" w:themeTint="BF"/>
+          <w:left w:val="single" w:sz="8" w:space="0" w:color="D0E2D7" w:themeColor="accent5" w:themeTint="BF"/>
+          <w:bottom w:val="single" w:sz="8" w:space="0" w:color="D0E2D7" w:themeColor="accent5" w:themeTint="BF"/>
+          <w:right w:val="single" w:sz="8" w:space="0" w:color="D0E2D7" w:themeColor="accent5" w:themeTint="BF"/>
+          <w:insideH w:val="nil"/>
+          <w:insideV w:val="nil"/>
+        </w:tcBorders>
+      </w:tcPr>
+    </w:tblStylePr>
+    <w:tblStylePr w:type="firstCol">
+      <w:rPr>
+        <w:b/>
+        <w:bCs/>
+      </w:rPr>
+    </w:tblStylePr>
+    <w:tblStylePr w:type="lastCol">
+      <w:rPr>
+        <w:b/>
+        <w:bCs/>
+      </w:rPr>
+    </w:tblStylePr>
+    <w:tblStylePr w:type="band1Vert">
+      <w:tblPr/>
+      <w:tcPr>
+        <w:shd w:val="clear" w:color="auto" w:fill="EFF5F1" w:themeFill="accent5" w:themeFillTint="3F"/>
+      </w:tcPr>
+    </w:tblStylePr>
+    <w:tblStylePr w:type="band1Horz">
+      <w:tblPr/>
+      <w:tcPr>
+        <w:tcBorders>
+          <w:insideH w:val="nil"/>
+          <w:insideV w:val="nil"/>
+        </w:tcBorders>
+        <w:shd w:val="clear" w:color="auto" w:fill="EFF5F1" w:themeFill="accent5" w:themeFillTint="3F"/>
+      </w:tcPr>
+    </w:tblStylePr>
+    <w:tblStylePr w:type="band2Horz">
+      <w:tblPr/>
+      <w:tcPr>
+        <w:tcBorders>
+          <w:insideH w:val="nil"/>
+          <w:insideV w:val="nil"/>
+        </w:tcBorders>
+      </w:tcPr>
+    </w:tblStylePr>
+  </w:style>
+  <w:style w:type="table" w:styleId="Sombreadomedio1-nfasis3">
+    <w:name w:val="Medium Shading 1 Accent 3"/>
+    <w:basedOn w:val="Tablanormal"/>
+    <w:uiPriority w:val="63"/>
+    <w:rsid w:val="0046032D"/>
+    <w:pPr>
+      <w:spacing w:after="0" w:line="240" w:lineRule="auto"/>
+    </w:pPr>
+    <w:tblPr>
+      <w:tblStyleRowBandSize w:val="1"/>
+      <w:tblStyleColBandSize w:val="1"/>
+      <w:tblInd w:w="0" w:type="dxa"/>
+      <w:tblBorders>
+        <w:top w:val="single" w:sz="8" w:space="0" w:color="5ACCC3" w:themeColor="accent3" w:themeTint="BF"/>
+        <w:left w:val="single" w:sz="8" w:space="0" w:color="5ACCC3" w:themeColor="accent3" w:themeTint="BF"/>
+        <w:bottom w:val="single" w:sz="8" w:space="0" w:color="5ACCC3" w:themeColor="accent3" w:themeTint="BF"/>
+        <w:right w:val="single" w:sz="8" w:space="0" w:color="5ACCC3" w:themeColor="accent3" w:themeTint="BF"/>
+        <w:insideH w:val="single" w:sz="8" w:space="0" w:color="5ACCC3" w:themeColor="accent3" w:themeTint="BF"/>
+      </w:tblBorders>
+      <w:tblCellMar>
+        <w:top w:w="0" w:type="dxa"/>
+        <w:left w:w="108" w:type="dxa"/>
+        <w:bottom w:w="0" w:type="dxa"/>
+        <w:right w:w="108" w:type="dxa"/>
+      </w:tblCellMar>
+    </w:tblPr>
+    <w:tblStylePr w:type="firstRow">
+      <w:pPr>
+        <w:spacing w:before="0" w:after="0" w:line="240" w:lineRule="auto"/>
+      </w:pPr>
+      <w:rPr>
+        <w:b/>
+        <w:bCs/>
+        <w:color w:val="FFFFFF" w:themeColor="background1"/>
+      </w:rPr>
+      <w:tblPr/>
+      <w:tcPr>
+        <w:tcBorders>
+          <w:top w:val="single" w:sz="8" w:space="0" w:color="5ACCC3" w:themeColor="accent3" w:themeTint="BF"/>
+          <w:left w:val="single" w:sz="8" w:space="0" w:color="5ACCC3" w:themeColor="accent3" w:themeTint="BF"/>
+          <w:bottom w:val="single" w:sz="8" w:space="0" w:color="5ACCC3" w:themeColor="accent3" w:themeTint="BF"/>
+          <w:right w:val="single" w:sz="8" w:space="0" w:color="5ACCC3" w:themeColor="accent3" w:themeTint="BF"/>
+          <w:insideH w:val="nil"/>
+          <w:insideV w:val="nil"/>
+        </w:tcBorders>
+        <w:shd w:val="clear" w:color="auto" w:fill="34ABA2" w:themeFill="accent3"/>
+      </w:tcPr>
+    </w:tblStylePr>
+    <w:tblStylePr w:type="lastRow">
+      <w:pPr>
+        <w:spacing w:before="0" w:after="0" w:line="240" w:lineRule="auto"/>
+      </w:pPr>
+      <w:rPr>
+        <w:b/>
+        <w:bCs/>
+      </w:rPr>
+      <w:tblPr/>
+      <w:tcPr>
+        <w:tcBorders>
+          <w:top w:val="double" w:sz="6" w:space="0" w:color="5ACCC3" w:themeColor="accent3" w:themeTint="BF"/>
+          <w:left w:val="single" w:sz="8" w:space="0" w:color="5ACCC3" w:themeColor="accent3" w:themeTint="BF"/>
+          <w:bottom w:val="single" w:sz="8" w:space="0" w:color="5ACCC3" w:themeColor="accent3" w:themeTint="BF"/>
+          <w:right w:val="single" w:sz="8" w:space="0" w:color="5ACCC3" w:themeColor="accent3" w:themeTint="BF"/>
+          <w:insideH w:val="nil"/>
+          <w:insideV w:val="nil"/>
+        </w:tcBorders>
+      </w:tcPr>
+    </w:tblStylePr>
+    <w:tblStylePr w:type="firstCol">
+      <w:rPr>
+        <w:b/>
+        <w:bCs/>
+      </w:rPr>
+    </w:tblStylePr>
+    <w:tblStylePr w:type="lastCol">
+      <w:rPr>
+        <w:b/>
+        <w:bCs/>
+      </w:rPr>
+    </w:tblStylePr>
+    <w:tblStylePr w:type="band1Vert">
+      <w:tblPr/>
+      <w:tcPr>
+        <w:shd w:val="clear" w:color="auto" w:fill="C8EEEB" w:themeFill="accent3" w:themeFillTint="3F"/>
+      </w:tcPr>
+    </w:tblStylePr>
+    <w:tblStylePr w:type="band1Horz">
+      <w:tblPr/>
+      <w:tcPr>
+        <w:tcBorders>
+          <w:insideH w:val="nil"/>
+          <w:insideV w:val="nil"/>
+        </w:tcBorders>
+        <w:shd w:val="clear" w:color="auto" w:fill="C8EEEB" w:themeFill="accent3" w:themeFillTint="3F"/>
+      </w:tcPr>
+    </w:tblStylePr>
+    <w:tblStylePr w:type="band2Horz">
+      <w:tblPr/>
+      <w:tcPr>
+        <w:tcBorders>
+          <w:insideH w:val="nil"/>
+          <w:insideV w:val="nil"/>
+        </w:tcBorders>
+      </w:tcPr>
+    </w:tblStylePr>
+  </w:style>
+  <w:style w:type="table" w:styleId="Sombreadomedio1-nfasis2">
+    <w:name w:val="Medium Shading 1 Accent 2"/>
+    <w:basedOn w:val="Tablanormal"/>
+    <w:uiPriority w:val="63"/>
+    <w:rsid w:val="0046032D"/>
+    <w:pPr>
+      <w:spacing w:after="0" w:line="240" w:lineRule="auto"/>
+    </w:pPr>
+    <w:tblPr>
+      <w:tblStyleRowBandSize w:val="1"/>
+      <w:tblStyleColBandSize w:val="1"/>
+      <w:tblInd w:w="0" w:type="dxa"/>
+      <w:tblBorders>
+        <w:top w:val="single" w:sz="8" w:space="0" w:color="67ACDB" w:themeColor="accent2" w:themeTint="BF"/>
+        <w:left w:val="single" w:sz="8" w:space="0" w:color="67ACDB" w:themeColor="accent2" w:themeTint="BF"/>
+        <w:bottom w:val="single" w:sz="8" w:space="0" w:color="67ACDB" w:themeColor="accent2" w:themeTint="BF"/>
+        <w:right w:val="single" w:sz="8" w:space="0" w:color="67ACDB" w:themeColor="accent2" w:themeTint="BF"/>
+        <w:insideH w:val="single" w:sz="8" w:space="0" w:color="67ACDB" w:themeColor="accent2" w:themeTint="BF"/>
+      </w:tblBorders>
+      <w:tblCellMar>
+        <w:top w:w="0" w:type="dxa"/>
+        <w:left w:w="108" w:type="dxa"/>
+        <w:bottom w:w="0" w:type="dxa"/>
+        <w:right w:w="108" w:type="dxa"/>
+      </w:tblCellMar>
+    </w:tblPr>
+    <w:tblStylePr w:type="firstRow">
+      <w:pPr>
+        <w:spacing w:before="0" w:after="0" w:line="240" w:lineRule="auto"/>
+      </w:pPr>
+      <w:rPr>
+        <w:b/>
+        <w:bCs/>
+        <w:color w:val="FFFFFF" w:themeColor="background1"/>
+      </w:rPr>
+      <w:tblPr/>
+      <w:tcPr>
+        <w:tcBorders>
+          <w:top w:val="single" w:sz="8" w:space="0" w:color="67ACDB" w:themeColor="accent2" w:themeTint="BF"/>
+          <w:left w:val="single" w:sz="8" w:space="0" w:color="67ACDB" w:themeColor="accent2" w:themeTint="BF"/>
+          <w:bottom w:val="single" w:sz="8" w:space="0" w:color="67ACDB" w:themeColor="accent2" w:themeTint="BF"/>
+          <w:right w:val="single" w:sz="8" w:space="0" w:color="67ACDB" w:themeColor="accent2" w:themeTint="BF"/>
+          <w:insideH w:val="nil"/>
+          <w:insideV w:val="nil"/>
+        </w:tcBorders>
+        <w:shd w:val="clear" w:color="auto" w:fill="3592CF" w:themeFill="accent2"/>
+      </w:tcPr>
+    </w:tblStylePr>
+    <w:tblStylePr w:type="lastRow">
+      <w:pPr>
+        <w:spacing w:before="0" w:after="0" w:line="240" w:lineRule="auto"/>
+      </w:pPr>
+      <w:rPr>
+        <w:b/>
+        <w:bCs/>
+      </w:rPr>
+      <w:tblPr/>
+      <w:tcPr>
+        <w:tcBorders>
+          <w:top w:val="double" w:sz="6" w:space="0" w:color="67ACDB" w:themeColor="accent2" w:themeTint="BF"/>
+          <w:left w:val="single" w:sz="8" w:space="0" w:color="67ACDB" w:themeColor="accent2" w:themeTint="BF"/>
+          <w:bottom w:val="single" w:sz="8" w:space="0" w:color="67ACDB" w:themeColor="accent2" w:themeTint="BF"/>
+          <w:right w:val="single" w:sz="8" w:space="0" w:color="67ACDB" w:themeColor="accent2" w:themeTint="BF"/>
+          <w:insideH w:val="nil"/>
+          <w:insideV w:val="nil"/>
+        </w:tcBorders>
+      </w:tcPr>
+    </w:tblStylePr>
+    <w:tblStylePr w:type="firstCol">
+      <w:rPr>
+        <w:b/>
+        <w:bCs/>
+      </w:rPr>
+    </w:tblStylePr>
+    <w:tblStylePr w:type="lastCol">
+      <w:rPr>
+        <w:b/>
+        <w:bCs/>
+      </w:rPr>
+    </w:tblStylePr>
+    <w:tblStylePr w:type="band1Vert">
+      <w:tblPr/>
+      <w:tcPr>
+        <w:shd w:val="clear" w:color="auto" w:fill="CCE3F3" w:themeFill="accent2" w:themeFillTint="3F"/>
+      </w:tcPr>
+    </w:tblStylePr>
+    <w:tblStylePr w:type="band1Horz">
+      <w:tblPr/>
+      <w:tcPr>
+        <w:tcBorders>
+          <w:insideH w:val="nil"/>
+          <w:insideV w:val="nil"/>
+        </w:tcBorders>
+        <w:shd w:val="clear" w:color="auto" w:fill="CCE3F3" w:themeFill="accent2" w:themeFillTint="3F"/>
+      </w:tcPr>
+    </w:tblStylePr>
+    <w:tblStylePr w:type="band2Horz">
+      <w:tblPr/>
+      <w:tcPr>
+        <w:tcBorders>
+          <w:insideH w:val="nil"/>
+          <w:insideV w:val="nil"/>
+        </w:tcBorders>
+      </w:tcPr>
+    </w:tblStylePr>
+  </w:style>
 </w:styles>
 </file>
 
@@ -39056,36 +41128,6 @@
         </w:p>
       </w:docPartBody>
     </w:docPart>
-    <w:docPart>
-      <w:docPartPr>
-        <w:name w:val="D953A32BAB0C4ECAB732CC68C0A56DC1"/>
-        <w:category>
-          <w:name w:val="General"/>
-          <w:gallery w:val="placeholder"/>
-        </w:category>
-        <w:types>
-          <w:type w:val="bbPlcHdr"/>
-        </w:types>
-        <w:behaviors>
-          <w:behavior w:val="content"/>
-        </w:behaviors>
-        <w:guid w:val="{1EBBC203-ABD0-4717-9E73-85F932D9ABBA}"/>
-      </w:docPartPr>
-      <w:docPartBody>
-        <w:p>
-          <w:pPr>
-            <w:pStyle w:val="D953A32BAB0C4ECAB732CC68C0A56DC1"/>
-          </w:pPr>
-          <w:r>
-            <w:rPr>
-              <w:noProof/>
-              <w:lang w:bidi="es-ES"/>
-            </w:rPr>
-            <w:t>Texto del subtítulo aquí</w:t>
-          </w:r>
-        </w:p>
-      </w:docPartBody>
-    </w:docPart>
   </w:docParts>
 </w:glossaryDocument>
 </file>
@@ -39166,6 +41208,7 @@
     <w:rsid w:val="0002148D"/>
     <w:rsid w:val="00050043"/>
     <w:rsid w:val="00081F3B"/>
+    <w:rsid w:val="000979B1"/>
     <w:rsid w:val="000B76EC"/>
     <w:rsid w:val="000C2B5E"/>
     <w:rsid w:val="00112C1E"/>
@@ -39829,7 +41872,7 @@
 </file>
 
 <file path=customXml/itemProps2.xml><?xml version="1.0" encoding="utf-8"?>
-<ds:datastoreItem xmlns:ds="http://schemas.openxmlformats.org/officeDocument/2006/customXml" ds:itemID="{E32E7031-7905-4077-A8AA-79268103BAAA}">
+<ds:datastoreItem xmlns:ds="http://schemas.openxmlformats.org/officeDocument/2006/customXml" ds:itemID="{A009C69D-265C-4EC7-BC24-413AD75094F9}">
   <ds:schemaRefs>
     <ds:schemaRef ds:uri="http://schemas.openxmlformats.org/officeDocument/2006/bibliography"/>
   </ds:schemaRefs>

</xml_diff>